<commit_message>
changement de chose dans le code et avancement dans le ddp
</commit_message>
<xml_diff>
--- a/doc/GJ_Documentation de projet.docx
+++ b/doc/GJ_Documentation de projet.docx
@@ -36,7 +36,7 @@
                     </pic:cNvPicPr>
                   </pic:nvPicPr>
                   <pic:blipFill>
-                    <a:blip r:embed="rId7">
+                    <a:blip r:embed="rId8">
                       <a:extLst>
                         <a:ext uri="{28A0092B-C50C-407E-A947-70E740481C1C}">
                           <a14:useLocalDpi xmlns:a14="http://schemas.microsoft.com/office/drawing/2010/main" val="0"/>
@@ -165,7 +165,7 @@
                     </pic:cNvPicPr>
                   </pic:nvPicPr>
                   <pic:blipFill>
-                    <a:blip r:embed="rId8">
+                    <a:blip r:embed="rId9">
                       <a:extLst>
                         <a:ext uri="{28A0092B-C50C-407E-A947-70E740481C1C}">
                           <a14:useLocalDpi xmlns:a14="http://schemas.microsoft.com/office/drawing/2010/main" val="0"/>
@@ -328,7 +328,7 @@
                     </pic:cNvPicPr>
                   </pic:nvPicPr>
                   <pic:blipFill>
-                    <a:blip r:embed="rId9" cstate="print">
+                    <a:blip r:embed="rId10" cstate="print">
                       <a:extLst>
                         <a:ext uri="{28A0092B-C50C-407E-A947-70E740481C1C}">
                           <a14:useLocalDpi xmlns:a14="http://schemas.microsoft.com/office/drawing/2010/main" val="0"/>
@@ -484,7 +484,7 @@
                     </pic:cNvPicPr>
                   </pic:nvPicPr>
                   <pic:blipFill>
-                    <a:blip r:embed="rId10">
+                    <a:blip r:embed="rId11">
                       <a:extLst>
                         <a:ext uri="{28A0092B-C50C-407E-A947-70E740481C1C}">
                           <a14:useLocalDpi xmlns:a14="http://schemas.microsoft.com/office/drawing/2010/main" val="0"/>
@@ -916,7 +916,7 @@
       <w:r>
         <w:fldChar w:fldCharType="separate"/>
       </w:r>
-      <w:hyperlink w:anchor="_Toc4053406" w:history="1">
+      <w:hyperlink w:anchor="_Toc5481279" w:history="1">
         <w:r>
           <w:rPr>
             <w:rStyle w:val="Lienhypertexte"/>
@@ -954,7 +954,7 @@
           <w:rPr>
             <w:webHidden/>
           </w:rPr>
-          <w:instrText xml:space="preserve"> PAGEREF _Toc4053406 \h </w:instrText>
+          <w:instrText xml:space="preserve"> PAGEREF _Toc5481279 \h </w:instrText>
         </w:r>
         <w:r>
           <w:rPr>
@@ -996,7 +996,7 @@
           <w:lang w:val="fr-CH" w:eastAsia="fr-CH"/>
         </w:rPr>
       </w:pPr>
-      <w:hyperlink w:anchor="_Toc4053407" w:history="1">
+      <w:hyperlink w:anchor="_Toc5481280" w:history="1">
         <w:r>
           <w:rPr>
             <w:rStyle w:val="Lienhypertexte"/>
@@ -1021,7 +1021,7 @@
             <w:iCs/>
             <w:noProof/>
           </w:rPr>
-          <w:t>Cadre, description et motivation</w:t>
+          <w:t>Cadre, description et motivations</w:t>
         </w:r>
         <w:r>
           <w:rPr>
@@ -1042,7 +1042,7 @@
             <w:noProof/>
             <w:webHidden/>
           </w:rPr>
-          <w:instrText xml:space="preserve"> PAGEREF _Toc4053407 \h </w:instrText>
+          <w:instrText xml:space="preserve"> PAGEREF _Toc5481280 \h </w:instrText>
         </w:r>
         <w:r>
           <w:rPr>
@@ -1088,7 +1088,7 @@
           <w:lang w:val="fr-CH" w:eastAsia="fr-CH"/>
         </w:rPr>
       </w:pPr>
-      <w:hyperlink w:anchor="_Toc4053408" w:history="1">
+      <w:hyperlink w:anchor="_Toc5481281" w:history="1">
         <w:r>
           <w:rPr>
             <w:rStyle w:val="Lienhypertexte"/>
@@ -1134,7 +1134,7 @@
             <w:noProof/>
             <w:webHidden/>
           </w:rPr>
-          <w:instrText xml:space="preserve"> PAGEREF _Toc4053408 \h </w:instrText>
+          <w:instrText xml:space="preserve"> PAGEREF _Toc5481281 \h </w:instrText>
         </w:r>
         <w:r>
           <w:rPr>
@@ -1180,7 +1180,7 @@
           <w:lang w:val="fr-CH" w:eastAsia="fr-CH"/>
         </w:rPr>
       </w:pPr>
-      <w:hyperlink w:anchor="_Toc4053409" w:history="1">
+      <w:hyperlink w:anchor="_Toc5481282" w:history="1">
         <w:r>
           <w:rPr>
             <w:rStyle w:val="Lienhypertexte"/>
@@ -1226,7 +1226,7 @@
             <w:noProof/>
             <w:webHidden/>
           </w:rPr>
-          <w:instrText xml:space="preserve"> PAGEREF _Toc4053409 \h </w:instrText>
+          <w:instrText xml:space="preserve"> PAGEREF _Toc5481282 \h </w:instrText>
         </w:r>
         <w:r>
           <w:rPr>
@@ -1272,7 +1272,7 @@
           <w:lang w:val="fr-CH" w:eastAsia="fr-CH"/>
         </w:rPr>
       </w:pPr>
-      <w:hyperlink w:anchor="_Toc4053410" w:history="1">
+      <w:hyperlink w:anchor="_Toc5481283" w:history="1">
         <w:r>
           <w:rPr>
             <w:rStyle w:val="Lienhypertexte"/>
@@ -1318,7 +1318,7 @@
             <w:noProof/>
             <w:webHidden/>
           </w:rPr>
-          <w:instrText xml:space="preserve"> PAGEREF _Toc4053410 \h </w:instrText>
+          <w:instrText xml:space="preserve"> PAGEREF _Toc5481283 \h </w:instrText>
         </w:r>
         <w:r>
           <w:rPr>
@@ -1338,7 +1338,7 @@
             <w:noProof/>
             <w:webHidden/>
           </w:rPr>
-          <w:t>4</w:t>
+          <w:t>3</w:t>
         </w:r>
         <w:r>
           <w:rPr>
@@ -1359,7 +1359,7 @@
           <w:lang w:val="fr-CH" w:eastAsia="fr-CH"/>
         </w:rPr>
       </w:pPr>
-      <w:hyperlink w:anchor="_Toc4053411" w:history="1">
+      <w:hyperlink w:anchor="_Toc5481284" w:history="1">
         <w:r>
           <w:rPr>
             <w:rStyle w:val="Lienhypertexte"/>
@@ -1397,7 +1397,7 @@
           <w:rPr>
             <w:webHidden/>
           </w:rPr>
-          <w:instrText xml:space="preserve"> PAGEREF _Toc4053411 \h </w:instrText>
+          <w:instrText xml:space="preserve"> PAGEREF _Toc5481284 \h </w:instrText>
         </w:r>
         <w:r>
           <w:rPr>
@@ -1414,7 +1414,7 @@
           <w:rPr>
             <w:webHidden/>
           </w:rPr>
-          <w:t>4</w:t>
+          <w:t>3</w:t>
         </w:r>
         <w:r>
           <w:rPr>
@@ -1439,7 +1439,7 @@
           <w:lang w:val="fr-CH" w:eastAsia="fr-CH"/>
         </w:rPr>
       </w:pPr>
-      <w:hyperlink w:anchor="_Toc4053412" w:history="1">
+      <w:hyperlink w:anchor="_Toc5481285" w:history="1">
         <w:r>
           <w:rPr>
             <w:rStyle w:val="Lienhypertexte"/>
@@ -1485,7 +1485,7 @@
             <w:noProof/>
             <w:webHidden/>
           </w:rPr>
-          <w:instrText xml:space="preserve"> PAGEREF _Toc4053412 \h </w:instrText>
+          <w:instrText xml:space="preserve"> PAGEREF _Toc5481285 \h </w:instrText>
         </w:r>
         <w:r>
           <w:rPr>
@@ -1531,7 +1531,7 @@
           <w:lang w:val="fr-CH" w:eastAsia="fr-CH"/>
         </w:rPr>
       </w:pPr>
-      <w:hyperlink w:anchor="_Toc4053413" w:history="1">
+      <w:hyperlink w:anchor="_Toc5481286" w:history="1">
         <w:r>
           <w:rPr>
             <w:rStyle w:val="Lienhypertexte"/>
@@ -1577,7 +1577,7 @@
             <w:noProof/>
             <w:webHidden/>
           </w:rPr>
-          <w:instrText xml:space="preserve"> PAGEREF _Toc4053413 \h </w:instrText>
+          <w:instrText xml:space="preserve"> PAGEREF _Toc5481286 \h </w:instrText>
         </w:r>
         <w:r>
           <w:rPr>
@@ -1622,7 +1622,7 @@
           <w:lang w:val="fr-CH" w:eastAsia="fr-CH"/>
         </w:rPr>
       </w:pPr>
-      <w:hyperlink w:anchor="_Toc4053414" w:history="1">
+      <w:hyperlink w:anchor="_Toc5481287" w:history="1">
         <w:r>
           <w:rPr>
             <w:rStyle w:val="Lienhypertexte"/>
@@ -1650,7 +1650,7 @@
             <w:noProof/>
             <w:webHidden/>
           </w:rPr>
-          <w:instrText xml:space="preserve"> PAGEREF _Toc4053414 \h </w:instrText>
+          <w:instrText xml:space="preserve"> PAGEREF _Toc5481287 \h </w:instrText>
         </w:r>
         <w:r>
           <w:rPr>
@@ -1683,8 +1683,9 @@
     </w:p>
     <w:p>
       <w:pPr>
-        <w:pStyle w:val="TM2"/>
-        <w:tabs>
+        <w:pStyle w:val="TM3"/>
+        <w:tabs>
+          <w:tab w:val="left" w:pos="1200"/>
           <w:tab w:val="right" w:leader="dot" w:pos="9060"/>
         </w:tabs>
         <w:rPr>
@@ -1695,14 +1696,32 @@
           <w:lang w:val="fr-CH" w:eastAsia="fr-CH"/>
         </w:rPr>
       </w:pPr>
-      <w:hyperlink w:anchor="_Toc4053415" w:history="1">
+      <w:hyperlink w:anchor="_Toc5481288" w:history="1">
         <w:r>
           <w:rPr>
             <w:rStyle w:val="Lienhypertexte"/>
             <w:noProof/>
+            <w:lang w:val="en"/>
+          </w:rPr>
+          <w:t>2.1.2</w:t>
+        </w:r>
+        <w:r>
+          <w:rPr>
+            <w:rFonts w:asciiTheme="minorHAnsi" w:eastAsiaTheme="minorEastAsia" w:hAnsiTheme="minorHAnsi" w:cstheme="minorBidi"/>
+            <w:noProof/>
+            <w:sz w:val="22"/>
+            <w:szCs w:val="22"/>
+            <w:lang w:val="fr-CH" w:eastAsia="fr-CH"/>
+          </w:rPr>
+          <w:tab/>
+        </w:r>
+        <w:r>
+          <w:rPr>
+            <w:rStyle w:val="Lienhypertexte"/>
+            <w:noProof/>
             <w:lang w:val="fr-CH"/>
           </w:rPr>
-          <w:t>Faire un tutoriel</w:t>
+          <w:t>Placer les bateaux</w:t>
         </w:r>
         <w:r>
           <w:rPr>
@@ -1723,7 +1742,7 @@
             <w:noProof/>
             <w:webHidden/>
           </w:rPr>
-          <w:instrText xml:space="preserve"> PAGEREF _Toc4053415 \h </w:instrText>
+          <w:instrText xml:space="preserve"> PAGEREF _Toc5481288 \h </w:instrText>
         </w:r>
         <w:r>
           <w:rPr>
@@ -1756,9 +1775,8 @@
     </w:p>
     <w:p>
       <w:pPr>
-        <w:pStyle w:val="TM3"/>
-        <w:tabs>
-          <w:tab w:val="left" w:pos="1200"/>
+        <w:pStyle w:val="TM2"/>
+        <w:tabs>
           <w:tab w:val="right" w:leader="dot" w:pos="9060"/>
         </w:tabs>
         <w:rPr>
@@ -1769,42 +1787,24 @@
           <w:lang w:val="fr-CH" w:eastAsia="fr-CH"/>
         </w:rPr>
       </w:pPr>
-      <w:hyperlink w:anchor="_Toc4053416" w:history="1">
+      <w:hyperlink w:anchor="_Toc5481289" w:history="1">
         <w:r>
           <w:rPr>
             <w:rStyle w:val="Lienhypertexte"/>
             <w:noProof/>
-            <w:lang w:val="en"/>
-          </w:rPr>
-          <w:t>2.1.2</w:t>
-        </w:r>
-        <w:r>
-          <w:rPr>
-            <w:rFonts w:asciiTheme="minorHAnsi" w:eastAsiaTheme="minorEastAsia" w:hAnsiTheme="minorHAnsi" w:cstheme="minorBidi"/>
-            <w:noProof/>
-            <w:sz w:val="22"/>
-            <w:szCs w:val="22"/>
-            <w:lang w:val="fr-CH" w:eastAsia="fr-CH"/>
+            <w:lang w:val="fr-CH"/>
+          </w:rPr>
+          <w:t>L’ordinateur choisi des positions fixes</w:t>
+        </w:r>
+        <w:r>
+          <w:rPr>
+            <w:noProof/>
+            <w:webHidden/>
           </w:rPr>
           <w:tab/>
         </w:r>
         <w:r>
           <w:rPr>
-            <w:rStyle w:val="Lienhypertexte"/>
-            <w:noProof/>
-            <w:lang w:val="fr-CH"/>
-          </w:rPr>
-          <w:t>Placer les bateaux</w:t>
-        </w:r>
-        <w:r>
-          <w:rPr>
-            <w:noProof/>
-            <w:webHidden/>
-          </w:rPr>
-          <w:tab/>
-        </w:r>
-        <w:r>
-          <w:rPr>
             <w:noProof/>
             <w:webHidden/>
           </w:rPr>
@@ -1815,7 +1815,7 @@
             <w:noProof/>
             <w:webHidden/>
           </w:rPr>
-          <w:instrText xml:space="preserve"> PAGEREF _Toc4053416 \h </w:instrText>
+          <w:instrText xml:space="preserve"> PAGEREF _Toc5481289 \h </w:instrText>
         </w:r>
         <w:r>
           <w:rPr>
@@ -1835,7 +1835,7 @@
             <w:noProof/>
             <w:webHidden/>
           </w:rPr>
-          <w:t>5</w:t>
+          <w:t>4</w:t>
         </w:r>
         <w:r>
           <w:rPr>
@@ -1848,8 +1848,9 @@
     </w:p>
     <w:p>
       <w:pPr>
-        <w:pStyle w:val="TM2"/>
-        <w:tabs>
+        <w:pStyle w:val="TM3"/>
+        <w:tabs>
+          <w:tab w:val="left" w:pos="1200"/>
           <w:tab w:val="right" w:leader="dot" w:pos="9060"/>
         </w:tabs>
         <w:rPr>
@@ -1860,24 +1861,42 @@
           <w:lang w:val="fr-CH" w:eastAsia="fr-CH"/>
         </w:rPr>
       </w:pPr>
-      <w:hyperlink w:anchor="_Toc4053417" w:history="1">
+      <w:hyperlink w:anchor="_Toc5481290" w:history="1">
         <w:r>
           <w:rPr>
             <w:rStyle w:val="Lienhypertexte"/>
             <w:noProof/>
             <w:lang w:val="fr-CH"/>
           </w:rPr>
-          <w:t>L’ordinateur choisi des positions fixes</w:t>
-        </w:r>
-        <w:r>
-          <w:rPr>
-            <w:noProof/>
-            <w:webHidden/>
+          <w:t>2.1.3</w:t>
+        </w:r>
+        <w:r>
+          <w:rPr>
+            <w:rFonts w:asciiTheme="minorHAnsi" w:eastAsiaTheme="minorEastAsia" w:hAnsiTheme="minorHAnsi" w:cstheme="minorBidi"/>
+            <w:noProof/>
+            <w:sz w:val="22"/>
+            <w:szCs w:val="22"/>
+            <w:lang w:val="fr-CH" w:eastAsia="fr-CH"/>
           </w:rPr>
           <w:tab/>
         </w:r>
         <w:r>
           <w:rPr>
+            <w:rStyle w:val="Lienhypertexte"/>
+            <w:noProof/>
+            <w:lang w:val="fr-CH"/>
+          </w:rPr>
+          <w:t>Jouer contre l’ordinateur</w:t>
+        </w:r>
+        <w:r>
+          <w:rPr>
+            <w:noProof/>
+            <w:webHidden/>
+          </w:rPr>
+          <w:tab/>
+        </w:r>
+        <w:r>
+          <w:rPr>
             <w:noProof/>
             <w:webHidden/>
           </w:rPr>
@@ -1888,7 +1907,7 @@
             <w:noProof/>
             <w:webHidden/>
           </w:rPr>
-          <w:instrText xml:space="preserve"> PAGEREF _Toc4053417 \h </w:instrText>
+          <w:instrText xml:space="preserve"> PAGEREF _Toc5481290 \h </w:instrText>
         </w:r>
         <w:r>
           <w:rPr>
@@ -1908,7 +1927,7 @@
             <w:noProof/>
             <w:webHidden/>
           </w:rPr>
-          <w:t>5</w:t>
+          <w:t>4</w:t>
         </w:r>
         <w:r>
           <w:rPr>
@@ -1921,9 +1940,8 @@
     </w:p>
     <w:p>
       <w:pPr>
-        <w:pStyle w:val="TM3"/>
-        <w:tabs>
-          <w:tab w:val="left" w:pos="1200"/>
+        <w:pStyle w:val="TM2"/>
+        <w:tabs>
           <w:tab w:val="right" w:leader="dot" w:pos="9060"/>
         </w:tabs>
         <w:rPr>
@@ -1934,42 +1952,24 @@
           <w:lang w:val="fr-CH" w:eastAsia="fr-CH"/>
         </w:rPr>
       </w:pPr>
-      <w:hyperlink w:anchor="_Toc4053418" w:history="1">
+      <w:hyperlink w:anchor="_Toc5481291" w:history="1">
         <w:r>
           <w:rPr>
             <w:rStyle w:val="Lienhypertexte"/>
             <w:noProof/>
             <w:lang w:val="fr-CH"/>
           </w:rPr>
-          <w:t>2.1.3</w:t>
-        </w:r>
-        <w:r>
-          <w:rPr>
-            <w:rFonts w:asciiTheme="minorHAnsi" w:eastAsiaTheme="minorEastAsia" w:hAnsiTheme="minorHAnsi" w:cstheme="minorBidi"/>
-            <w:noProof/>
-            <w:sz w:val="22"/>
-            <w:szCs w:val="22"/>
-            <w:lang w:val="fr-CH" w:eastAsia="fr-CH"/>
+          <w:t>Jouer avec la grille fixe</w:t>
+        </w:r>
+        <w:r>
+          <w:rPr>
+            <w:noProof/>
+            <w:webHidden/>
           </w:rPr>
           <w:tab/>
         </w:r>
         <w:r>
           <w:rPr>
-            <w:rStyle w:val="Lienhypertexte"/>
-            <w:noProof/>
-            <w:lang w:val="fr-CH"/>
-          </w:rPr>
-          <w:t>Jouer contre l’ordinateur</w:t>
-        </w:r>
-        <w:r>
-          <w:rPr>
-            <w:noProof/>
-            <w:webHidden/>
-          </w:rPr>
-          <w:tab/>
-        </w:r>
-        <w:r>
-          <w:rPr>
             <w:noProof/>
             <w:webHidden/>
           </w:rPr>
@@ -1980,7 +1980,7 @@
             <w:noProof/>
             <w:webHidden/>
           </w:rPr>
-          <w:instrText xml:space="preserve"> PAGEREF _Toc4053418 \h </w:instrText>
+          <w:instrText xml:space="preserve"> PAGEREF _Toc5481291 \h </w:instrText>
         </w:r>
         <w:r>
           <w:rPr>
@@ -2000,7 +2000,7 @@
             <w:noProof/>
             <w:webHidden/>
           </w:rPr>
-          <w:t>5</w:t>
+          <w:t>4</w:t>
         </w:r>
         <w:r>
           <w:rPr>
@@ -2015,6 +2015,7 @@
       <w:pPr>
         <w:pStyle w:val="TM2"/>
         <w:tabs>
+          <w:tab w:val="left" w:pos="800"/>
           <w:tab w:val="right" w:leader="dot" w:pos="9060"/>
         </w:tabs>
         <w:rPr>
@@ -2025,24 +2026,42 @@
           <w:lang w:val="fr-CH" w:eastAsia="fr-CH"/>
         </w:rPr>
       </w:pPr>
-      <w:hyperlink w:anchor="_Toc4053419" w:history="1">
+      <w:hyperlink w:anchor="_Toc5481292" w:history="1">
         <w:r>
           <w:rPr>
             <w:rStyle w:val="Lienhypertexte"/>
-            <w:noProof/>
-            <w:lang w:val="fr-CH"/>
-          </w:rPr>
-          <w:t>Jouer avec la grille fixe</w:t>
-        </w:r>
-        <w:r>
-          <w:rPr>
-            <w:noProof/>
-            <w:webHidden/>
+            <w:iCs/>
+            <w:noProof/>
+          </w:rPr>
+          <w:t>2.2</w:t>
+        </w:r>
+        <w:r>
+          <w:rPr>
+            <w:rFonts w:asciiTheme="minorHAnsi" w:eastAsiaTheme="minorEastAsia" w:hAnsiTheme="minorHAnsi" w:cstheme="minorBidi"/>
+            <w:noProof/>
+            <w:sz w:val="22"/>
+            <w:szCs w:val="22"/>
+            <w:lang w:val="fr-CH" w:eastAsia="fr-CH"/>
           </w:rPr>
           <w:tab/>
         </w:r>
         <w:r>
           <w:rPr>
+            <w:rStyle w:val="Lienhypertexte"/>
+            <w:iCs/>
+            <w:noProof/>
+          </w:rPr>
+          <w:t>Stratégie de test</w:t>
+        </w:r>
+        <w:r>
+          <w:rPr>
+            <w:noProof/>
+            <w:webHidden/>
+          </w:rPr>
+          <w:tab/>
+        </w:r>
+        <w:r>
+          <w:rPr>
             <w:noProof/>
             <w:webHidden/>
           </w:rPr>
@@ -2053,7 +2072,7 @@
             <w:noProof/>
             <w:webHidden/>
           </w:rPr>
-          <w:instrText xml:space="preserve"> PAGEREF _Toc4053419 \h </w:instrText>
+          <w:instrText xml:space="preserve"> PAGEREF _Toc5481292 \h </w:instrText>
         </w:r>
         <w:r>
           <w:rPr>
@@ -2073,11 +2092,86 @@
             <w:noProof/>
             <w:webHidden/>
           </w:rPr>
-          <w:t>5</w:t>
-        </w:r>
-        <w:r>
-          <w:rPr>
-            <w:noProof/>
+          <w:t>6</w:t>
+        </w:r>
+        <w:r>
+          <w:rPr>
+            <w:noProof/>
+            <w:webHidden/>
+          </w:rPr>
+          <w:fldChar w:fldCharType="end"/>
+        </w:r>
+      </w:hyperlink>
+    </w:p>
+    <w:p>
+      <w:pPr>
+        <w:pStyle w:val="TM1"/>
+        <w:rPr>
+          <w:rFonts w:asciiTheme="minorHAnsi" w:eastAsiaTheme="minorEastAsia" w:hAnsiTheme="minorHAnsi" w:cstheme="minorBidi"/>
+          <w:sz w:val="22"/>
+          <w:szCs w:val="22"/>
+          <w:lang w:val="fr-CH" w:eastAsia="fr-CH"/>
+        </w:rPr>
+      </w:pPr>
+      <w:hyperlink w:anchor="_Toc5481293" w:history="1">
+        <w:r>
+          <w:rPr>
+            <w:rStyle w:val="Lienhypertexte"/>
+          </w:rPr>
+          <w:t>3</w:t>
+        </w:r>
+        <w:r>
+          <w:rPr>
+            <w:rFonts w:asciiTheme="minorHAnsi" w:eastAsiaTheme="minorEastAsia" w:hAnsiTheme="minorHAnsi" w:cstheme="minorBidi"/>
+            <w:sz w:val="22"/>
+            <w:szCs w:val="22"/>
+            <w:lang w:val="fr-CH" w:eastAsia="fr-CH"/>
+          </w:rPr>
+          <w:tab/>
+        </w:r>
+        <w:r>
+          <w:rPr>
+            <w:rStyle w:val="Lienhypertexte"/>
+          </w:rPr>
+          <w:t>Implémentation</w:t>
+        </w:r>
+        <w:r>
+          <w:rPr>
+            <w:webHidden/>
+          </w:rPr>
+          <w:tab/>
+        </w:r>
+        <w:r>
+          <w:rPr>
+            <w:webHidden/>
+          </w:rPr>
+          <w:fldChar w:fldCharType="begin"/>
+        </w:r>
+        <w:r>
+          <w:rPr>
+            <w:webHidden/>
+          </w:rPr>
+          <w:instrText xml:space="preserve"> PAGEREF _Toc5481293 \h </w:instrText>
+        </w:r>
+        <w:r>
+          <w:rPr>
+            <w:webHidden/>
+          </w:rPr>
+        </w:r>
+        <w:r>
+          <w:rPr>
+            <w:webHidden/>
+          </w:rPr>
+          <w:fldChar w:fldCharType="separate"/>
+        </w:r>
+        <w:r>
+          <w:rPr>
+            <w:webHidden/>
+          </w:rPr>
+          <w:t>6</w:t>
+        </w:r>
+        <w:r>
+          <w:rPr>
             <w:webHidden/>
           </w:rPr>
           <w:fldChar w:fldCharType="end"/>
@@ -2099,14 +2193,14 @@
           <w:lang w:val="fr-CH" w:eastAsia="fr-CH"/>
         </w:rPr>
       </w:pPr>
-      <w:hyperlink w:anchor="_Toc4053420" w:history="1">
+      <w:hyperlink w:anchor="_Toc5481294" w:history="1">
         <w:r>
           <w:rPr>
             <w:rStyle w:val="Lienhypertexte"/>
             <w:iCs/>
             <w:noProof/>
           </w:rPr>
-          <w:t>2.2</w:t>
+          <w:t>3.1</w:t>
         </w:r>
         <w:r>
           <w:rPr>
@@ -2124,7 +2218,7 @@
             <w:iCs/>
             <w:noProof/>
           </w:rPr>
-          <w:t>Modèle Conceptuel de Données</w:t>
+          <w:t>Modèle Logique de données</w:t>
         </w:r>
         <w:r>
           <w:rPr>
@@ -2145,7 +2239,7 @@
             <w:noProof/>
             <w:webHidden/>
           </w:rPr>
-          <w:instrText xml:space="preserve"> PAGEREF _Toc4053420 \h </w:instrText>
+          <w:instrText xml:space="preserve"> PAGEREF _Toc5481294 \h </w:instrText>
         </w:r>
         <w:r>
           <w:rPr>
@@ -2191,14 +2285,14 @@
           <w:lang w:val="fr-CH" w:eastAsia="fr-CH"/>
         </w:rPr>
       </w:pPr>
-      <w:hyperlink w:anchor="_Toc4053421" w:history="1">
+      <w:hyperlink w:anchor="_Toc5481295" w:history="1">
         <w:r>
           <w:rPr>
             <w:rStyle w:val="Lienhypertexte"/>
             <w:iCs/>
             <w:noProof/>
           </w:rPr>
-          <w:t>2.3</w:t>
+          <w:t>3.2</w:t>
         </w:r>
         <w:r>
           <w:rPr>
@@ -2216,7 +2310,7 @@
             <w:iCs/>
             <w:noProof/>
           </w:rPr>
-          <w:t>Stratégie de test</w:t>
+          <w:t>Points techniques spécifiques</w:t>
         </w:r>
         <w:r>
           <w:rPr>
@@ -2237,7 +2331,7 @@
             <w:noProof/>
             <w:webHidden/>
           </w:rPr>
-          <w:instrText xml:space="preserve"> PAGEREF _Toc4053421 \h </w:instrText>
+          <w:instrText xml:space="preserve"> PAGEREF _Toc5481295 \h </w:instrText>
         </w:r>
         <w:r>
           <w:rPr>
@@ -2270,9 +2364,9 @@
     </w:p>
     <w:p>
       <w:pPr>
-        <w:pStyle w:val="TM2"/>
-        <w:tabs>
-          <w:tab w:val="left" w:pos="800"/>
+        <w:pStyle w:val="TM3"/>
+        <w:tabs>
+          <w:tab w:val="left" w:pos="1200"/>
           <w:tab w:val="right" w:leader="dot" w:pos="9060"/>
         </w:tabs>
         <w:rPr>
@@ -2283,14 +2377,13 @@
           <w:lang w:val="fr-CH" w:eastAsia="fr-CH"/>
         </w:rPr>
       </w:pPr>
-      <w:hyperlink w:anchor="_Toc4053422" w:history="1">
+      <w:hyperlink w:anchor="_Toc5481296" w:history="1">
         <w:r>
           <w:rPr>
             <w:rStyle w:val="Lienhypertexte"/>
-            <w:iCs/>
-            <w:noProof/>
-          </w:rPr>
-          <w:t>2.4</w:t>
+            <w:noProof/>
+          </w:rPr>
+          <w:t>3.2.1</w:t>
         </w:r>
         <w:r>
           <w:rPr>
@@ -2305,10 +2398,9 @@
         <w:r>
           <w:rPr>
             <w:rStyle w:val="Lienhypertexte"/>
-            <w:iCs/>
-            <w:noProof/>
-          </w:rPr>
-          <w:t>Budget</w:t>
+            <w:noProof/>
+          </w:rPr>
+          <w:t>Point 1</w:t>
         </w:r>
         <w:r>
           <w:rPr>
@@ -2329,7 +2421,7 @@
             <w:noProof/>
             <w:webHidden/>
           </w:rPr>
-          <w:instrText xml:space="preserve"> PAGEREF _Toc4053422 \h </w:instrText>
+          <w:instrText xml:space="preserve"> PAGEREF _Toc5481296 \h </w:instrText>
         </w:r>
         <w:r>
           <w:rPr>
@@ -2349,7 +2441,7 @@
             <w:noProof/>
             <w:webHidden/>
           </w:rPr>
-          <w:t>6</w:t>
+          <w:t>7</w:t>
         </w:r>
         <w:r>
           <w:rPr>
@@ -2362,84 +2454,9 @@
     </w:p>
     <w:p>
       <w:pPr>
-        <w:pStyle w:val="TM1"/>
-        <w:rPr>
-          <w:rFonts w:asciiTheme="minorHAnsi" w:eastAsiaTheme="minorEastAsia" w:hAnsiTheme="minorHAnsi" w:cstheme="minorBidi"/>
-          <w:sz w:val="22"/>
-          <w:szCs w:val="22"/>
-          <w:lang w:val="fr-CH" w:eastAsia="fr-CH"/>
-        </w:rPr>
-      </w:pPr>
-      <w:hyperlink w:anchor="_Toc4053423" w:history="1">
-        <w:r>
-          <w:rPr>
-            <w:rStyle w:val="Lienhypertexte"/>
-          </w:rPr>
-          <w:t>3</w:t>
-        </w:r>
-        <w:r>
-          <w:rPr>
-            <w:rFonts w:asciiTheme="minorHAnsi" w:eastAsiaTheme="minorEastAsia" w:hAnsiTheme="minorHAnsi" w:cstheme="minorBidi"/>
-            <w:sz w:val="22"/>
-            <w:szCs w:val="22"/>
-            <w:lang w:val="fr-CH" w:eastAsia="fr-CH"/>
-          </w:rPr>
-          <w:tab/>
-        </w:r>
-        <w:r>
-          <w:rPr>
-            <w:rStyle w:val="Lienhypertexte"/>
-          </w:rPr>
-          <w:t>Implémentation</w:t>
-        </w:r>
-        <w:r>
-          <w:rPr>
-            <w:webHidden/>
-          </w:rPr>
-          <w:tab/>
-        </w:r>
-        <w:r>
-          <w:rPr>
-            <w:webHidden/>
-          </w:rPr>
-          <w:fldChar w:fldCharType="begin"/>
-        </w:r>
-        <w:r>
-          <w:rPr>
-            <w:webHidden/>
-          </w:rPr>
-          <w:instrText xml:space="preserve"> PAGEREF _Toc4053423 \h </w:instrText>
-        </w:r>
-        <w:r>
-          <w:rPr>
-            <w:webHidden/>
-          </w:rPr>
-        </w:r>
-        <w:r>
-          <w:rPr>
-            <w:webHidden/>
-          </w:rPr>
-          <w:fldChar w:fldCharType="separate"/>
-        </w:r>
-        <w:r>
-          <w:rPr>
-            <w:webHidden/>
-          </w:rPr>
-          <w:t>7</w:t>
-        </w:r>
-        <w:r>
-          <w:rPr>
-            <w:webHidden/>
-          </w:rPr>
-          <w:fldChar w:fldCharType="end"/>
-        </w:r>
-      </w:hyperlink>
-    </w:p>
-    <w:p>
-      <w:pPr>
-        <w:pStyle w:val="TM2"/>
-        <w:tabs>
-          <w:tab w:val="left" w:pos="800"/>
+        <w:pStyle w:val="TM3"/>
+        <w:tabs>
+          <w:tab w:val="left" w:pos="1200"/>
           <w:tab w:val="right" w:leader="dot" w:pos="9060"/>
         </w:tabs>
         <w:rPr>
@@ -2450,14 +2467,13 @@
           <w:lang w:val="fr-CH" w:eastAsia="fr-CH"/>
         </w:rPr>
       </w:pPr>
-      <w:hyperlink w:anchor="_Toc4053424" w:history="1">
+      <w:hyperlink w:anchor="_Toc5481297" w:history="1">
         <w:r>
           <w:rPr>
             <w:rStyle w:val="Lienhypertexte"/>
-            <w:iCs/>
-            <w:noProof/>
-          </w:rPr>
-          <w:t>3.1</w:t>
+            <w:noProof/>
+          </w:rPr>
+          <w:t>3.2.2</w:t>
         </w:r>
         <w:r>
           <w:rPr>
@@ -2472,10 +2488,9 @@
         <w:r>
           <w:rPr>
             <w:rStyle w:val="Lienhypertexte"/>
-            <w:iCs/>
-            <w:noProof/>
-          </w:rPr>
-          <w:t>Vue d’ensemble</w:t>
+            <w:noProof/>
+          </w:rPr>
+          <w:t>Point 2</w:t>
         </w:r>
         <w:r>
           <w:rPr>
@@ -2496,7 +2511,7 @@
             <w:noProof/>
             <w:webHidden/>
           </w:rPr>
-          <w:instrText xml:space="preserve"> PAGEREF _Toc4053424 \h </w:instrText>
+          <w:instrText xml:space="preserve"> PAGEREF _Toc5481297 \h </w:instrText>
         </w:r>
         <w:r>
           <w:rPr>
@@ -2529,9 +2544,9 @@
     </w:p>
     <w:p>
       <w:pPr>
-        <w:pStyle w:val="TM2"/>
-        <w:tabs>
-          <w:tab w:val="left" w:pos="800"/>
+        <w:pStyle w:val="TM3"/>
+        <w:tabs>
+          <w:tab w:val="left" w:pos="1200"/>
           <w:tab w:val="right" w:leader="dot" w:pos="9060"/>
         </w:tabs>
         <w:rPr>
@@ -2542,14 +2557,13 @@
           <w:lang w:val="fr-CH" w:eastAsia="fr-CH"/>
         </w:rPr>
       </w:pPr>
-      <w:hyperlink w:anchor="_Toc4053425" w:history="1">
+      <w:hyperlink w:anchor="_Toc5481298" w:history="1">
         <w:r>
           <w:rPr>
             <w:rStyle w:val="Lienhypertexte"/>
-            <w:iCs/>
-            <w:noProof/>
-          </w:rPr>
-          <w:t>3.2</w:t>
+            <w:noProof/>
+          </w:rPr>
+          <w:t>3.2.3</w:t>
         </w:r>
         <w:r>
           <w:rPr>
@@ -2564,10 +2578,9 @@
         <w:r>
           <w:rPr>
             <w:rStyle w:val="Lienhypertexte"/>
-            <w:iCs/>
-            <w:noProof/>
-          </w:rPr>
-          <w:t>Choix techniques</w:t>
+            <w:noProof/>
+          </w:rPr>
+          <w:t>Point …</w:t>
         </w:r>
         <w:r>
           <w:rPr>
@@ -2588,7 +2601,7 @@
             <w:noProof/>
             <w:webHidden/>
           </w:rPr>
-          <w:instrText xml:space="preserve"> PAGEREF _Toc4053425 \h </w:instrText>
+          <w:instrText xml:space="preserve"> PAGEREF _Toc5481298 \h </w:instrText>
         </w:r>
         <w:r>
           <w:rPr>
@@ -2634,7 +2647,7 @@
           <w:lang w:val="fr-CH" w:eastAsia="fr-CH"/>
         </w:rPr>
       </w:pPr>
-      <w:hyperlink w:anchor="_Toc4053426" w:history="1">
+      <w:hyperlink w:anchor="_Toc5481299" w:history="1">
         <w:r>
           <w:rPr>
             <w:rStyle w:val="Lienhypertexte"/>
@@ -2659,7 +2672,7 @@
             <w:iCs/>
             <w:noProof/>
           </w:rPr>
-          <w:t>Modèle Logique de données</w:t>
+          <w:t>Livraisons</w:t>
         </w:r>
         <w:r>
           <w:rPr>
@@ -2680,7 +2693,7 @@
             <w:noProof/>
             <w:webHidden/>
           </w:rPr>
-          <w:instrText xml:space="preserve"> PAGEREF _Toc4053426 \h </w:instrText>
+          <w:instrText xml:space="preserve"> PAGEREF _Toc5481299 \h </w:instrText>
         </w:r>
         <w:r>
           <w:rPr>
@@ -2705,6 +2718,81 @@
         <w:r>
           <w:rPr>
             <w:noProof/>
+            <w:webHidden/>
+          </w:rPr>
+          <w:fldChar w:fldCharType="end"/>
+        </w:r>
+      </w:hyperlink>
+    </w:p>
+    <w:p>
+      <w:pPr>
+        <w:pStyle w:val="TM1"/>
+        <w:rPr>
+          <w:rFonts w:asciiTheme="minorHAnsi" w:eastAsiaTheme="minorEastAsia" w:hAnsiTheme="minorHAnsi" w:cstheme="minorBidi"/>
+          <w:sz w:val="22"/>
+          <w:szCs w:val="22"/>
+          <w:lang w:val="fr-CH" w:eastAsia="fr-CH"/>
+        </w:rPr>
+      </w:pPr>
+      <w:hyperlink w:anchor="_Toc5481300" w:history="1">
+        <w:r>
+          <w:rPr>
+            <w:rStyle w:val="Lienhypertexte"/>
+          </w:rPr>
+          <w:t>4</w:t>
+        </w:r>
+        <w:r>
+          <w:rPr>
+            <w:rFonts w:asciiTheme="minorHAnsi" w:eastAsiaTheme="minorEastAsia" w:hAnsiTheme="minorHAnsi" w:cstheme="minorBidi"/>
+            <w:sz w:val="22"/>
+            <w:szCs w:val="22"/>
+            <w:lang w:val="fr-CH" w:eastAsia="fr-CH"/>
+          </w:rPr>
+          <w:tab/>
+        </w:r>
+        <w:r>
+          <w:rPr>
+            <w:rStyle w:val="Lienhypertexte"/>
+          </w:rPr>
+          <w:t>Tests</w:t>
+        </w:r>
+        <w:r>
+          <w:rPr>
+            <w:webHidden/>
+          </w:rPr>
+          <w:tab/>
+        </w:r>
+        <w:r>
+          <w:rPr>
+            <w:webHidden/>
+          </w:rPr>
+          <w:fldChar w:fldCharType="begin"/>
+        </w:r>
+        <w:r>
+          <w:rPr>
+            <w:webHidden/>
+          </w:rPr>
+          <w:instrText xml:space="preserve"> PAGEREF _Toc5481300 \h </w:instrText>
+        </w:r>
+        <w:r>
+          <w:rPr>
+            <w:webHidden/>
+          </w:rPr>
+        </w:r>
+        <w:r>
+          <w:rPr>
+            <w:webHidden/>
+          </w:rPr>
+          <w:fldChar w:fldCharType="separate"/>
+        </w:r>
+        <w:r>
+          <w:rPr>
+            <w:webHidden/>
+          </w:rPr>
+          <w:t>8</w:t>
+        </w:r>
+        <w:r>
+          <w:rPr>
             <w:webHidden/>
           </w:rPr>
           <w:fldChar w:fldCharType="end"/>
@@ -2726,14 +2814,14 @@
           <w:lang w:val="fr-CH" w:eastAsia="fr-CH"/>
         </w:rPr>
       </w:pPr>
-      <w:hyperlink w:anchor="_Toc4053427" w:history="1">
+      <w:hyperlink w:anchor="_Toc5481301" w:history="1">
         <w:r>
           <w:rPr>
             <w:rStyle w:val="Lienhypertexte"/>
             <w:iCs/>
             <w:noProof/>
           </w:rPr>
-          <w:t>3.4</w:t>
+          <w:t>4.1</w:t>
         </w:r>
         <w:r>
           <w:rPr>
@@ -2751,7 +2839,7 @@
             <w:iCs/>
             <w:noProof/>
           </w:rPr>
-          <w:t>Points techniques spécifiques</w:t>
+          <w:t>Tests effectués</w:t>
         </w:r>
         <w:r>
           <w:rPr>
@@ -2772,7 +2860,7 @@
             <w:noProof/>
             <w:webHidden/>
           </w:rPr>
-          <w:instrText xml:space="preserve"> PAGEREF _Toc4053427 \h </w:instrText>
+          <w:instrText xml:space="preserve"> PAGEREF _Toc5481301 \h </w:instrText>
         </w:r>
         <w:r>
           <w:rPr>
@@ -2792,7 +2880,7 @@
             <w:noProof/>
             <w:webHidden/>
           </w:rPr>
-          <w:t>7</w:t>
+          <w:t>8</w:t>
         </w:r>
         <w:r>
           <w:rPr>
@@ -2805,9 +2893,9 @@
     </w:p>
     <w:p>
       <w:pPr>
-        <w:pStyle w:val="TM3"/>
-        <w:tabs>
-          <w:tab w:val="left" w:pos="1200"/>
+        <w:pStyle w:val="TM2"/>
+        <w:tabs>
+          <w:tab w:val="left" w:pos="800"/>
           <w:tab w:val="right" w:leader="dot" w:pos="9060"/>
         </w:tabs>
         <w:rPr>
@@ -2818,13 +2906,14 @@
           <w:lang w:val="fr-CH" w:eastAsia="fr-CH"/>
         </w:rPr>
       </w:pPr>
-      <w:hyperlink w:anchor="_Toc4053428" w:history="1">
+      <w:hyperlink w:anchor="_Toc5481302" w:history="1">
         <w:r>
           <w:rPr>
             <w:rStyle w:val="Lienhypertexte"/>
-            <w:noProof/>
-          </w:rPr>
-          <w:t>3.4.1</w:t>
+            <w:iCs/>
+            <w:noProof/>
+          </w:rPr>
+          <w:t>4.2</w:t>
         </w:r>
         <w:r>
           <w:rPr>
@@ -2839,9 +2928,10 @@
         <w:r>
           <w:rPr>
             <w:rStyle w:val="Lienhypertexte"/>
-            <w:noProof/>
-          </w:rPr>
-          <w:t>Point 1</w:t>
+            <w:iCs/>
+            <w:noProof/>
+          </w:rPr>
+          <w:t>Erreurs restantes</w:t>
         </w:r>
         <w:r>
           <w:rPr>
@@ -2862,7 +2952,7 @@
             <w:noProof/>
             <w:webHidden/>
           </w:rPr>
-          <w:instrText xml:space="preserve"> PAGEREF _Toc4053428 \h </w:instrText>
+          <w:instrText xml:space="preserve"> PAGEREF _Toc5481302 \h </w:instrText>
         </w:r>
         <w:r>
           <w:rPr>
@@ -2882,7 +2972,7 @@
             <w:noProof/>
             <w:webHidden/>
           </w:rPr>
-          <w:t>7</w:t>
+          <w:t>8</w:t>
         </w:r>
         <w:r>
           <w:rPr>
@@ -2895,9 +2985,159 @@
     </w:p>
     <w:p>
       <w:pPr>
-        <w:pStyle w:val="TM3"/>
-        <w:tabs>
-          <w:tab w:val="left" w:pos="1200"/>
+        <w:pStyle w:val="TM1"/>
+        <w:rPr>
+          <w:rFonts w:asciiTheme="minorHAnsi" w:eastAsiaTheme="minorEastAsia" w:hAnsiTheme="minorHAnsi" w:cstheme="minorBidi"/>
+          <w:sz w:val="22"/>
+          <w:szCs w:val="22"/>
+          <w:lang w:val="fr-CH" w:eastAsia="fr-CH"/>
+        </w:rPr>
+      </w:pPr>
+      <w:hyperlink w:anchor="_Toc5481303" w:history="1">
+        <w:r>
+          <w:rPr>
+            <w:rStyle w:val="Lienhypertexte"/>
+          </w:rPr>
+          <w:t>5</w:t>
+        </w:r>
+        <w:r>
+          <w:rPr>
+            <w:rFonts w:asciiTheme="minorHAnsi" w:eastAsiaTheme="minorEastAsia" w:hAnsiTheme="minorHAnsi" w:cstheme="minorBidi"/>
+            <w:sz w:val="22"/>
+            <w:szCs w:val="22"/>
+            <w:lang w:val="fr-CH" w:eastAsia="fr-CH"/>
+          </w:rPr>
+          <w:tab/>
+        </w:r>
+        <w:r>
+          <w:rPr>
+            <w:rStyle w:val="Lienhypertexte"/>
+          </w:rPr>
+          <w:t>Conclusions</w:t>
+        </w:r>
+        <w:r>
+          <w:rPr>
+            <w:webHidden/>
+          </w:rPr>
+          <w:tab/>
+        </w:r>
+        <w:r>
+          <w:rPr>
+            <w:webHidden/>
+          </w:rPr>
+          <w:fldChar w:fldCharType="begin"/>
+        </w:r>
+        <w:r>
+          <w:rPr>
+            <w:webHidden/>
+          </w:rPr>
+          <w:instrText xml:space="preserve"> PAGEREF _Toc5481303 \h </w:instrText>
+        </w:r>
+        <w:r>
+          <w:rPr>
+            <w:webHidden/>
+          </w:rPr>
+        </w:r>
+        <w:r>
+          <w:rPr>
+            <w:webHidden/>
+          </w:rPr>
+          <w:fldChar w:fldCharType="separate"/>
+        </w:r>
+        <w:r>
+          <w:rPr>
+            <w:webHidden/>
+          </w:rPr>
+          <w:t>8</w:t>
+        </w:r>
+        <w:r>
+          <w:rPr>
+            <w:webHidden/>
+          </w:rPr>
+          <w:fldChar w:fldCharType="end"/>
+        </w:r>
+      </w:hyperlink>
+    </w:p>
+    <w:p>
+      <w:pPr>
+        <w:pStyle w:val="TM1"/>
+        <w:rPr>
+          <w:rFonts w:asciiTheme="minorHAnsi" w:eastAsiaTheme="minorEastAsia" w:hAnsiTheme="minorHAnsi" w:cstheme="minorBidi"/>
+          <w:sz w:val="22"/>
+          <w:szCs w:val="22"/>
+          <w:lang w:val="fr-CH" w:eastAsia="fr-CH"/>
+        </w:rPr>
+      </w:pPr>
+      <w:hyperlink w:anchor="_Toc5481304" w:history="1">
+        <w:r>
+          <w:rPr>
+            <w:rStyle w:val="Lienhypertexte"/>
+          </w:rPr>
+          <w:t>6</w:t>
+        </w:r>
+        <w:r>
+          <w:rPr>
+            <w:rFonts w:asciiTheme="minorHAnsi" w:eastAsiaTheme="minorEastAsia" w:hAnsiTheme="minorHAnsi" w:cstheme="minorBidi"/>
+            <w:sz w:val="22"/>
+            <w:szCs w:val="22"/>
+            <w:lang w:val="fr-CH" w:eastAsia="fr-CH"/>
+          </w:rPr>
+          <w:tab/>
+        </w:r>
+        <w:r>
+          <w:rPr>
+            <w:rStyle w:val="Lienhypertexte"/>
+          </w:rPr>
+          <w:t>Annexes</w:t>
+        </w:r>
+        <w:r>
+          <w:rPr>
+            <w:webHidden/>
+          </w:rPr>
+          <w:tab/>
+        </w:r>
+        <w:r>
+          <w:rPr>
+            <w:webHidden/>
+          </w:rPr>
+          <w:fldChar w:fldCharType="begin"/>
+        </w:r>
+        <w:r>
+          <w:rPr>
+            <w:webHidden/>
+          </w:rPr>
+          <w:instrText xml:space="preserve"> PAGEREF _Toc5481304 \h </w:instrText>
+        </w:r>
+        <w:r>
+          <w:rPr>
+            <w:webHidden/>
+          </w:rPr>
+        </w:r>
+        <w:r>
+          <w:rPr>
+            <w:webHidden/>
+          </w:rPr>
+          <w:fldChar w:fldCharType="separate"/>
+        </w:r>
+        <w:r>
+          <w:rPr>
+            <w:webHidden/>
+          </w:rPr>
+          <w:t>9</w:t>
+        </w:r>
+        <w:r>
+          <w:rPr>
+            <w:webHidden/>
+          </w:rPr>
+          <w:fldChar w:fldCharType="end"/>
+        </w:r>
+      </w:hyperlink>
+    </w:p>
+    <w:p>
+      <w:pPr>
+        <w:pStyle w:val="TM2"/>
+        <w:tabs>
+          <w:tab w:val="left" w:pos="800"/>
           <w:tab w:val="right" w:leader="dot" w:pos="9060"/>
         </w:tabs>
         <w:rPr>
@@ -2908,13 +3148,14 @@
           <w:lang w:val="fr-CH" w:eastAsia="fr-CH"/>
         </w:rPr>
       </w:pPr>
-      <w:hyperlink w:anchor="_Toc4053429" w:history="1">
+      <w:hyperlink w:anchor="_Toc5481305" w:history="1">
         <w:r>
           <w:rPr>
             <w:rStyle w:val="Lienhypertexte"/>
-            <w:noProof/>
-          </w:rPr>
-          <w:t>3.4.2</w:t>
+            <w:iCs/>
+            <w:noProof/>
+          </w:rPr>
+          <w:t>6.1</w:t>
         </w:r>
         <w:r>
           <w:rPr>
@@ -2929,9 +3170,10 @@
         <w:r>
           <w:rPr>
             <w:rStyle w:val="Lienhypertexte"/>
-            <w:noProof/>
-          </w:rPr>
-          <w:t>Point 2</w:t>
+            <w:iCs/>
+            <w:noProof/>
+          </w:rPr>
+          <w:t>Sources – Bibliographie</w:t>
         </w:r>
         <w:r>
           <w:rPr>
@@ -2952,7 +3194,7 @@
             <w:noProof/>
             <w:webHidden/>
           </w:rPr>
-          <w:instrText xml:space="preserve"> PAGEREF _Toc4053429 \h </w:instrText>
+          <w:instrText xml:space="preserve"> PAGEREF _Toc5481305 \h </w:instrText>
         </w:r>
         <w:r>
           <w:rPr>
@@ -2972,7 +3214,7 @@
             <w:noProof/>
             <w:webHidden/>
           </w:rPr>
-          <w:t>7</w:t>
+          <w:t>9</w:t>
         </w:r>
         <w:r>
           <w:rPr>
@@ -2985,9 +3227,9 @@
     </w:p>
     <w:p>
       <w:pPr>
-        <w:pStyle w:val="TM3"/>
-        <w:tabs>
-          <w:tab w:val="left" w:pos="1200"/>
+        <w:pStyle w:val="TM2"/>
+        <w:tabs>
+          <w:tab w:val="left" w:pos="800"/>
           <w:tab w:val="right" w:leader="dot" w:pos="9060"/>
         </w:tabs>
         <w:rPr>
@@ -2998,13 +3240,14 @@
           <w:lang w:val="fr-CH" w:eastAsia="fr-CH"/>
         </w:rPr>
       </w:pPr>
-      <w:hyperlink w:anchor="_Toc4053430" w:history="1">
+      <w:hyperlink w:anchor="_Toc5481306" w:history="1">
         <w:r>
           <w:rPr>
             <w:rStyle w:val="Lienhypertexte"/>
-            <w:noProof/>
-          </w:rPr>
-          <w:t>3.4.3</w:t>
+            <w:iCs/>
+            <w:noProof/>
+          </w:rPr>
+          <w:t>6.2</w:t>
         </w:r>
         <w:r>
           <w:rPr>
@@ -3019,9 +3262,10 @@
         <w:r>
           <w:rPr>
             <w:rStyle w:val="Lienhypertexte"/>
-            <w:noProof/>
-          </w:rPr>
-          <w:t>Point …</w:t>
+            <w:iCs/>
+            <w:noProof/>
+          </w:rPr>
+          <w:t>Journal de bord du projet</w:t>
         </w:r>
         <w:r>
           <w:rPr>
@@ -3042,7 +3286,7 @@
             <w:noProof/>
             <w:webHidden/>
           </w:rPr>
-          <w:instrText xml:space="preserve"> PAGEREF _Toc4053430 \h </w:instrText>
+          <w:instrText xml:space="preserve"> PAGEREF _Toc5481306 \h </w:instrText>
         </w:r>
         <w:r>
           <w:rPr>
@@ -3062,7 +3306,7 @@
             <w:noProof/>
             <w:webHidden/>
           </w:rPr>
-          <w:t>7</w:t>
+          <w:t>9</w:t>
         </w:r>
         <w:r>
           <w:rPr>
@@ -3074,691 +3318,6 @@
       </w:hyperlink>
     </w:p>
     <w:p>
-      <w:pPr>
-        <w:pStyle w:val="TM2"/>
-        <w:tabs>
-          <w:tab w:val="left" w:pos="800"/>
-          <w:tab w:val="right" w:leader="dot" w:pos="9060"/>
-        </w:tabs>
-        <w:rPr>
-          <w:rFonts w:asciiTheme="minorHAnsi" w:eastAsiaTheme="minorEastAsia" w:hAnsiTheme="minorHAnsi" w:cstheme="minorBidi"/>
-          <w:noProof/>
-          <w:sz w:val="22"/>
-          <w:szCs w:val="22"/>
-          <w:lang w:val="fr-CH" w:eastAsia="fr-CH"/>
-        </w:rPr>
-      </w:pPr>
-      <w:hyperlink w:anchor="_Toc4053431" w:history="1">
-        <w:r>
-          <w:rPr>
-            <w:rStyle w:val="Lienhypertexte"/>
-            <w:iCs/>
-            <w:noProof/>
-          </w:rPr>
-          <w:t>3.5</w:t>
-        </w:r>
-        <w:r>
-          <w:rPr>
-            <w:rFonts w:asciiTheme="minorHAnsi" w:eastAsiaTheme="minorEastAsia" w:hAnsiTheme="minorHAnsi" w:cstheme="minorBidi"/>
-            <w:noProof/>
-            <w:sz w:val="22"/>
-            <w:szCs w:val="22"/>
-            <w:lang w:val="fr-CH" w:eastAsia="fr-CH"/>
-          </w:rPr>
-          <w:tab/>
-        </w:r>
-        <w:r>
-          <w:rPr>
-            <w:rStyle w:val="Lienhypertexte"/>
-            <w:iCs/>
-            <w:noProof/>
-          </w:rPr>
-          <w:t>Livraisons</w:t>
-        </w:r>
-        <w:r>
-          <w:rPr>
-            <w:noProof/>
-            <w:webHidden/>
-          </w:rPr>
-          <w:tab/>
-        </w:r>
-        <w:r>
-          <w:rPr>
-            <w:noProof/>
-            <w:webHidden/>
-          </w:rPr>
-          <w:fldChar w:fldCharType="begin"/>
-        </w:r>
-        <w:r>
-          <w:rPr>
-            <w:noProof/>
-            <w:webHidden/>
-          </w:rPr>
-          <w:instrText xml:space="preserve"> PAGEREF _Toc4053431 \h </w:instrText>
-        </w:r>
-        <w:r>
-          <w:rPr>
-            <w:noProof/>
-            <w:webHidden/>
-          </w:rPr>
-        </w:r>
-        <w:r>
-          <w:rPr>
-            <w:noProof/>
-            <w:webHidden/>
-          </w:rPr>
-          <w:fldChar w:fldCharType="separate"/>
-        </w:r>
-        <w:r>
-          <w:rPr>
-            <w:noProof/>
-            <w:webHidden/>
-          </w:rPr>
-          <w:t>8</w:t>
-        </w:r>
-        <w:r>
-          <w:rPr>
-            <w:noProof/>
-            <w:webHidden/>
-          </w:rPr>
-          <w:fldChar w:fldCharType="end"/>
-        </w:r>
-      </w:hyperlink>
-    </w:p>
-    <w:p>
-      <w:pPr>
-        <w:pStyle w:val="TM1"/>
-        <w:rPr>
-          <w:rFonts w:asciiTheme="minorHAnsi" w:eastAsiaTheme="minorEastAsia" w:hAnsiTheme="minorHAnsi" w:cstheme="minorBidi"/>
-          <w:sz w:val="22"/>
-          <w:szCs w:val="22"/>
-          <w:lang w:val="fr-CH" w:eastAsia="fr-CH"/>
-        </w:rPr>
-      </w:pPr>
-      <w:hyperlink w:anchor="_Toc4053432" w:history="1">
-        <w:r>
-          <w:rPr>
-            <w:rStyle w:val="Lienhypertexte"/>
-          </w:rPr>
-          <w:t>4</w:t>
-        </w:r>
-        <w:r>
-          <w:rPr>
-            <w:rFonts w:asciiTheme="minorHAnsi" w:eastAsiaTheme="minorEastAsia" w:hAnsiTheme="minorHAnsi" w:cstheme="minorBidi"/>
-            <w:sz w:val="22"/>
-            <w:szCs w:val="22"/>
-            <w:lang w:val="fr-CH" w:eastAsia="fr-CH"/>
-          </w:rPr>
-          <w:tab/>
-        </w:r>
-        <w:r>
-          <w:rPr>
-            <w:rStyle w:val="Lienhypertexte"/>
-          </w:rPr>
-          <w:t>Tests</w:t>
-        </w:r>
-        <w:r>
-          <w:rPr>
-            <w:webHidden/>
-          </w:rPr>
-          <w:tab/>
-        </w:r>
-        <w:r>
-          <w:rPr>
-            <w:webHidden/>
-          </w:rPr>
-          <w:fldChar w:fldCharType="begin"/>
-        </w:r>
-        <w:r>
-          <w:rPr>
-            <w:webHidden/>
-          </w:rPr>
-          <w:instrText xml:space="preserve"> PAGEREF _Toc4053432 \h </w:instrText>
-        </w:r>
-        <w:r>
-          <w:rPr>
-            <w:webHidden/>
-          </w:rPr>
-        </w:r>
-        <w:r>
-          <w:rPr>
-            <w:webHidden/>
-          </w:rPr>
-          <w:fldChar w:fldCharType="separate"/>
-        </w:r>
-        <w:r>
-          <w:rPr>
-            <w:webHidden/>
-          </w:rPr>
-          <w:t>9</w:t>
-        </w:r>
-        <w:r>
-          <w:rPr>
-            <w:webHidden/>
-          </w:rPr>
-          <w:fldChar w:fldCharType="end"/>
-        </w:r>
-      </w:hyperlink>
-    </w:p>
-    <w:p>
-      <w:pPr>
-        <w:pStyle w:val="TM2"/>
-        <w:tabs>
-          <w:tab w:val="left" w:pos="800"/>
-          <w:tab w:val="right" w:leader="dot" w:pos="9060"/>
-        </w:tabs>
-        <w:rPr>
-          <w:rFonts w:asciiTheme="minorHAnsi" w:eastAsiaTheme="minorEastAsia" w:hAnsiTheme="minorHAnsi" w:cstheme="minorBidi"/>
-          <w:noProof/>
-          <w:sz w:val="22"/>
-          <w:szCs w:val="22"/>
-          <w:lang w:val="fr-CH" w:eastAsia="fr-CH"/>
-        </w:rPr>
-      </w:pPr>
-      <w:hyperlink w:anchor="_Toc4053433" w:history="1">
-        <w:r>
-          <w:rPr>
-            <w:rStyle w:val="Lienhypertexte"/>
-            <w:iCs/>
-            <w:noProof/>
-          </w:rPr>
-          <w:t>4.1</w:t>
-        </w:r>
-        <w:r>
-          <w:rPr>
-            <w:rFonts w:asciiTheme="minorHAnsi" w:eastAsiaTheme="minorEastAsia" w:hAnsiTheme="minorHAnsi" w:cstheme="minorBidi"/>
-            <w:noProof/>
-            <w:sz w:val="22"/>
-            <w:szCs w:val="22"/>
-            <w:lang w:val="fr-CH" w:eastAsia="fr-CH"/>
-          </w:rPr>
-          <w:tab/>
-        </w:r>
-        <w:r>
-          <w:rPr>
-            <w:rStyle w:val="Lienhypertexte"/>
-            <w:iCs/>
-            <w:noProof/>
-          </w:rPr>
-          <w:t>Tests effectués</w:t>
-        </w:r>
-        <w:r>
-          <w:rPr>
-            <w:noProof/>
-            <w:webHidden/>
-          </w:rPr>
-          <w:tab/>
-        </w:r>
-        <w:r>
-          <w:rPr>
-            <w:noProof/>
-            <w:webHidden/>
-          </w:rPr>
-          <w:fldChar w:fldCharType="begin"/>
-        </w:r>
-        <w:r>
-          <w:rPr>
-            <w:noProof/>
-            <w:webHidden/>
-          </w:rPr>
-          <w:instrText xml:space="preserve"> PAGEREF _Toc4053433 \h </w:instrText>
-        </w:r>
-        <w:r>
-          <w:rPr>
-            <w:noProof/>
-            <w:webHidden/>
-          </w:rPr>
-        </w:r>
-        <w:r>
-          <w:rPr>
-            <w:noProof/>
-            <w:webHidden/>
-          </w:rPr>
-          <w:fldChar w:fldCharType="separate"/>
-        </w:r>
-        <w:r>
-          <w:rPr>
-            <w:noProof/>
-            <w:webHidden/>
-          </w:rPr>
-          <w:t>9</w:t>
-        </w:r>
-        <w:r>
-          <w:rPr>
-            <w:noProof/>
-            <w:webHidden/>
-          </w:rPr>
-          <w:fldChar w:fldCharType="end"/>
-        </w:r>
-      </w:hyperlink>
-    </w:p>
-    <w:p>
-      <w:pPr>
-        <w:pStyle w:val="TM2"/>
-        <w:tabs>
-          <w:tab w:val="left" w:pos="800"/>
-          <w:tab w:val="right" w:leader="dot" w:pos="9060"/>
-        </w:tabs>
-        <w:rPr>
-          <w:rFonts w:asciiTheme="minorHAnsi" w:eastAsiaTheme="minorEastAsia" w:hAnsiTheme="minorHAnsi" w:cstheme="minorBidi"/>
-          <w:noProof/>
-          <w:sz w:val="22"/>
-          <w:szCs w:val="22"/>
-          <w:lang w:val="fr-CH" w:eastAsia="fr-CH"/>
-        </w:rPr>
-      </w:pPr>
-      <w:hyperlink w:anchor="_Toc4053434" w:history="1">
-        <w:r>
-          <w:rPr>
-            <w:rStyle w:val="Lienhypertexte"/>
-            <w:iCs/>
-            <w:noProof/>
-          </w:rPr>
-          <w:t>4.2</w:t>
-        </w:r>
-        <w:r>
-          <w:rPr>
-            <w:rFonts w:asciiTheme="minorHAnsi" w:eastAsiaTheme="minorEastAsia" w:hAnsiTheme="minorHAnsi" w:cstheme="minorBidi"/>
-            <w:noProof/>
-            <w:sz w:val="22"/>
-            <w:szCs w:val="22"/>
-            <w:lang w:val="fr-CH" w:eastAsia="fr-CH"/>
-          </w:rPr>
-          <w:tab/>
-        </w:r>
-        <w:r>
-          <w:rPr>
-            <w:rStyle w:val="Lienhypertexte"/>
-            <w:iCs/>
-            <w:noProof/>
-          </w:rPr>
-          <w:t>Erreurs restantes</w:t>
-        </w:r>
-        <w:r>
-          <w:rPr>
-            <w:noProof/>
-            <w:webHidden/>
-          </w:rPr>
-          <w:tab/>
-        </w:r>
-        <w:r>
-          <w:rPr>
-            <w:noProof/>
-            <w:webHidden/>
-          </w:rPr>
-          <w:fldChar w:fldCharType="begin"/>
-        </w:r>
-        <w:r>
-          <w:rPr>
-            <w:noProof/>
-            <w:webHidden/>
-          </w:rPr>
-          <w:instrText xml:space="preserve"> PAGEREF _Toc4053434 \h </w:instrText>
-        </w:r>
-        <w:r>
-          <w:rPr>
-            <w:noProof/>
-            <w:webHidden/>
-          </w:rPr>
-        </w:r>
-        <w:r>
-          <w:rPr>
-            <w:noProof/>
-            <w:webHidden/>
-          </w:rPr>
-          <w:fldChar w:fldCharType="separate"/>
-        </w:r>
-        <w:r>
-          <w:rPr>
-            <w:noProof/>
-            <w:webHidden/>
-          </w:rPr>
-          <w:t>9</w:t>
-        </w:r>
-        <w:r>
-          <w:rPr>
-            <w:noProof/>
-            <w:webHidden/>
-          </w:rPr>
-          <w:fldChar w:fldCharType="end"/>
-        </w:r>
-      </w:hyperlink>
-    </w:p>
-    <w:p>
-      <w:pPr>
-        <w:pStyle w:val="TM1"/>
-        <w:rPr>
-          <w:rFonts w:asciiTheme="minorHAnsi" w:eastAsiaTheme="minorEastAsia" w:hAnsiTheme="minorHAnsi" w:cstheme="minorBidi"/>
-          <w:sz w:val="22"/>
-          <w:szCs w:val="22"/>
-          <w:lang w:val="fr-CH" w:eastAsia="fr-CH"/>
-        </w:rPr>
-      </w:pPr>
-      <w:hyperlink w:anchor="_Toc4053435" w:history="1">
-        <w:r>
-          <w:rPr>
-            <w:rStyle w:val="Lienhypertexte"/>
-          </w:rPr>
-          <w:t>5</w:t>
-        </w:r>
-        <w:r>
-          <w:rPr>
-            <w:rFonts w:asciiTheme="minorHAnsi" w:eastAsiaTheme="minorEastAsia" w:hAnsiTheme="minorHAnsi" w:cstheme="minorBidi"/>
-            <w:sz w:val="22"/>
-            <w:szCs w:val="22"/>
-            <w:lang w:val="fr-CH" w:eastAsia="fr-CH"/>
-          </w:rPr>
-          <w:tab/>
-        </w:r>
-        <w:r>
-          <w:rPr>
-            <w:rStyle w:val="Lienhypertexte"/>
-          </w:rPr>
-          <w:t>Conclusions</w:t>
-        </w:r>
-        <w:r>
-          <w:rPr>
-            <w:webHidden/>
-          </w:rPr>
-          <w:tab/>
-        </w:r>
-        <w:r>
-          <w:rPr>
-            <w:webHidden/>
-          </w:rPr>
-          <w:fldChar w:fldCharType="begin"/>
-        </w:r>
-        <w:r>
-          <w:rPr>
-            <w:webHidden/>
-          </w:rPr>
-          <w:instrText xml:space="preserve"> PAGEREF _Toc4053435 \h </w:instrText>
-        </w:r>
-        <w:r>
-          <w:rPr>
-            <w:webHidden/>
-          </w:rPr>
-        </w:r>
-        <w:r>
-          <w:rPr>
-            <w:webHidden/>
-          </w:rPr>
-          <w:fldChar w:fldCharType="separate"/>
-        </w:r>
-        <w:r>
-          <w:rPr>
-            <w:webHidden/>
-          </w:rPr>
-          <w:t>9</w:t>
-        </w:r>
-        <w:r>
-          <w:rPr>
-            <w:webHidden/>
-          </w:rPr>
-          <w:fldChar w:fldCharType="end"/>
-        </w:r>
-      </w:hyperlink>
-    </w:p>
-    <w:p>
-      <w:pPr>
-        <w:pStyle w:val="TM1"/>
-        <w:rPr>
-          <w:rFonts w:asciiTheme="minorHAnsi" w:eastAsiaTheme="minorEastAsia" w:hAnsiTheme="minorHAnsi" w:cstheme="minorBidi"/>
-          <w:sz w:val="22"/>
-          <w:szCs w:val="22"/>
-          <w:lang w:val="fr-CH" w:eastAsia="fr-CH"/>
-        </w:rPr>
-      </w:pPr>
-      <w:hyperlink w:anchor="_Toc4053436" w:history="1">
-        <w:r>
-          <w:rPr>
-            <w:rStyle w:val="Lienhypertexte"/>
-          </w:rPr>
-          <w:t>6</w:t>
-        </w:r>
-        <w:r>
-          <w:rPr>
-            <w:rFonts w:asciiTheme="minorHAnsi" w:eastAsiaTheme="minorEastAsia" w:hAnsiTheme="minorHAnsi" w:cstheme="minorBidi"/>
-            <w:sz w:val="22"/>
-            <w:szCs w:val="22"/>
-            <w:lang w:val="fr-CH" w:eastAsia="fr-CH"/>
-          </w:rPr>
-          <w:tab/>
-        </w:r>
-        <w:r>
-          <w:rPr>
-            <w:rStyle w:val="Lienhypertexte"/>
-          </w:rPr>
-          <w:t>Annexes</w:t>
-        </w:r>
-        <w:r>
-          <w:rPr>
-            <w:webHidden/>
-          </w:rPr>
-          <w:tab/>
-        </w:r>
-        <w:r>
-          <w:rPr>
-            <w:webHidden/>
-          </w:rPr>
-          <w:fldChar w:fldCharType="begin"/>
-        </w:r>
-        <w:r>
-          <w:rPr>
-            <w:webHidden/>
-          </w:rPr>
-          <w:instrText xml:space="preserve"> PAGEREF _Toc4053436 \h </w:instrText>
-        </w:r>
-        <w:r>
-          <w:rPr>
-            <w:webHidden/>
-          </w:rPr>
-        </w:r>
-        <w:r>
-          <w:rPr>
-            <w:webHidden/>
-          </w:rPr>
-          <w:fldChar w:fldCharType="separate"/>
-        </w:r>
-        <w:r>
-          <w:rPr>
-            <w:webHidden/>
-          </w:rPr>
-          <w:t>9</w:t>
-        </w:r>
-        <w:r>
-          <w:rPr>
-            <w:webHidden/>
-          </w:rPr>
-          <w:fldChar w:fldCharType="end"/>
-        </w:r>
-      </w:hyperlink>
-    </w:p>
-    <w:p>
-      <w:pPr>
-        <w:pStyle w:val="TM2"/>
-        <w:tabs>
-          <w:tab w:val="left" w:pos="800"/>
-          <w:tab w:val="right" w:leader="dot" w:pos="9060"/>
-        </w:tabs>
-        <w:rPr>
-          <w:rFonts w:asciiTheme="minorHAnsi" w:eastAsiaTheme="minorEastAsia" w:hAnsiTheme="minorHAnsi" w:cstheme="minorBidi"/>
-          <w:noProof/>
-          <w:sz w:val="22"/>
-          <w:szCs w:val="22"/>
-          <w:lang w:val="fr-CH" w:eastAsia="fr-CH"/>
-        </w:rPr>
-      </w:pPr>
-      <w:hyperlink w:anchor="_Toc4053437" w:history="1">
-        <w:r>
-          <w:rPr>
-            <w:rStyle w:val="Lienhypertexte"/>
-            <w:iCs/>
-            <w:noProof/>
-          </w:rPr>
-          <w:t>6.1</w:t>
-        </w:r>
-        <w:r>
-          <w:rPr>
-            <w:rFonts w:asciiTheme="minorHAnsi" w:eastAsiaTheme="minorEastAsia" w:hAnsiTheme="minorHAnsi" w:cstheme="minorBidi"/>
-            <w:noProof/>
-            <w:sz w:val="22"/>
-            <w:szCs w:val="22"/>
-            <w:lang w:val="fr-CH" w:eastAsia="fr-CH"/>
-          </w:rPr>
-          <w:tab/>
-        </w:r>
-        <w:r>
-          <w:rPr>
-            <w:rStyle w:val="Lienhypertexte"/>
-            <w:iCs/>
-            <w:noProof/>
-          </w:rPr>
-          <w:t>Sources – Bibliographie</w:t>
-        </w:r>
-        <w:r>
-          <w:rPr>
-            <w:noProof/>
-            <w:webHidden/>
-          </w:rPr>
-          <w:tab/>
-        </w:r>
-        <w:r>
-          <w:rPr>
-            <w:noProof/>
-            <w:webHidden/>
-          </w:rPr>
-          <w:fldChar w:fldCharType="begin"/>
-        </w:r>
-        <w:r>
-          <w:rPr>
-            <w:noProof/>
-            <w:webHidden/>
-          </w:rPr>
-          <w:instrText xml:space="preserve"> PAGEREF _Toc4053437 \h </w:instrText>
-        </w:r>
-        <w:r>
-          <w:rPr>
-            <w:noProof/>
-            <w:webHidden/>
-          </w:rPr>
-        </w:r>
-        <w:r>
-          <w:rPr>
-            <w:noProof/>
-            <w:webHidden/>
-          </w:rPr>
-          <w:fldChar w:fldCharType="separate"/>
-        </w:r>
-        <w:r>
-          <w:rPr>
-            <w:noProof/>
-            <w:webHidden/>
-          </w:rPr>
-          <w:t>9</w:t>
-        </w:r>
-        <w:r>
-          <w:rPr>
-            <w:noProof/>
-            <w:webHidden/>
-          </w:rPr>
-          <w:fldChar w:fldCharType="end"/>
-        </w:r>
-      </w:hyperlink>
-    </w:p>
-    <w:p>
-      <w:pPr>
-        <w:pStyle w:val="TM2"/>
-        <w:tabs>
-          <w:tab w:val="left" w:pos="800"/>
-          <w:tab w:val="right" w:leader="dot" w:pos="9060"/>
-        </w:tabs>
-        <w:rPr>
-          <w:rFonts w:asciiTheme="minorHAnsi" w:eastAsiaTheme="minorEastAsia" w:hAnsiTheme="minorHAnsi" w:cstheme="minorBidi"/>
-          <w:noProof/>
-          <w:sz w:val="22"/>
-          <w:szCs w:val="22"/>
-          <w:lang w:val="fr-CH" w:eastAsia="fr-CH"/>
-        </w:rPr>
-      </w:pPr>
-      <w:hyperlink w:anchor="_Toc4053438" w:history="1">
-        <w:r>
-          <w:rPr>
-            <w:rStyle w:val="Lienhypertexte"/>
-            <w:iCs/>
-            <w:noProof/>
-          </w:rPr>
-          <w:t>6.2</w:t>
-        </w:r>
-        <w:r>
-          <w:rPr>
-            <w:rFonts w:asciiTheme="minorHAnsi" w:eastAsiaTheme="minorEastAsia" w:hAnsiTheme="minorHAnsi" w:cstheme="minorBidi"/>
-            <w:noProof/>
-            <w:sz w:val="22"/>
-            <w:szCs w:val="22"/>
-            <w:lang w:val="fr-CH" w:eastAsia="fr-CH"/>
-          </w:rPr>
-          <w:tab/>
-        </w:r>
-        <w:r>
-          <w:rPr>
-            <w:rStyle w:val="Lienhypertexte"/>
-            <w:iCs/>
-            <w:noProof/>
-          </w:rPr>
-          <w:t>Journal de bord du projet</w:t>
-        </w:r>
-        <w:r>
-          <w:rPr>
-            <w:noProof/>
-            <w:webHidden/>
-          </w:rPr>
-          <w:tab/>
-        </w:r>
-        <w:r>
-          <w:rPr>
-            <w:noProof/>
-            <w:webHidden/>
-          </w:rPr>
-          <w:fldChar w:fldCharType="begin"/>
-        </w:r>
-        <w:r>
-          <w:rPr>
-            <w:noProof/>
-            <w:webHidden/>
-          </w:rPr>
-          <w:instrText xml:space="preserve"> PAGEREF _Toc4053438 \h </w:instrText>
-        </w:r>
-        <w:r>
-          <w:rPr>
-            <w:noProof/>
-            <w:webHidden/>
-          </w:rPr>
-        </w:r>
-        <w:r>
-          <w:rPr>
-            <w:noProof/>
-            <w:webHidden/>
-          </w:rPr>
-          <w:fldChar w:fldCharType="separate"/>
-        </w:r>
-        <w:r>
-          <w:rPr>
-            <w:noProof/>
-            <w:webHidden/>
-          </w:rPr>
-          <w:t>9</w:t>
-        </w:r>
-        <w:r>
-          <w:rPr>
-            <w:noProof/>
-            <w:webHidden/>
-          </w:rPr>
-          <w:fldChar w:fldCharType="end"/>
-        </w:r>
-      </w:hyperlink>
-    </w:p>
-    <w:p>
       <w:r>
         <w:fldChar w:fldCharType="end"/>
       </w:r>
@@ -3772,7 +3331,7 @@
       <w:pPr>
         <w:pStyle w:val="Titre1"/>
       </w:pPr>
-      <w:bookmarkStart w:id="0" w:name="_Toc4053406"/>
+      <w:bookmarkStart w:id="0" w:name="_Toc5481279"/>
       <w:r>
         <w:lastRenderedPageBreak/>
         <w:t>Introduction</w:t>
@@ -3787,7 +3346,7 @@
           <w:iCs/>
         </w:rPr>
       </w:pPr>
-      <w:bookmarkStart w:id="1" w:name="_Toc4053407"/>
+      <w:bookmarkStart w:id="1" w:name="_Toc5481280"/>
       <w:r>
         <w:rPr>
           <w:i w:val="0"/>
@@ -3795,7 +3354,6 @@
         </w:rPr>
         <w:t>Cadre, description et motivation</w:t>
       </w:r>
-      <w:bookmarkEnd w:id="1"/>
       <w:r>
         <w:rPr>
           <w:i w:val="0"/>
@@ -3803,6 +3361,7 @@
         </w:rPr>
         <w:t>s</w:t>
       </w:r>
+      <w:bookmarkEnd w:id="1"/>
     </w:p>
     <w:p>
       <w:pPr>
@@ -3864,7 +3423,7 @@
           <w:iCs/>
         </w:rPr>
       </w:pPr>
-      <w:bookmarkStart w:id="2" w:name="_Toc4053408"/>
+      <w:bookmarkStart w:id="2" w:name="_Toc5481281"/>
       <w:r>
         <w:rPr>
           <w:i w:val="0"/>
@@ -4071,7 +3630,7 @@
           <w:iCs/>
         </w:rPr>
       </w:pPr>
-      <w:bookmarkStart w:id="3" w:name="_Toc4053409"/>
+      <w:bookmarkStart w:id="3" w:name="_Toc5481282"/>
       <w:r>
         <w:rPr>
           <w:i w:val="0"/>
@@ -4179,7 +3738,7 @@
           <w:iCs/>
         </w:rPr>
       </w:pPr>
-      <w:bookmarkStart w:id="4" w:name="_Toc4053410"/>
+      <w:bookmarkStart w:id="4" w:name="_Toc5481283"/>
       <w:r>
         <w:rPr>
           <w:i w:val="0"/>
@@ -4217,7 +3776,7 @@
                     <pic:cNvPicPr/>
                   </pic:nvPicPr>
                   <pic:blipFill>
-                    <a:blip r:embed="rId11"/>
+                    <a:blip r:embed="rId12"/>
                     <a:stretch>
                       <a:fillRect/>
                     </a:stretch>
@@ -4242,7 +3801,7 @@
       <w:pPr>
         <w:pStyle w:val="Titre1"/>
       </w:pPr>
-      <w:bookmarkStart w:id="5" w:name="_Toc4053411"/>
+      <w:bookmarkStart w:id="5" w:name="_Toc5481284"/>
       <w:r>
         <w:t>Analyse</w:t>
       </w:r>
@@ -4252,8 +3811,6 @@
       <w:r>
         <w:t>Le programme est un jeu de bataille navale qui pourra afficher les règles du jeu et jouer une partie. Il vous sera dit quand vous avez tirez dans l’eau ou si vous avez réussi à toucher et surtout si vous réussissez à coulés les bateaux cachés. Le but du jeu sera de coulés tous les bateaux pour gagner la partie et recommencer une nouvelle partie.</w:t>
       </w:r>
-      <w:bookmarkStart w:id="6" w:name="_GoBack"/>
-      <w:bookmarkEnd w:id="6"/>
     </w:p>
     <w:p>
       <w:pPr>
@@ -4263,7 +3820,7 @@
           <w:iCs/>
         </w:rPr>
       </w:pPr>
-      <w:bookmarkStart w:id="7" w:name="_Toc4053412"/>
+      <w:bookmarkStart w:id="6" w:name="_Toc5481285"/>
       <w:r>
         <w:rPr>
           <w:i w:val="0"/>
@@ -4272,15 +3829,7 @@
         <w:lastRenderedPageBreak/>
         <w:t>Use cases et scénarios</w:t>
       </w:r>
-      <w:bookmarkEnd w:id="7"/>
-    </w:p>
-    <w:p>
-      <w:pPr>
-        <w:pStyle w:val="Help"/>
-      </w:pPr>
-      <w:r>
-        <w:t>Les maquettes référencées par les scénarios sont fournies dans un document séparé</w:t>
-      </w:r>
+      <w:bookmarkEnd w:id="6"/>
     </w:p>
     <w:p>
       <w:pPr>
@@ -4290,8 +3839,8 @@
           <w:lang w:val="fr-CH"/>
         </w:rPr>
       </w:pPr>
-      <w:bookmarkStart w:id="8" w:name="_Toc4053413"/>
-      <w:bookmarkStart w:id="9" w:name="_Toc71691012"/>
+      <w:bookmarkStart w:id="7" w:name="_Toc71691012"/>
+      <w:bookmarkStart w:id="8" w:name="_Toc5481286"/>
       <w:r>
         <w:rPr>
           <w:lang w:val="fr-CH"/>
@@ -4320,14 +3869,14 @@
           <w:lang w:val="fr-CH"/>
         </w:rPr>
       </w:pPr>
-      <w:bookmarkStart w:id="10" w:name="_Toc4053414"/>
+      <w:bookmarkStart w:id="9" w:name="_Toc5481287"/>
       <w:r>
         <w:rPr>
           <w:lang w:val="fr-CH"/>
         </w:rPr>
         <w:t>Lire les règles</w:t>
       </w:r>
-      <w:bookmarkEnd w:id="10"/>
+      <w:bookmarkEnd w:id="9"/>
     </w:p>
     <w:p>
       <w:pPr>
@@ -4850,14 +4399,14 @@
         </w:rPr>
         <w:t xml:space="preserve"> </w:t>
       </w:r>
-      <w:bookmarkStart w:id="11" w:name="_Toc4053416"/>
+      <w:bookmarkStart w:id="10" w:name="_Toc5481288"/>
       <w:r>
         <w:rPr>
           <w:lang w:val="fr-CH"/>
         </w:rPr>
         <w:t>Placer les bateaux</w:t>
       </w:r>
-      <w:bookmarkEnd w:id="11"/>
+      <w:bookmarkEnd w:id="10"/>
       <w:r>
         <w:rPr>
           <w:lang w:val="fr-CH"/>
@@ -4878,14 +4427,14 @@
           <w:lang w:val="fr-CH"/>
         </w:rPr>
       </w:pPr>
-      <w:bookmarkStart w:id="12" w:name="_Toc4053417"/>
+      <w:bookmarkStart w:id="11" w:name="_Toc5481289"/>
       <w:r>
         <w:rPr>
           <w:lang w:val="fr-CH"/>
         </w:rPr>
         <w:t>L’ordinateur choisi des positions fixes</w:t>
       </w:r>
-      <w:bookmarkEnd w:id="12"/>
+      <w:bookmarkEnd w:id="11"/>
     </w:p>
     <w:p>
       <w:pPr>
@@ -5505,17 +5054,23 @@
     </w:tbl>
     <w:p>
       <w:pPr>
-        <w:pStyle w:val="Titre1"/>
-        <w:keepLines/>
-        <w:numPr>
-          <w:ilvl w:val="0"/>
-          <w:numId w:val="0"/>
-        </w:numPr>
-        <w:spacing w:after="0" w:line="259" w:lineRule="auto"/>
-        <w:rPr>
-          <w:lang w:val="fr-CH"/>
-        </w:rPr>
-      </w:pPr>
+        <w:rPr>
+          <w:lang w:val="fr-CH"/>
+        </w:rPr>
+      </w:pPr>
+    </w:p>
+    <w:p>
+      <w:pPr>
+        <w:rPr>
+          <w:lang w:val="fr-CH"/>
+        </w:rPr>
+      </w:pPr>
+      <w:r>
+        <w:rPr>
+          <w:lang w:val="fr-CH"/>
+        </w:rPr>
+        <w:br w:type="page"/>
+      </w:r>
     </w:p>
     <w:p>
       <w:pPr>
@@ -5525,14 +5080,15 @@
           <w:lang w:val="fr-CH"/>
         </w:rPr>
       </w:pPr>
-      <w:bookmarkStart w:id="13" w:name="_Toc4053418"/>
-      <w:r>
-        <w:rPr>
-          <w:lang w:val="fr-CH"/>
-        </w:rPr>
+      <w:bookmarkStart w:id="12" w:name="_Toc5481290"/>
+      <w:r>
+        <w:rPr>
+          <w:lang w:val="fr-CH"/>
+        </w:rPr>
+        <w:lastRenderedPageBreak/>
         <w:t>Jouer contre l’ordinateur</w:t>
       </w:r>
-      <w:bookmarkEnd w:id="13"/>
+      <w:bookmarkEnd w:id="12"/>
     </w:p>
     <w:p>
       <w:pPr>
@@ -5547,14 +5103,14 @@
           <w:lang w:val="fr-CH"/>
         </w:rPr>
       </w:pPr>
-      <w:bookmarkStart w:id="14" w:name="_Toc4053419"/>
+      <w:bookmarkStart w:id="13" w:name="_Toc5481291"/>
       <w:r>
         <w:rPr>
           <w:lang w:val="fr-CH"/>
         </w:rPr>
         <w:t>Jouer avec la grille fixe</w:t>
       </w:r>
-      <w:bookmarkEnd w:id="14"/>
+      <w:bookmarkEnd w:id="13"/>
       <w:r>
         <w:rPr>
           <w:lang w:val="fr-CH"/>
@@ -5616,27 +5172,6 @@
         </w:rPr>
         <w:t>« touché coulé ».</w:t>
       </w:r>
-    </w:p>
-    <w:p>
-      <w:pPr>
-        <w:rPr>
-          <w:lang w:val="fr-CH"/>
-        </w:rPr>
-      </w:pPr>
-    </w:p>
-    <w:p>
-      <w:pPr>
-        <w:rPr>
-          <w:lang w:val="fr-CH"/>
-        </w:rPr>
-      </w:pPr>
-    </w:p>
-    <w:p>
-      <w:pPr>
-        <w:rPr>
-          <w:lang w:val="fr-CH"/>
-        </w:rPr>
-      </w:pPr>
     </w:p>
     <w:tbl>
       <w:tblPr>
@@ -5671,7 +5206,6 @@
               <w:rPr>
                 <w:lang w:val="fr-CH"/>
               </w:rPr>
-              <w:lastRenderedPageBreak/>
               <w:t>Identifiant</w:t>
             </w:r>
           </w:p>
@@ -5900,15 +5434,13 @@
     </w:p>
     <w:p>
       <w:pPr>
-        <w:pStyle w:val="Paragraphedeliste"/>
-        <w:rPr>
-          <w:lang w:val="fr-CH"/>
-        </w:rPr>
-      </w:pPr>
-    </w:p>
-    <w:p>
-      <w:pPr>
-        <w:pStyle w:val="Paragraphedeliste"/>
+        <w:rPr>
+          <w:lang w:val="fr-CH"/>
+        </w:rPr>
+      </w:pPr>
+    </w:p>
+    <w:p>
+      <w:pPr>
         <w:rPr>
           <w:lang w:val="fr-CH"/>
         </w:rPr>
@@ -6731,7 +6263,6 @@
           <w:u w:val="single"/>
         </w:rPr>
       </w:pPr>
-      <w:bookmarkStart w:id="15" w:name="_Toc4053421"/>
       <w:r>
         <w:br w:type="page"/>
       </w:r>
@@ -6757,6 +6288,7 @@
           <w:iCs/>
         </w:rPr>
       </w:pPr>
+      <w:bookmarkStart w:id="14" w:name="_Toc5481292"/>
       <w:r>
         <w:rPr>
           <w:i w:val="0"/>
@@ -6764,8 +6296,8 @@
         </w:rPr>
         <w:t>Stratégie de test</w:t>
       </w:r>
-      <w:bookmarkEnd w:id="9"/>
-      <w:bookmarkEnd w:id="15"/>
+      <w:bookmarkEnd w:id="7"/>
+      <w:bookmarkEnd w:id="14"/>
     </w:p>
     <w:p>
       <w:pPr>
@@ -7196,7 +6728,22 @@
         <w:t>Des nouveaux tests seront effectués à chaque étapes importantes</w:t>
       </w:r>
     </w:p>
-    <w:p/>
+    <w:p>
+      <w:pPr>
+        <w:pStyle w:val="Titre1"/>
+        <w:tabs>
+          <w:tab w:val="num" w:pos="360"/>
+        </w:tabs>
+      </w:pPr>
+      <w:bookmarkStart w:id="15" w:name="_Toc5481293"/>
+      <w:r>
+        <w:t>Implémentation</w:t>
+      </w:r>
+      <w:bookmarkStart w:id="16" w:name="_Toc25553317"/>
+      <w:bookmarkStart w:id="17" w:name="_Toc71691022"/>
+      <w:bookmarkStart w:id="18" w:name="_Ref254352701"/>
+      <w:bookmarkEnd w:id="15"/>
+    </w:p>
     <w:p>
       <w:pPr>
         <w:pStyle w:val="Titre2"/>
@@ -7205,29 +6752,22 @@
           <w:iCs/>
         </w:rPr>
       </w:pPr>
-      <w:bookmarkStart w:id="16" w:name="_Toc25553309"/>
-      <w:bookmarkStart w:id="17" w:name="_Toc71691014"/>
-      <w:bookmarkStart w:id="18" w:name="_Toc4053422"/>
+      <w:bookmarkStart w:id="19" w:name="_Toc5481294"/>
       <w:r>
         <w:rPr>
           <w:i w:val="0"/>
           <w:iCs/>
         </w:rPr>
-        <w:t>Budget</w:t>
-      </w:r>
-      <w:bookmarkEnd w:id="16"/>
-      <w:bookmarkEnd w:id="17"/>
-      <w:bookmarkEnd w:id="18"/>
+        <w:t>Modèle Logique de données</w:t>
+      </w:r>
+      <w:bookmarkEnd w:id="19"/>
     </w:p>
     <w:p>
       <w:pPr>
         <w:pStyle w:val="Help"/>
       </w:pPr>
       <w:r>
-        <w:t>Le budget détaillé incluant</w:t>
-      </w:r>
-      <w:r>
-        <w:t> :</w:t>
+        <w:t>Selon le type de projet :</w:t>
       </w:r>
     </w:p>
     <w:p>
@@ -7235,11 +6775,11 @@
         <w:pStyle w:val="Help"/>
         <w:numPr>
           <w:ilvl w:val="0"/>
-          <w:numId w:val="27"/>
+          <w:numId w:val="28"/>
         </w:numPr>
       </w:pPr>
       <w:r>
-        <w:t>Les ressources humaines (en personne*heure)</w:t>
+        <w:t>Modèle de base de données</w:t>
       </w:r>
     </w:p>
     <w:p>
@@ -7247,85 +6787,11 @@
         <w:pStyle w:val="Help"/>
         <w:numPr>
           <w:ilvl w:val="0"/>
-          <w:numId w:val="27"/>
+          <w:numId w:val="28"/>
         </w:numPr>
       </w:pPr>
       <w:r>
-        <w:t>L</w:t>
-      </w:r>
-      <w:r>
-        <w:t xml:space="preserve">es coûts </w:t>
-      </w:r>
-      <w:r>
-        <w:t xml:space="preserve">éventuels </w:t>
-      </w:r>
-      <w:r>
-        <w:t>du projet</w:t>
-      </w:r>
-      <w:r>
-        <w:t xml:space="preserve"> en matériel ou </w:t>
-      </w:r>
-      <w:proofErr w:type="spellStart"/>
-      <w:r>
-        <w:t>licenses</w:t>
-      </w:r>
-      <w:proofErr w:type="spellEnd"/>
-      <w:r>
-        <w:t>)</w:t>
-      </w:r>
-      <w:r>
-        <w:t>. Si aucune dépense nécessaire</w:t>
-      </w:r>
-      <w:r>
-        <w:t>,</w:t>
-      </w:r>
-      <w:r>
-        <w:t xml:space="preserve"> l’indiquer</w:t>
-      </w:r>
-    </w:p>
-    <w:p>
-      <w:pPr>
-        <w:pStyle w:val="Titre1"/>
-        <w:tabs>
-          <w:tab w:val="num" w:pos="360"/>
-        </w:tabs>
-      </w:pPr>
-      <w:bookmarkStart w:id="19" w:name="_Toc4053423"/>
-      <w:r>
-        <w:t>Implémentation</w:t>
-      </w:r>
-      <w:bookmarkEnd w:id="19"/>
-    </w:p>
-    <w:p>
-      <w:pPr>
-        <w:pStyle w:val="Titre2"/>
-        <w:rPr>
-          <w:i w:val="0"/>
-          <w:iCs/>
-        </w:rPr>
-      </w:pPr>
-      <w:bookmarkStart w:id="20" w:name="_Toc4053424"/>
-      <w:bookmarkStart w:id="21" w:name="_Toc25553317"/>
-      <w:bookmarkStart w:id="22" w:name="_Toc71691022"/>
-      <w:bookmarkStart w:id="23" w:name="_Ref254352701"/>
-      <w:r>
-        <w:rPr>
-          <w:i w:val="0"/>
-          <w:iCs/>
-        </w:rPr>
-        <w:t>Vue d’ensemble</w:t>
-      </w:r>
-      <w:bookmarkEnd w:id="20"/>
-    </w:p>
-    <w:p>
-      <w:pPr>
-        <w:pStyle w:val="Help"/>
-      </w:pPr>
-      <w:r>
-        <w:t xml:space="preserve">Cette section décrit comment le système à réaliser </w:t>
-      </w:r>
-      <w:r>
-        <w:t>interagit avec son entourage, en termes :</w:t>
+        <w:t>Diagramme de classe</w:t>
       </w:r>
     </w:p>
     <w:p>
@@ -7333,11 +6799,11 @@
         <w:pStyle w:val="Help"/>
         <w:numPr>
           <w:ilvl w:val="0"/>
-          <w:numId w:val="29"/>
+          <w:numId w:val="28"/>
         </w:numPr>
       </w:pPr>
       <w:r>
-        <w:t>D’utilisateur(s) humain(s)</w:t>
+        <w:t>Topologie réseau</w:t>
       </w:r>
     </w:p>
     <w:p>
@@ -7345,35 +6811,19 @@
         <w:pStyle w:val="Help"/>
         <w:numPr>
           <w:ilvl w:val="0"/>
-          <w:numId w:val="29"/>
+          <w:numId w:val="28"/>
         </w:numPr>
       </w:pPr>
       <w:r>
-        <w:t>D’utilisateur(s) logiciel(s) (clients d’une API, par exemple)</w:t>
+        <w:t>…</w:t>
       </w:r>
     </w:p>
     <w:p>
       <w:pPr>
         <w:pStyle w:val="Help"/>
-        <w:numPr>
-          <w:ilvl w:val="0"/>
-          <w:numId w:val="29"/>
-        </w:numPr>
-      </w:pPr>
-      <w:r>
-        <w:t>De réseau</w:t>
-      </w:r>
-    </w:p>
-    <w:p>
-      <w:pPr>
-        <w:pStyle w:val="Help"/>
-        <w:numPr>
-          <w:ilvl w:val="0"/>
-          <w:numId w:val="29"/>
-        </w:numPr>
-      </w:pPr>
-      <w:r>
-        <w:t>De ressources externes</w:t>
+      </w:pPr>
+      <w:r>
+        <w:t>Cette section ne peut être supprimée qu’avec l’accord explicite du chef de projet</w:t>
       </w:r>
     </w:p>
     <w:p>
@@ -7384,25 +6834,30 @@
           <w:iCs/>
         </w:rPr>
       </w:pPr>
-      <w:bookmarkStart w:id="24" w:name="_Toc4053425"/>
+      <w:bookmarkStart w:id="20" w:name="_Toc5481295"/>
       <w:r>
         <w:rPr>
           <w:i w:val="0"/>
           <w:iCs/>
         </w:rPr>
-        <w:t>Choix techniques</w:t>
-      </w:r>
-      <w:bookmarkEnd w:id="24"/>
+        <w:t>Points techniques spécifiques</w:t>
+      </w:r>
+      <w:bookmarkEnd w:id="20"/>
     </w:p>
     <w:p>
       <w:pPr>
         <w:pStyle w:val="Help"/>
       </w:pPr>
       <w:r>
-        <w:t>Les divers choix qui ont été faits pour la réalisation du mandat</w:t>
-      </w:r>
-      <w:r>
-        <w:t>, en termes de :</w:t>
+        <w:t>Cette section contient au minimum deux sous-sections qui décrivent chacune un élément technique précis, qui n’est pas évident et qui sert à comprendre le détail de fonctionnement du système.</w:t>
+      </w:r>
+    </w:p>
+    <w:p>
+      <w:pPr>
+        <w:pStyle w:val="Help"/>
+      </w:pPr>
+      <w:r>
+        <w:t>Il peut s’agir de :</w:t>
       </w:r>
     </w:p>
     <w:p>
@@ -7412,9 +6867,15 @@
           <w:ilvl w:val="0"/>
           <w:numId w:val="18"/>
         </w:numPr>
-      </w:pPr>
-      <w:r>
-        <w:t>Matériel</w:t>
+        <w:rPr>
+          <w:i w:val="0"/>
+        </w:rPr>
+      </w:pPr>
+      <w:r>
+        <w:t>D</w:t>
+      </w:r>
+      <w:r>
+        <w:t>écoupage modulaire</w:t>
       </w:r>
     </w:p>
     <w:p>
@@ -7424,12 +6885,15 @@
           <w:ilvl w:val="0"/>
           <w:numId w:val="18"/>
         </w:numPr>
-      </w:pPr>
-      <w:r>
-        <w:t>S</w:t>
-      </w:r>
-      <w:r>
-        <w:t>ystèmes d'exploitation</w:t>
+        <w:rPr>
+          <w:i w:val="0"/>
+        </w:rPr>
+      </w:pPr>
+      <w:r>
+        <w:t>E</w:t>
+      </w:r>
+      <w:r>
+        <w:t>ntrées-sorties</w:t>
       </w:r>
     </w:p>
     <w:p>
@@ -7439,153 +6903,27 @@
           <w:ilvl w:val="0"/>
           <w:numId w:val="18"/>
         </w:numPr>
-      </w:pPr>
-      <w:r>
-        <w:t xml:space="preserve">Logiciels tiers (utilitaires, </w:t>
-      </w:r>
-      <w:proofErr w:type="spellStart"/>
-      <w:r>
-        <w:t>frameworks</w:t>
-      </w:r>
-      <w:proofErr w:type="spellEnd"/>
-      <w:r>
-        <w:t xml:space="preserve">, navigateurs </w:t>
-      </w:r>
-      <w:proofErr w:type="gramStart"/>
-      <w:r>
-        <w:t>cible,…</w:t>
-      </w:r>
-      <w:proofErr w:type="gramEnd"/>
-      <w:r>
-        <w:t>)</w:t>
-      </w:r>
-    </w:p>
-    <w:p>
-      <w:pPr>
-        <w:pStyle w:val="Help"/>
-      </w:pPr>
-      <w:r>
-        <w:lastRenderedPageBreak/>
-        <w:t xml:space="preserve">Pour chaque élément cité, on donnera une justification du choix </w:t>
-      </w:r>
-      <w:r>
-        <w:t>et on fera la distinction entre ce qui concerne le travail de réalisation et ce qui concerne l’utilisation en production</w:t>
-      </w:r>
-    </w:p>
-    <w:p>
-      <w:pPr>
-        <w:pStyle w:val="Titre2"/>
         <w:rPr>
           <w:i w:val="0"/>
-          <w:iCs/>
-        </w:rPr>
-      </w:pPr>
-      <w:bookmarkStart w:id="25" w:name="_Toc4053426"/>
-      <w:r>
-        <w:rPr>
-          <w:i w:val="0"/>
-          <w:iCs/>
-        </w:rPr>
-        <w:t>Modèle Logique de données</w:t>
-      </w:r>
-      <w:bookmarkEnd w:id="25"/>
-    </w:p>
-    <w:p>
-      <w:pPr>
-        <w:pStyle w:val="Help"/>
-      </w:pPr>
-      <w:r>
-        <w:t>Selon le type de projet :</w:t>
-      </w:r>
-    </w:p>
-    <w:p>
-      <w:pPr>
-        <w:pStyle w:val="Help"/>
-        <w:numPr>
-          <w:ilvl w:val="0"/>
-          <w:numId w:val="28"/>
-        </w:numPr>
-      </w:pPr>
-      <w:r>
-        <w:t>Modèle de base de données</w:t>
-      </w:r>
-    </w:p>
-    <w:p>
-      <w:pPr>
-        <w:pStyle w:val="Help"/>
-        <w:numPr>
-          <w:ilvl w:val="0"/>
-          <w:numId w:val="28"/>
-        </w:numPr>
-      </w:pPr>
-      <w:r>
-        <w:t>Diagramme de classe</w:t>
-      </w:r>
-    </w:p>
-    <w:p>
-      <w:pPr>
-        <w:pStyle w:val="Help"/>
-        <w:numPr>
-          <w:ilvl w:val="0"/>
-          <w:numId w:val="28"/>
-        </w:numPr>
-      </w:pPr>
-      <w:r>
-        <w:t>Topologie réseau</w:t>
-      </w:r>
-    </w:p>
-    <w:p>
-      <w:pPr>
-        <w:pStyle w:val="Help"/>
-        <w:numPr>
-          <w:ilvl w:val="0"/>
-          <w:numId w:val="28"/>
-        </w:numPr>
-      </w:pPr>
-      <w:r>
-        <w:t>…</w:t>
-      </w:r>
-    </w:p>
-    <w:p>
-      <w:pPr>
-        <w:pStyle w:val="Help"/>
-      </w:pPr>
-      <w:r>
-        <w:t>Cette section ne peut être supprimée qu’avec l’accord explicite du chef de projet</w:t>
-      </w:r>
-    </w:p>
-    <w:p>
-      <w:pPr>
-        <w:pStyle w:val="Titre2"/>
-        <w:rPr>
-          <w:i w:val="0"/>
-          <w:iCs/>
-        </w:rPr>
-      </w:pPr>
-      <w:bookmarkStart w:id="26" w:name="_Toc4053427"/>
-      <w:r>
-        <w:rPr>
-          <w:i w:val="0"/>
-          <w:iCs/>
-        </w:rPr>
-        <w:t>Points techniques spécifiques</w:t>
-      </w:r>
-      <w:bookmarkEnd w:id="26"/>
-    </w:p>
-    <w:p>
-      <w:pPr>
-        <w:pStyle w:val="Help"/>
-      </w:pPr>
-      <w:r>
-        <w:t>Cette section contient au minimum deux sous-sections qui décrivent chacune un élément technique précis, qui n’est pas évident et qui sert à comprendre le détail de fonctionnement du système.</w:t>
-      </w:r>
-    </w:p>
-    <w:p>
-      <w:pPr>
-        <w:pStyle w:val="Help"/>
-      </w:pPr>
-      <w:r>
-        <w:t>Il peut s’agir de :</w:t>
+        </w:rPr>
+      </w:pPr>
+      <w:r>
+        <w:t>P</w:t>
+      </w:r>
+      <w:r>
+        <w:t>seudo-code</w:t>
+      </w:r>
+      <w:r>
+        <w:t xml:space="preserve"> ou organigramme</w:t>
+      </w:r>
+      <w:r>
+        <w:t xml:space="preserve"> </w:t>
+      </w:r>
+      <w:r>
+        <w:t>(d’application ou de scripts)</w:t>
+      </w:r>
+      <w:r>
+        <w:t>.</w:t>
       </w:r>
     </w:p>
     <w:p>
@@ -7603,7 +6941,10 @@
         <w:t>D</w:t>
       </w:r>
       <w:r>
-        <w:t>écoupage modulaire</w:t>
+        <w:t>iagramme de navigation des pages</w:t>
+      </w:r>
+      <w:r>
+        <w:t xml:space="preserve"> (site web)</w:t>
       </w:r>
     </w:p>
     <w:p>
@@ -7618,10 +6959,7 @@
         </w:rPr>
       </w:pPr>
       <w:r>
-        <w:t>E</w:t>
-      </w:r>
-      <w:r>
-        <w:t>ntrées-sorties</w:t>
+        <w:t>Diagramme de séquence</w:t>
       </w:r>
     </w:p>
     <w:p>
@@ -7636,128 +6974,191 @@
         </w:rPr>
       </w:pPr>
       <w:r>
-        <w:t>P</w:t>
-      </w:r>
-      <w:r>
-        <w:t>seudo-code</w:t>
-      </w:r>
-      <w:r>
-        <w:t xml:space="preserve"> ou organigramme</w:t>
-      </w:r>
-      <w:r>
-        <w:t xml:space="preserve"> </w:t>
-      </w:r>
-      <w:r>
-        <w:t>(d’application ou de scripts)</w:t>
-      </w:r>
-      <w:r>
-        <w:t>.</w:t>
+        <w:t>Diagramme d’état</w:t>
       </w:r>
     </w:p>
     <w:p>
       <w:pPr>
         <w:pStyle w:val="Help"/>
+      </w:pPr>
+      <w:r>
+        <w:lastRenderedPageBreak/>
+        <w:t xml:space="preserve">NOTE : </w:t>
+      </w:r>
+      <w:r>
+        <w:t>Evitez d’inclure les listings des sources</w:t>
+      </w:r>
+      <w:r>
+        <w:t>, à moins que vous ne désiriez en expliquer une partie vous paraissant</w:t>
+      </w:r>
+      <w:r>
+        <w:t xml:space="preserve"> particulièrement</w:t>
+      </w:r>
+      <w:r>
+        <w:t xml:space="preserve"> importante. Dans ce cas n’incluez que cette partie…</w:t>
+      </w:r>
+      <w:bookmarkStart w:id="21" w:name="_GoBack"/>
+      <w:bookmarkEnd w:id="21"/>
+    </w:p>
+    <w:p>
+      <w:pPr>
+        <w:pStyle w:val="Titre3"/>
+        <w:ind w:left="1416" w:hanging="1416"/>
+      </w:pPr>
+      <w:r>
+        <w:t xml:space="preserve">Point 1 </w:t>
+      </w:r>
+      <w:r>
+        <w:t>Saisie des coordonnées de tir :</w:t>
+      </w:r>
+    </w:p>
+    <w:p>
+      <w:pPr>
+        <w:pStyle w:val="Titre3"/>
         <w:numPr>
           <w:ilvl w:val="0"/>
-          <w:numId w:val="18"/>
+          <w:numId w:val="0"/>
         </w:numPr>
         <w:rPr>
-          <w:i w:val="0"/>
-        </w:rPr>
-      </w:pPr>
-      <w:r>
-        <w:t>D</w:t>
-      </w:r>
-      <w:r>
-        <w:t>iagramme de navigation des pages</w:t>
-      </w:r>
-      <w:r>
-        <w:t xml:space="preserve"> (site web)</w:t>
-      </w:r>
-    </w:p>
-    <w:p>
-      <w:pPr>
-        <w:pStyle w:val="Help"/>
-        <w:numPr>
-          <w:ilvl w:val="0"/>
-          <w:numId w:val="18"/>
-        </w:numPr>
-        <w:rPr>
-          <w:i w:val="0"/>
-        </w:rPr>
-      </w:pPr>
-      <w:r>
-        <w:t>Diagramme de séquence</w:t>
-      </w:r>
-    </w:p>
-    <w:p>
-      <w:pPr>
-        <w:pStyle w:val="Help"/>
-        <w:numPr>
-          <w:ilvl w:val="0"/>
-          <w:numId w:val="18"/>
-        </w:numPr>
-        <w:rPr>
-          <w:i w:val="0"/>
-        </w:rPr>
-      </w:pPr>
-      <w:r>
-        <w:t>Diagramme d’état</w:t>
-      </w:r>
-    </w:p>
-    <w:p>
-      <w:pPr>
-        <w:pStyle w:val="Help"/>
-      </w:pPr>
-      <w:r>
-        <w:t xml:space="preserve">NOTE : </w:t>
-      </w:r>
-      <w:r>
-        <w:t>Evitez d’inclure les listings des sources</w:t>
-      </w:r>
-      <w:r>
-        <w:t>, à moins que vous ne désiriez en expliquer une partie vous paraissant</w:t>
-      </w:r>
-      <w:r>
-        <w:t xml:space="preserve"> particulièrement</w:t>
-      </w:r>
-      <w:r>
-        <w:t xml:space="preserve"> importante. Dans ce cas n’incluez que cette partie…</w:t>
+          <w:b w:val="0"/>
+        </w:rPr>
+      </w:pPr>
+      <w:r>
+        <w:rPr>
+          <w:b w:val="0"/>
+        </w:rPr>
+        <w:t xml:space="preserve">Tout d’abord nous avons besoin d’une </w:t>
+      </w:r>
+      <w:r>
+        <w:rPr>
+          <w:b w:val="0"/>
+        </w:rPr>
+        <w:t xml:space="preserve">variable </w:t>
+      </w:r>
+      <w:r>
+        <w:rPr>
+          <w:b w:val="0"/>
+        </w:rPr>
+        <w:t xml:space="preserve">avec un tableau </w:t>
+      </w:r>
+      <w:r>
+        <w:rPr>
+          <w:b w:val="0"/>
+        </w:rPr>
+        <w:t xml:space="preserve">que nous allons appeler </w:t>
+      </w:r>
+      <w:proofErr w:type="gramStart"/>
+      <w:r>
+        <w:rPr>
+          <w:b w:val="0"/>
+        </w:rPr>
+        <w:t>tir</w:t>
+      </w:r>
+      <w:r>
+        <w:rPr>
+          <w:b w:val="0"/>
+        </w:rPr>
+        <w:t>[</w:t>
+      </w:r>
+      <w:proofErr w:type="gramEnd"/>
+      <w:r>
+        <w:rPr>
+          <w:b w:val="0"/>
+        </w:rPr>
+        <w:t>5]</w:t>
+      </w:r>
+      <w:r>
+        <w:rPr>
+          <w:b w:val="0"/>
+        </w:rPr>
+        <w:t>.</w:t>
+      </w:r>
+      <w:r>
+        <w:rPr>
+          <w:b w:val="0"/>
+        </w:rPr>
+        <w:t xml:space="preserve"> Puis afficher </w:t>
+      </w:r>
+      <w:r>
+        <w:rPr>
+          <w:b w:val="0"/>
+        </w:rPr>
+        <w:t>un</w:t>
+      </w:r>
+      <w:r>
+        <w:rPr>
+          <w:b w:val="0"/>
+        </w:rPr>
+        <w:t xml:space="preserve"> message</w:t>
+      </w:r>
+      <w:r>
+        <w:rPr>
+          <w:b w:val="0"/>
+        </w:rPr>
+        <w:t xml:space="preserve"> pour que le joueur tir é l’endroit souhaiter. Mais pour cela il faut d’abord que nous donnons la valeur dont le joueur pourra se servir pour jouer. Pour cela nous avons de la table ASCII qui transformera notre </w:t>
+      </w:r>
+      <w:proofErr w:type="gramStart"/>
+      <w:r>
+        <w:rPr>
+          <w:b w:val="0"/>
+        </w:rPr>
+        <w:t>tir[</w:t>
+      </w:r>
+      <w:proofErr w:type="gramEnd"/>
+      <w:r>
+        <w:rPr>
+          <w:b w:val="0"/>
+        </w:rPr>
+        <w:t>5] en tir[0] - 49 et tir[1] -65. Ces deux valeurs -49 et -65 sont le numéro 1 et l</w:t>
+      </w:r>
+      <w:r>
+        <w:rPr>
+          <w:b w:val="0"/>
+        </w:rPr>
+        <w:t>a</w:t>
+      </w:r>
+      <w:r>
+        <w:rPr>
+          <w:b w:val="0"/>
+        </w:rPr>
+        <w:t xml:space="preserve"> lettre A majuscule de la table ASCII. Ce qui nous permettra en tant que joueur de pouvoir tirez en utilisant « </w:t>
+      </w:r>
+      <w:r>
+        <w:rPr>
+          <w:b w:val="0"/>
+        </w:rPr>
+        <w:t>G</w:t>
+      </w:r>
+      <w:r>
+        <w:rPr>
+          <w:b w:val="0"/>
+        </w:rPr>
+        <w:t>7 »</w:t>
       </w:r>
     </w:p>
     <w:p>
       <w:pPr>
         <w:pStyle w:val="Titre3"/>
       </w:pPr>
-      <w:bookmarkStart w:id="27" w:name="_Toc4053428"/>
-      <w:r>
-        <w:t>Point 1</w:t>
-      </w:r>
-      <w:bookmarkEnd w:id="27"/>
+      <w:bookmarkStart w:id="22" w:name="_Toc5481297"/>
+      <w:r>
+        <w:t>Point 2</w:t>
+      </w:r>
+      <w:bookmarkEnd w:id="22"/>
     </w:p>
     <w:p>
       <w:pPr>
         <w:pStyle w:val="Titre3"/>
       </w:pPr>
-      <w:bookmarkStart w:id="28" w:name="_Toc4053429"/>
-      <w:r>
-        <w:t>Point 2</w:t>
-      </w:r>
-      <w:bookmarkEnd w:id="28"/>
-    </w:p>
-    <w:p>
-      <w:pPr>
-        <w:pStyle w:val="Titre3"/>
-      </w:pPr>
-      <w:bookmarkStart w:id="29" w:name="_Toc4053430"/>
+      <w:bookmarkStart w:id="23" w:name="_Toc5481298"/>
       <w:r>
         <w:t>Point …</w:t>
       </w:r>
-      <w:bookmarkEnd w:id="29"/>
-    </w:p>
-    <w:bookmarkEnd w:id="21"/>
-    <w:bookmarkEnd w:id="22"/>
-    <w:bookmarkEnd w:id="23"/>
+      <w:bookmarkEnd w:id="23"/>
+    </w:p>
+    <w:bookmarkEnd w:id="16"/>
+    <w:bookmarkEnd w:id="17"/>
+    <w:bookmarkEnd w:id="18"/>
     <w:p>
       <w:pPr>
         <w:pStyle w:val="Help"/>
@@ -7825,7 +7226,7 @@
           <w:iCs/>
         </w:rPr>
       </w:pPr>
-      <w:bookmarkStart w:id="30" w:name="_Toc4053431"/>
+      <w:bookmarkStart w:id="24" w:name="_Toc5481299"/>
       <w:r>
         <w:rPr>
           <w:i w:val="0"/>
@@ -7833,20 +7234,7 @@
         </w:rPr>
         <w:t>Livraisons</w:t>
       </w:r>
-      <w:bookmarkEnd w:id="30"/>
-    </w:p>
-    <w:p>
-      <w:pPr>
-        <w:pStyle w:val="Help"/>
-      </w:pPr>
-      <w:r>
-        <w:t>Identification, date et raison de chaque livraison formelle effectuée au cours du projet.</w:t>
-      </w:r>
-    </w:p>
-    <w:p>
-      <w:pPr>
-        <w:pStyle w:val="Help"/>
-      </w:pPr>
+      <w:bookmarkEnd w:id="24"/>
     </w:p>
     <w:p>
       <w:r>
@@ -7857,14 +7245,14 @@
       <w:pPr>
         <w:pStyle w:val="Titre1"/>
       </w:pPr>
-      <w:bookmarkStart w:id="31" w:name="_Toc4053432"/>
-      <w:bookmarkStart w:id="32" w:name="_Toc25553321"/>
-      <w:bookmarkStart w:id="33" w:name="_Toc71691025"/>
+      <w:bookmarkStart w:id="25" w:name="_Toc25553321"/>
+      <w:bookmarkStart w:id="26" w:name="_Toc71691025"/>
+      <w:bookmarkStart w:id="27" w:name="_Toc5481300"/>
       <w:r>
         <w:lastRenderedPageBreak/>
         <w:t>Tests</w:t>
       </w:r>
-      <w:bookmarkEnd w:id="31"/>
+      <w:bookmarkEnd w:id="27"/>
     </w:p>
     <w:p>
       <w:pPr>
@@ -7874,7 +7262,7 @@
           <w:iCs/>
         </w:rPr>
       </w:pPr>
-      <w:bookmarkStart w:id="34" w:name="_Toc4053433"/>
+      <w:bookmarkStart w:id="28" w:name="_Toc5481301"/>
       <w:r>
         <w:rPr>
           <w:i w:val="0"/>
@@ -7889,7 +7277,7 @@
         </w:rPr>
         <w:t>est</w:t>
       </w:r>
-      <w:bookmarkEnd w:id="32"/>
+      <w:bookmarkEnd w:id="25"/>
       <w:r>
         <w:rPr>
           <w:i w:val="0"/>
@@ -7897,8 +7285,8 @@
         </w:rPr>
         <w:t>s effectués</w:t>
       </w:r>
-      <w:bookmarkEnd w:id="33"/>
-      <w:bookmarkEnd w:id="34"/>
+      <w:bookmarkEnd w:id="26"/>
+      <w:bookmarkEnd w:id="28"/>
     </w:p>
     <w:tbl>
       <w:tblPr>
@@ -7959,16 +7347,7 @@
           </w:tcPr>
           <w:p>
             <w:r>
-              <w:t xml:space="preserve">Afficher </w:t>
-            </w:r>
-            <w:r>
-              <w:t xml:space="preserve">les </w:t>
-            </w:r>
-            <w:r>
-              <w:t>règle</w:t>
-            </w:r>
-            <w:r>
-              <w:t>s</w:t>
+              <w:t>Afficher le menu du jeu</w:t>
             </w:r>
           </w:p>
         </w:tc>
@@ -7997,13 +7376,13 @@
               <w:t xml:space="preserve">Afficher </w:t>
             </w:r>
             <w:r>
-              <w:t xml:space="preserve">la </w:t>
-            </w:r>
-            <w:r>
-              <w:t>grille</w:t>
-            </w:r>
-            <w:r>
-              <w:t xml:space="preserve"> vide</w:t>
+              <w:t xml:space="preserve">les </w:t>
+            </w:r>
+            <w:r>
+              <w:t>règle</w:t>
+            </w:r>
+            <w:r>
+              <w:t>s</w:t>
             </w:r>
           </w:p>
         </w:tc>
@@ -8029,7 +7408,16 @@
           </w:tcPr>
           <w:p>
             <w:r>
-              <w:t>Afficher les « à l’eau », « touché » et « coulé »</w:t>
+              <w:t xml:space="preserve">Afficher </w:t>
+            </w:r>
+            <w:r>
+              <w:t xml:space="preserve">la </w:t>
+            </w:r>
+            <w:r>
+              <w:t>grille</w:t>
+            </w:r>
+            <w:r>
+              <w:t xml:space="preserve"> vide</w:t>
             </w:r>
           </w:p>
         </w:tc>
@@ -8055,7 +7443,7 @@
           </w:tcPr>
           <w:p>
             <w:r>
-              <w:t>Afficher la victoire</w:t>
+              <w:t>Afficher le modèle</w:t>
             </w:r>
           </w:p>
         </w:tc>
@@ -8081,7 +7469,7 @@
           </w:tcPr>
           <w:p>
             <w:r>
-              <w:t>Le jeu fonctionne</w:t>
+              <w:t>Pouvoir tirez partout</w:t>
             </w:r>
           </w:p>
         </w:tc>
@@ -8097,6 +7485,192 @@
           </w:p>
         </w:tc>
       </w:tr>
+      <w:tr>
+        <w:trPr>
+          <w:trHeight w:val="896"/>
+        </w:trPr>
+        <w:tc>
+          <w:tcPr>
+            <w:tcW w:w="6516" w:type="dxa"/>
+          </w:tcPr>
+          <w:p>
+            <w:r>
+              <w:t>Afficher les « à l’eau »</w:t>
+            </w:r>
+          </w:p>
+        </w:tc>
+        <w:tc>
+          <w:tcPr>
+            <w:tcW w:w="2980" w:type="dxa"/>
+            <w:shd w:val="clear" w:color="auto" w:fill="A8D08D" w:themeFill="accent6" w:themeFillTint="99"/>
+          </w:tcPr>
+          <w:p>
+            <w:r>
+              <w:t>OK</w:t>
+            </w:r>
+          </w:p>
+        </w:tc>
+      </w:tr>
+      <w:tr>
+        <w:trPr>
+          <w:trHeight w:val="896"/>
+        </w:trPr>
+        <w:tc>
+          <w:tcPr>
+            <w:tcW w:w="6516" w:type="dxa"/>
+          </w:tcPr>
+          <w:p>
+            <w:r>
+              <w:t>Afficher les « touché » et pouvoir touchés les bateaux</w:t>
+            </w:r>
+          </w:p>
+        </w:tc>
+        <w:tc>
+          <w:tcPr>
+            <w:tcW w:w="2980" w:type="dxa"/>
+            <w:shd w:val="clear" w:color="auto" w:fill="A8D08D" w:themeFill="accent6" w:themeFillTint="99"/>
+          </w:tcPr>
+          <w:p>
+            <w:r>
+              <w:t>OK</w:t>
+            </w:r>
+          </w:p>
+        </w:tc>
+      </w:tr>
+      <w:tr>
+        <w:trPr>
+          <w:trHeight w:val="896"/>
+        </w:trPr>
+        <w:tc>
+          <w:tcPr>
+            <w:tcW w:w="6516" w:type="dxa"/>
+          </w:tcPr>
+          <w:p>
+            <w:r>
+              <w:t>Afficher les « coulé » et pouvoir coulés les bateaux</w:t>
+            </w:r>
+          </w:p>
+        </w:tc>
+        <w:tc>
+          <w:tcPr>
+            <w:tcW w:w="2980" w:type="dxa"/>
+            <w:shd w:val="clear" w:color="auto" w:fill="A8D08D" w:themeFill="accent6" w:themeFillTint="99"/>
+          </w:tcPr>
+          <w:p>
+            <w:r>
+              <w:t>OK</w:t>
+            </w:r>
+          </w:p>
+        </w:tc>
+      </w:tr>
+      <w:tr>
+        <w:trPr>
+          <w:trHeight w:val="896"/>
+        </w:trPr>
+        <w:tc>
+          <w:tcPr>
+            <w:tcW w:w="6516" w:type="dxa"/>
+          </w:tcPr>
+          <w:p>
+            <w:pPr>
+              <w:rPr>
+                <w:lang w:val="fr-CH"/>
+              </w:rPr>
+            </w:pPr>
+            <w:r>
+              <w:rPr>
+                <w:lang w:val="fr-CH"/>
+              </w:rPr>
+              <w:t xml:space="preserve">Afficher un avertissement </w:t>
+            </w:r>
+            <w:proofErr w:type="gramStart"/>
+            <w:r>
+              <w:rPr>
+                <w:lang w:val="fr-CH"/>
+              </w:rPr>
+              <w:t>si il</w:t>
+            </w:r>
+            <w:proofErr w:type="gramEnd"/>
+            <w:r>
+              <w:rPr>
+                <w:lang w:val="fr-CH"/>
+              </w:rPr>
+              <w:t xml:space="preserve"> y a eu deux tirs au même endroit</w:t>
+            </w:r>
+          </w:p>
+        </w:tc>
+        <w:tc>
+          <w:tcPr>
+            <w:tcW w:w="2980" w:type="dxa"/>
+            <w:shd w:val="clear" w:color="auto" w:fill="A8D08D" w:themeFill="accent6" w:themeFillTint="99"/>
+          </w:tcPr>
+          <w:p>
+            <w:pPr>
+              <w:rPr>
+                <w:lang w:val="fr-CH"/>
+              </w:rPr>
+            </w:pPr>
+            <w:r>
+              <w:rPr>
+                <w:lang w:val="fr-CH"/>
+              </w:rPr>
+              <w:t>OK</w:t>
+            </w:r>
+          </w:p>
+        </w:tc>
+      </w:tr>
+      <w:tr>
+        <w:trPr>
+          <w:trHeight w:val="896"/>
+        </w:trPr>
+        <w:tc>
+          <w:tcPr>
+            <w:tcW w:w="6516" w:type="dxa"/>
+          </w:tcPr>
+          <w:p>
+            <w:r>
+              <w:t>Afficher la victoire</w:t>
+            </w:r>
+          </w:p>
+        </w:tc>
+        <w:tc>
+          <w:tcPr>
+            <w:tcW w:w="2980" w:type="dxa"/>
+            <w:shd w:val="clear" w:color="auto" w:fill="A8D08D" w:themeFill="accent6" w:themeFillTint="99"/>
+          </w:tcPr>
+          <w:p>
+            <w:r>
+              <w:t>OK</w:t>
+            </w:r>
+          </w:p>
+        </w:tc>
+      </w:tr>
+      <w:tr>
+        <w:trPr>
+          <w:trHeight w:val="896"/>
+        </w:trPr>
+        <w:tc>
+          <w:tcPr>
+            <w:tcW w:w="6516" w:type="dxa"/>
+          </w:tcPr>
+          <w:p>
+            <w:r>
+              <w:t>Le jeu fonctionne</w:t>
+            </w:r>
+          </w:p>
+        </w:tc>
+        <w:tc>
+          <w:tcPr>
+            <w:tcW w:w="2980" w:type="dxa"/>
+            <w:shd w:val="clear" w:color="auto" w:fill="A8D08D" w:themeFill="accent6" w:themeFillTint="99"/>
+          </w:tcPr>
+          <w:p>
+            <w:r>
+              <w:t>OK</w:t>
+            </w:r>
+          </w:p>
+        </w:tc>
+      </w:tr>
     </w:tbl>
     <w:p/>
     <w:p>
@@ -8107,9 +7681,9 @@
           <w:iCs/>
         </w:rPr>
       </w:pPr>
-      <w:bookmarkStart w:id="35" w:name="_Toc25553322"/>
-      <w:bookmarkStart w:id="36" w:name="_Toc71691026"/>
-      <w:bookmarkStart w:id="37" w:name="_Toc4053434"/>
+      <w:bookmarkStart w:id="29" w:name="_Toc25553322"/>
+      <w:bookmarkStart w:id="30" w:name="_Toc71691026"/>
+      <w:bookmarkStart w:id="31" w:name="_Toc5481302"/>
       <w:r>
         <w:rPr>
           <w:i w:val="0"/>
@@ -8117,7 +7691,7 @@
         </w:rPr>
         <w:t xml:space="preserve">Erreurs </w:t>
       </w:r>
-      <w:bookmarkEnd w:id="35"/>
+      <w:bookmarkEnd w:id="29"/>
       <w:r>
         <w:rPr>
           <w:i w:val="0"/>
@@ -8125,8 +7699,8 @@
         </w:rPr>
         <w:t>restantes</w:t>
       </w:r>
-      <w:bookmarkEnd w:id="36"/>
-      <w:bookmarkEnd w:id="37"/>
+      <w:bookmarkEnd w:id="30"/>
+      <w:bookmarkEnd w:id="31"/>
       <w:r>
         <w:rPr>
           <w:i w:val="0"/>
@@ -8185,6 +7759,7 @@
         <w:rPr>
           <w:lang w:val="fr-CH"/>
         </w:rPr>
+        <w:lastRenderedPageBreak/>
         <w:t>Vous ne pourrez pas jouer avec des bateaux placés à un autre endroit</w:t>
       </w:r>
       <w:r>
@@ -8321,235 +7896,294 @@
         </w:rPr>
         <w:t xml:space="preserve">Vous ne pourrez pas touchés les bateaux </w:t>
       </w:r>
+      <w:r>
+        <w:rPr>
+          <w:lang w:val="fr-CH"/>
+        </w:rPr>
+        <w:t>s’ils</w:t>
+      </w:r>
+      <w:r>
+        <w:rPr>
+          <w:lang w:val="fr-CH"/>
+        </w:rPr>
+        <w:t xml:space="preserve"> sont sur la ligne 10.</w:t>
+      </w:r>
+    </w:p>
+    <w:p>
+      <w:pPr>
+        <w:pStyle w:val="Titre1"/>
+        <w:tabs>
+          <w:tab w:val="num" w:pos="360"/>
+        </w:tabs>
+      </w:pPr>
+      <w:bookmarkStart w:id="32" w:name="_Toc25553328"/>
+      <w:bookmarkStart w:id="33" w:name="_Toc71703263"/>
+      <w:bookmarkStart w:id="34" w:name="_Toc5481303"/>
+      <w:r>
+        <w:t>C</w:t>
+      </w:r>
+      <w:bookmarkEnd w:id="32"/>
+      <w:bookmarkEnd w:id="33"/>
+      <w:r>
+        <w:t>onclusions</w:t>
+      </w:r>
+      <w:bookmarkEnd w:id="34"/>
+    </w:p>
+    <w:p>
+      <w:r>
+        <w:t>Objectifs moyennement atteints</w:t>
+      </w:r>
+      <w:r>
+        <w:t xml:space="preserve"> puisque mon programme fonctionne mais il ne </w:t>
+      </w:r>
       <w:proofErr w:type="gramStart"/>
       <w:r>
-        <w:rPr>
-          <w:lang w:val="fr-CH"/>
-        </w:rPr>
-        <w:t>si ils</w:t>
+        <w:t>peux</w:t>
       </w:r>
       <w:proofErr w:type="gramEnd"/>
       <w:r>
-        <w:rPr>
-          <w:lang w:val="fr-CH"/>
-        </w:rPr>
-        <w:t xml:space="preserve"> sont sur la ligne 10.</w:t>
-      </w:r>
-    </w:p>
-    <w:p>
-      <w:pPr>
-        <w:pStyle w:val="Help"/>
-      </w:pPr>
-      <w:bookmarkStart w:id="38" w:name="_Toc25553323"/>
-      <w:r>
-        <w:t xml:space="preserve">S'il reste encore des </w:t>
-      </w:r>
-      <w:proofErr w:type="gramStart"/>
-      <w:r>
-        <w:t>erreurs:</w:t>
-      </w:r>
-      <w:proofErr w:type="gramEnd"/>
-      <w:r>
-        <w:t xml:space="preserve"> </w:t>
-      </w:r>
-    </w:p>
-    <w:p>
-      <w:pPr>
-        <w:pStyle w:val="Help"/>
+        <w:t xml:space="preserve"> pas placer les bateaux aléatoirement </w:t>
+      </w:r>
+      <w:r>
+        <w:t>ou il ne peux pas non plus mettre des grilles aléatoirement et la ligne 10 de fonctionne pas.</w:t>
+      </w:r>
+    </w:p>
+    <w:p>
+      <w:r>
+        <w:t>Je n’ai certes pas ce qui a été demandé mais je suis fier de mon travail.</w:t>
+      </w:r>
+    </w:p>
+    <w:p>
+      <w:pPr>
+        <w:pStyle w:val="Paragraphedeliste"/>
         <w:numPr>
           <w:ilvl w:val="0"/>
-          <w:numId w:val="21"/>
+          <w:numId w:val="42"/>
         </w:numPr>
-      </w:pPr>
-      <w:r>
-        <w:t>Description détaillée</w:t>
-      </w:r>
-    </w:p>
-    <w:p>
-      <w:pPr>
-        <w:pStyle w:val="Help"/>
+        <w:rPr>
+          <w:lang w:val="fr-CH"/>
+        </w:rPr>
+      </w:pPr>
+      <w:r>
+        <w:rPr>
+          <w:b/>
+          <w:lang w:val="fr-CH"/>
+        </w:rPr>
+        <w:t>+</w:t>
+      </w:r>
+      <w:r>
+        <w:rPr>
+          <w:lang w:val="fr-CH"/>
+        </w:rPr>
+        <w:t> : Mon programme fonctionne il a</w:t>
+      </w:r>
+      <w:r>
+        <w:rPr>
+          <w:lang w:val="fr-CH"/>
+        </w:rPr>
+        <w:t xml:space="preserve">ffiche toucher, coulé et à l’eau, il a des bateaux cachés </w:t>
+      </w:r>
+    </w:p>
+    <w:p>
+      <w:pPr>
+        <w:pStyle w:val="Paragraphedeliste"/>
         <w:numPr>
           <w:ilvl w:val="0"/>
-          <w:numId w:val="21"/>
+          <w:numId w:val="42"/>
         </w:numPr>
-      </w:pPr>
-      <w:r>
-        <w:t>Conséquences sur l'utilisation du produit</w:t>
-      </w:r>
+        <w:rPr>
+          <w:lang w:val="fr-CH"/>
+        </w:rPr>
+      </w:pPr>
+      <w:r>
+        <w:rPr>
+          <w:b/>
+          <w:lang w:val="fr-CH"/>
+        </w:rPr>
+        <w:t>-</w:t>
+      </w:r>
+      <w:r>
+        <w:rPr>
+          <w:lang w:val="fr-CH"/>
+        </w:rPr>
+        <w:t xml:space="preserve"> : Malheureusement je ne peux pas p</w:t>
+      </w:r>
+      <w:r>
+        <w:rPr>
+          <w:lang w:val="fr-CH"/>
+        </w:rPr>
+        <w:t>lacer mes bateaux aléatoirement ou avoir des grilles aléatoires</w:t>
+      </w:r>
+    </w:p>
+    <w:p>
+      <w:pPr>
+        <w:ind w:left="360"/>
+        <w:rPr>
+          <w:lang w:val="fr-CH"/>
+        </w:rPr>
+      </w:pPr>
+      <w:r>
+        <w:rPr>
+          <w:lang w:val="fr-CH"/>
+        </w:rPr>
+        <w:t xml:space="preserve">J’ai eu de la peine à comprendre comment fonctionnait les fonctions pour la grille mais ensuite cela allait </w:t>
+      </w:r>
+      <w:r>
+        <w:rPr>
+          <w:lang w:val="fr-CH"/>
+        </w:rPr>
+        <w:t>mieux J’ai</w:t>
+      </w:r>
+      <w:r>
+        <w:rPr>
+          <w:lang w:val="fr-CH"/>
+        </w:rPr>
+        <w:t xml:space="preserve"> aussi eu de la peine pour faire la victoire et parcourir la grille pour faire le « coulé ».</w:t>
+      </w:r>
+    </w:p>
+    <w:p>
+      <w:pPr>
+        <w:ind w:left="360"/>
+        <w:rPr>
+          <w:lang w:val="fr-CH"/>
+        </w:rPr>
+      </w:pPr>
+      <w:r>
+        <w:rPr>
+          <w:lang w:val="fr-CH"/>
+        </w:rPr>
+        <w:t xml:space="preserve">Je peux toujours </w:t>
+      </w:r>
+      <w:r>
+        <w:rPr>
+          <w:lang w:val="fr-CH"/>
+        </w:rPr>
+        <w:t>améliorer</w:t>
+      </w:r>
+      <w:r>
+        <w:rPr>
+          <w:lang w:val="fr-CH"/>
+        </w:rPr>
+        <w:t xml:space="preserve"> mon projet en permettant d’utiliser la ligne 10, de permettre aussi d’avoir </w:t>
+      </w:r>
+      <w:r>
+        <w:rPr>
+          <w:lang w:val="fr-CH"/>
+        </w:rPr>
+        <w:t>un nombre limité</w:t>
+      </w:r>
+      <w:r>
+        <w:rPr>
+          <w:lang w:val="fr-CH"/>
+        </w:rPr>
+        <w:t xml:space="preserve"> de tirs, puis aussi d’avoir plusieurs grilles aléatoires avec les bateaux dans différentes cases.</w:t>
+      </w:r>
+    </w:p>
+    <w:p>
+      <w:pPr>
+        <w:pStyle w:val="Titre1"/>
+        <w:tabs>
+          <w:tab w:val="num" w:pos="360"/>
+        </w:tabs>
+      </w:pPr>
+      <w:bookmarkStart w:id="35" w:name="_Toc71703264"/>
+      <w:bookmarkStart w:id="36" w:name="_Toc5481304"/>
+      <w:r>
+        <w:t>A</w:t>
+      </w:r>
+      <w:bookmarkEnd w:id="35"/>
+      <w:r>
+        <w:t>nnexes</w:t>
+      </w:r>
+      <w:bookmarkEnd w:id="36"/>
+    </w:p>
+    <w:p>
+      <w:pPr>
+        <w:pStyle w:val="Titre2"/>
+        <w:rPr>
+          <w:i w:val="0"/>
+          <w:iCs/>
+        </w:rPr>
+      </w:pPr>
+      <w:bookmarkStart w:id="37" w:name="_Toc71703265"/>
+      <w:bookmarkStart w:id="38" w:name="_Toc5481305"/>
+      <w:r>
+        <w:rPr>
+          <w:i w:val="0"/>
+          <w:iCs/>
+        </w:rPr>
+        <w:t>Sources – Bibliographie</w:t>
+      </w:r>
+      <w:bookmarkEnd w:id="37"/>
       <w:bookmarkEnd w:id="38"/>
     </w:p>
     <w:p>
       <w:pPr>
-        <w:pStyle w:val="Help"/>
-        <w:numPr>
-          <w:ilvl w:val="0"/>
-          <w:numId w:val="21"/>
-        </w:numPr>
-      </w:pPr>
-      <w:r>
-        <w:t>Actions envisagées ou possibles</w:t>
-      </w:r>
-    </w:p>
-    <w:p>
-      <w:pPr>
-        <w:pStyle w:val="Titre1"/>
-        <w:tabs>
-          <w:tab w:val="num" w:pos="360"/>
-        </w:tabs>
-      </w:pPr>
-      <w:bookmarkStart w:id="39" w:name="_Toc25553328"/>
-      <w:bookmarkStart w:id="40" w:name="_Toc71703263"/>
-      <w:bookmarkStart w:id="41" w:name="_Toc4053435"/>
-      <w:r>
-        <w:t>C</w:t>
+        <w:rPr>
+          <w:color w:val="0000FF"/>
+          <w:u w:val="single"/>
+        </w:rPr>
+      </w:pPr>
+      <w:r>
+        <w:rPr>
+          <w:color w:val="0000FF"/>
+          <w:u w:val="single"/>
+        </w:rPr>
+        <w:t>https://stackoverflow.com/questions/9625707/how-can-i-write-to-a-buffer-void-pointer</w:t>
+      </w:r>
+    </w:p>
+    <w:p>
+      <w:pPr>
+        <w:rPr>
+          <w:color w:val="0000FF"/>
+          <w:u w:val="single"/>
+        </w:rPr>
+      </w:pPr>
+      <w:r>
+        <w:rPr>
+          <w:color w:val="0000FF"/>
+          <w:u w:val="single"/>
+        </w:rPr>
+        <w:t>https://github.com/GatienJayme/BN-GJE-BataileNavale/projects</w:t>
+      </w:r>
+    </w:p>
+    <w:p>
+      <w:r>
+        <w:rPr>
+          <w:color w:val="0000FF"/>
+          <w:u w:val="single"/>
+        </w:rPr>
+        <w:t>http://www.les-mathematiques.net/phorum/read.php?15,605056,605069</w:t>
+      </w:r>
+    </w:p>
+    <w:p>
+      <w:pPr>
+        <w:pStyle w:val="Titre2"/>
+        <w:rPr>
+          <w:i w:val="0"/>
+          <w:iCs/>
+        </w:rPr>
+      </w:pPr>
+      <w:bookmarkStart w:id="39" w:name="_Toc25553330"/>
+      <w:bookmarkStart w:id="40" w:name="_Toc71703266"/>
+      <w:bookmarkStart w:id="41" w:name="_Toc5481306"/>
+      <w:r>
+        <w:rPr>
+          <w:i w:val="0"/>
+          <w:iCs/>
+        </w:rPr>
+        <w:t xml:space="preserve">Journal de bord </w:t>
       </w:r>
       <w:bookmarkEnd w:id="39"/>
       <w:bookmarkEnd w:id="40"/>
       <w:r>
-        <w:t>onclusions</w:t>
-      </w:r>
-      <w:bookmarkEnd w:id="41"/>
-    </w:p>
-    <w:p>
-      <w:pPr>
-        <w:pStyle w:val="Help"/>
-      </w:pPr>
-      <w:r>
-        <w:t xml:space="preserve">Développez en tous cas les points </w:t>
-      </w:r>
-      <w:proofErr w:type="gramStart"/>
-      <w:r>
-        <w:t>suivants:</w:t>
-      </w:r>
-      <w:proofErr w:type="gramEnd"/>
-    </w:p>
-    <w:p>
-      <w:pPr>
-        <w:pStyle w:val="Help"/>
-        <w:numPr>
-          <w:ilvl w:val="0"/>
-          <w:numId w:val="25"/>
-        </w:numPr>
-      </w:pPr>
-      <w:r>
-        <w:t>Objectifs atteints / non-atteints</w:t>
-      </w:r>
-    </w:p>
-    <w:p>
-      <w:pPr>
-        <w:pStyle w:val="Help"/>
-        <w:numPr>
-          <w:ilvl w:val="0"/>
-          <w:numId w:val="25"/>
-        </w:numPr>
-      </w:pPr>
-      <w:r>
-        <w:lastRenderedPageBreak/>
-        <w:t>Comparaison entre ce qui avait prévu et ce qui s’est passé, en termes de planning et (éventuellement) de budget</w:t>
-      </w:r>
-    </w:p>
-    <w:p>
-      <w:pPr>
-        <w:pStyle w:val="Help"/>
-        <w:numPr>
-          <w:ilvl w:val="0"/>
-          <w:numId w:val="25"/>
-        </w:numPr>
-      </w:pPr>
-      <w:r>
-        <w:t>Points positifs / négatifs</w:t>
-      </w:r>
-    </w:p>
-    <w:p>
-      <w:pPr>
-        <w:pStyle w:val="Help"/>
-        <w:numPr>
-          <w:ilvl w:val="0"/>
-          <w:numId w:val="25"/>
-        </w:numPr>
-      </w:pPr>
-      <w:r>
-        <w:t>Difficultés particulières</w:t>
-      </w:r>
-    </w:p>
-    <w:p>
-      <w:pPr>
-        <w:pStyle w:val="Help"/>
-        <w:numPr>
-          <w:ilvl w:val="0"/>
-          <w:numId w:val="25"/>
-        </w:numPr>
-      </w:pPr>
-      <w:r>
-        <w:t>Suites possibles pour le projet (évolutions &amp; améliorations)</w:t>
-      </w:r>
-    </w:p>
-    <w:p>
-      <w:pPr>
-        <w:pStyle w:val="Titre1"/>
-        <w:tabs>
-          <w:tab w:val="num" w:pos="360"/>
-        </w:tabs>
-      </w:pPr>
-      <w:bookmarkStart w:id="42" w:name="_Toc71703264"/>
-      <w:bookmarkStart w:id="43" w:name="_Toc4053436"/>
-      <w:r>
-        <w:t>A</w:t>
-      </w:r>
-      <w:bookmarkEnd w:id="42"/>
-      <w:r>
-        <w:t>nnexes</w:t>
-      </w:r>
-      <w:bookmarkEnd w:id="43"/>
-    </w:p>
-    <w:p>
-      <w:pPr>
-        <w:pStyle w:val="Titre2"/>
         <w:rPr>
           <w:i w:val="0"/>
           <w:iCs/>
         </w:rPr>
-      </w:pPr>
-      <w:bookmarkStart w:id="44" w:name="_Toc71703265"/>
-      <w:bookmarkStart w:id="45" w:name="_Toc4053437"/>
-      <w:r>
-        <w:rPr>
-          <w:i w:val="0"/>
-          <w:iCs/>
-        </w:rPr>
-        <w:t>Sources – Bibliographie</w:t>
-      </w:r>
-      <w:bookmarkEnd w:id="44"/>
-      <w:bookmarkEnd w:id="45"/>
-    </w:p>
-    <w:p>
-      <w:pPr>
-        <w:pStyle w:val="Titre2"/>
-        <w:rPr>
-          <w:i w:val="0"/>
-          <w:iCs/>
-        </w:rPr>
-      </w:pPr>
-      <w:bookmarkStart w:id="46" w:name="_Toc25553330"/>
-      <w:bookmarkStart w:id="47" w:name="_Toc71703266"/>
-      <w:bookmarkStart w:id="48" w:name="_Toc4053438"/>
-      <w:r>
-        <w:rPr>
-          <w:i w:val="0"/>
-          <w:iCs/>
-        </w:rPr>
-        <w:t xml:space="preserve">Journal de bord </w:t>
-      </w:r>
-      <w:bookmarkEnd w:id="46"/>
-      <w:bookmarkEnd w:id="47"/>
-      <w:r>
-        <w:rPr>
-          <w:i w:val="0"/>
-          <w:iCs/>
-        </w:rPr>
         <w:t>du projet</w:t>
       </w:r>
-      <w:bookmarkEnd w:id="48"/>
+      <w:bookmarkEnd w:id="41"/>
     </w:p>
     <w:p/>
     <w:tbl>
@@ -8786,16 +8420,9 @@
         </w:rPr>
       </w:pPr>
     </w:p>
-    <w:p>
-      <w:pPr>
-        <w:rPr>
-          <w:szCs w:val="14"/>
-        </w:rPr>
-      </w:pPr>
-    </w:p>
     <w:sectPr>
-      <w:headerReference w:type="default" r:id="rId12"/>
-      <w:footerReference w:type="default" r:id="rId13"/>
+      <w:headerReference w:type="default" r:id="rId13"/>
+      <w:footerReference w:type="default" r:id="rId14"/>
       <w:pgSz w:w="11906" w:h="16838" w:code="9"/>
       <w:pgMar w:top="1418" w:right="1418" w:bottom="1418" w:left="1418" w:header="720" w:footer="720" w:gutter="0"/>
       <w:cols w:space="720"/>
@@ -12521,6 +12148,119 @@
     </w:lvl>
   </w:abstractNum>
   <w:abstractNum w:abstractNumId="30" w15:restartNumberingAfterBreak="0">
+    <w:nsid w:val="5E7D2AA2"/>
+    <w:multiLevelType w:val="hybridMultilevel"/>
+    <w:tmpl w:val="7AACB486"/>
+    <w:lvl w:ilvl="0" w:tplc="100C0001">
+      <w:start w:val="1"/>
+      <w:numFmt w:val="bullet"/>
+      <w:lvlText w:val=""/>
+      <w:lvlJc w:val="left"/>
+      <w:pPr>
+        <w:ind w:left="720" w:hanging="360"/>
+      </w:pPr>
+      <w:rPr>
+        <w:rFonts w:ascii="Symbol" w:hAnsi="Symbol" w:hint="default"/>
+      </w:rPr>
+    </w:lvl>
+    <w:lvl w:ilvl="1" w:tplc="100C0003" w:tentative="1">
+      <w:start w:val="1"/>
+      <w:numFmt w:val="bullet"/>
+      <w:lvlText w:val="o"/>
+      <w:lvlJc w:val="left"/>
+      <w:pPr>
+        <w:ind w:left="1440" w:hanging="360"/>
+      </w:pPr>
+      <w:rPr>
+        <w:rFonts w:ascii="Courier New" w:hAnsi="Courier New" w:cs="Courier New" w:hint="default"/>
+      </w:rPr>
+    </w:lvl>
+    <w:lvl w:ilvl="2" w:tplc="100C0005" w:tentative="1">
+      <w:start w:val="1"/>
+      <w:numFmt w:val="bullet"/>
+      <w:lvlText w:val=""/>
+      <w:lvlJc w:val="left"/>
+      <w:pPr>
+        <w:ind w:left="2160" w:hanging="360"/>
+      </w:pPr>
+      <w:rPr>
+        <w:rFonts w:ascii="Wingdings" w:hAnsi="Wingdings" w:hint="default"/>
+      </w:rPr>
+    </w:lvl>
+    <w:lvl w:ilvl="3" w:tplc="100C0001" w:tentative="1">
+      <w:start w:val="1"/>
+      <w:numFmt w:val="bullet"/>
+      <w:lvlText w:val=""/>
+      <w:lvlJc w:val="left"/>
+      <w:pPr>
+        <w:ind w:left="2880" w:hanging="360"/>
+      </w:pPr>
+      <w:rPr>
+        <w:rFonts w:ascii="Symbol" w:hAnsi="Symbol" w:hint="default"/>
+      </w:rPr>
+    </w:lvl>
+    <w:lvl w:ilvl="4" w:tplc="100C0003" w:tentative="1">
+      <w:start w:val="1"/>
+      <w:numFmt w:val="bullet"/>
+      <w:lvlText w:val="o"/>
+      <w:lvlJc w:val="left"/>
+      <w:pPr>
+        <w:ind w:left="3600" w:hanging="360"/>
+      </w:pPr>
+      <w:rPr>
+        <w:rFonts w:ascii="Courier New" w:hAnsi="Courier New" w:cs="Courier New" w:hint="default"/>
+      </w:rPr>
+    </w:lvl>
+    <w:lvl w:ilvl="5" w:tplc="100C0005" w:tentative="1">
+      <w:start w:val="1"/>
+      <w:numFmt w:val="bullet"/>
+      <w:lvlText w:val=""/>
+      <w:lvlJc w:val="left"/>
+      <w:pPr>
+        <w:ind w:left="4320" w:hanging="360"/>
+      </w:pPr>
+      <w:rPr>
+        <w:rFonts w:ascii="Wingdings" w:hAnsi="Wingdings" w:hint="default"/>
+      </w:rPr>
+    </w:lvl>
+    <w:lvl w:ilvl="6" w:tplc="100C0001" w:tentative="1">
+      <w:start w:val="1"/>
+      <w:numFmt w:val="bullet"/>
+      <w:lvlText w:val=""/>
+      <w:lvlJc w:val="left"/>
+      <w:pPr>
+        <w:ind w:left="5040" w:hanging="360"/>
+      </w:pPr>
+      <w:rPr>
+        <w:rFonts w:ascii="Symbol" w:hAnsi="Symbol" w:hint="default"/>
+      </w:rPr>
+    </w:lvl>
+    <w:lvl w:ilvl="7" w:tplc="100C0003" w:tentative="1">
+      <w:start w:val="1"/>
+      <w:numFmt w:val="bullet"/>
+      <w:lvlText w:val="o"/>
+      <w:lvlJc w:val="left"/>
+      <w:pPr>
+        <w:ind w:left="5760" w:hanging="360"/>
+      </w:pPr>
+      <w:rPr>
+        <w:rFonts w:ascii="Courier New" w:hAnsi="Courier New" w:cs="Courier New" w:hint="default"/>
+      </w:rPr>
+    </w:lvl>
+    <w:lvl w:ilvl="8" w:tplc="100C0005" w:tentative="1">
+      <w:start w:val="1"/>
+      <w:numFmt w:val="bullet"/>
+      <w:lvlText w:val=""/>
+      <w:lvlJc w:val="left"/>
+      <w:pPr>
+        <w:ind w:left="6480" w:hanging="360"/>
+      </w:pPr>
+      <w:rPr>
+        <w:rFonts w:ascii="Wingdings" w:hAnsi="Wingdings" w:hint="default"/>
+      </w:rPr>
+    </w:lvl>
+  </w:abstractNum>
+  <w:abstractNum w:abstractNumId="31" w15:restartNumberingAfterBreak="0">
     <w:nsid w:val="67D63A06"/>
     <w:multiLevelType w:val="hybridMultilevel"/>
     <w:tmpl w:val="94005742"/>
@@ -12609,7 +12349,7 @@
       </w:pPr>
     </w:lvl>
   </w:abstractNum>
-  <w:abstractNum w:abstractNumId="31" w15:restartNumberingAfterBreak="0">
+  <w:abstractNum w:abstractNumId="32" w15:restartNumberingAfterBreak="0">
     <w:nsid w:val="71E06583"/>
     <w:multiLevelType w:val="hybridMultilevel"/>
     <w:tmpl w:val="26C81FCE"/>
@@ -12749,7 +12489,7 @@
       </w:rPr>
     </w:lvl>
   </w:abstractNum>
-  <w:abstractNum w:abstractNumId="32" w15:restartNumberingAfterBreak="0">
+  <w:abstractNum w:abstractNumId="33" w15:restartNumberingAfterBreak="0">
     <w:nsid w:val="75A3529B"/>
     <w:multiLevelType w:val="hybridMultilevel"/>
     <w:tmpl w:val="819EEA64"/>
@@ -12889,7 +12629,7 @@
       </w:rPr>
     </w:lvl>
   </w:abstractNum>
-  <w:abstractNum w:abstractNumId="33" w15:restartNumberingAfterBreak="0">
+  <w:abstractNum w:abstractNumId="34" w15:restartNumberingAfterBreak="0">
     <w:nsid w:val="797979A0"/>
     <w:multiLevelType w:val="hybridMultilevel"/>
     <w:tmpl w:val="7E40D33A"/>
@@ -13002,7 +12742,7 @@
       </w:rPr>
     </w:lvl>
   </w:abstractNum>
-  <w:abstractNum w:abstractNumId="34" w15:restartNumberingAfterBreak="0">
+  <w:abstractNum w:abstractNumId="35" w15:restartNumberingAfterBreak="0">
     <w:nsid w:val="7B193736"/>
     <w:multiLevelType w:val="multilevel"/>
     <w:tmpl w:val="3E0A631E"/>
@@ -13123,7 +12863,7 @@
       </w:pPr>
     </w:lvl>
   </w:abstractNum>
-  <w:abstractNum w:abstractNumId="35" w15:restartNumberingAfterBreak="0">
+  <w:abstractNum w:abstractNumId="36" w15:restartNumberingAfterBreak="0">
     <w:nsid w:val="7D032E42"/>
     <w:multiLevelType w:val="hybridMultilevel"/>
     <w:tmpl w:val="901CE568"/>
@@ -13236,7 +12976,7 @@
       </w:rPr>
     </w:lvl>
   </w:abstractNum>
-  <w:abstractNum w:abstractNumId="36" w15:restartNumberingAfterBreak="0">
+  <w:abstractNum w:abstractNumId="37" w15:restartNumberingAfterBreak="0">
     <w:nsid w:val="7DD245F2"/>
     <w:multiLevelType w:val="hybridMultilevel"/>
     <w:tmpl w:val="3100450C"/>
@@ -13376,7 +13116,7 @@
       </w:rPr>
     </w:lvl>
   </w:abstractNum>
-  <w:abstractNum w:abstractNumId="37" w15:restartNumberingAfterBreak="0">
+  <w:abstractNum w:abstractNumId="38" w15:restartNumberingAfterBreak="0">
     <w:nsid w:val="7DDE7E2F"/>
     <w:multiLevelType w:val="hybridMultilevel"/>
     <w:tmpl w:val="47B69FA2"/>
@@ -13490,7 +13230,7 @@
     </w:lvl>
   </w:abstractNum>
   <w:num w:numId="1">
-    <w:abstractNumId w:val="34"/>
+    <w:abstractNumId w:val="35"/>
   </w:num>
   <w:num w:numId="2">
     <w:abstractNumId w:val="3"/>
@@ -13499,7 +13239,7 @@
     <w:abstractNumId w:val="10"/>
   </w:num>
   <w:num w:numId="4">
-    <w:abstractNumId w:val="32"/>
+    <w:abstractNumId w:val="33"/>
   </w:num>
   <w:num w:numId="5">
     <w:abstractNumId w:val="25"/>
@@ -13511,7 +13251,7 @@
     <w:abstractNumId w:val="27"/>
   </w:num>
   <w:num w:numId="8">
-    <w:abstractNumId w:val="36"/>
+    <w:abstractNumId w:val="37"/>
   </w:num>
   <w:num w:numId="9">
     <w:abstractNumId w:val="7"/>
@@ -13526,7 +13266,7 @@
     <w:abstractNumId w:val="20"/>
   </w:num>
   <w:num w:numId="13">
-    <w:abstractNumId w:val="31"/>
+    <w:abstractNumId w:val="32"/>
   </w:num>
   <w:num w:numId="14">
     <w:abstractNumId w:val="0"/>
@@ -13541,19 +13281,19 @@
     <w:abstractNumId w:val="8"/>
   </w:num>
   <w:num w:numId="18">
-    <w:abstractNumId w:val="35"/>
+    <w:abstractNumId w:val="36"/>
   </w:num>
   <w:num w:numId="19">
     <w:abstractNumId w:val="29"/>
   </w:num>
   <w:num w:numId="20">
-    <w:abstractNumId w:val="37"/>
+    <w:abstractNumId w:val="38"/>
   </w:num>
   <w:num w:numId="21">
     <w:abstractNumId w:val="26"/>
   </w:num>
   <w:num w:numId="22">
-    <w:abstractNumId w:val="33"/>
+    <w:abstractNumId w:val="34"/>
   </w:num>
   <w:num w:numId="23">
     <w:abstractNumId w:val="14"/>
@@ -13583,16 +13323,16 @@
     <w:abstractNumId w:val="15"/>
   </w:num>
   <w:num w:numId="32">
-    <w:abstractNumId w:val="34"/>
+    <w:abstractNumId w:val="35"/>
   </w:num>
   <w:num w:numId="33">
-    <w:abstractNumId w:val="34"/>
+    <w:abstractNumId w:val="35"/>
   </w:num>
   <w:num w:numId="34">
-    <w:abstractNumId w:val="34"/>
+    <w:abstractNumId w:val="35"/>
   </w:num>
   <w:num w:numId="35">
-    <w:abstractNumId w:val="30"/>
+    <w:abstractNumId w:val="31"/>
     <w:lvlOverride w:ilvl="0">
       <w:startOverride w:val="1"/>
     </w:lvlOverride>
@@ -13638,6 +13378,9 @@
   </w:num>
   <w:num w:numId="41">
     <w:abstractNumId w:val="11"/>
+  </w:num>
+  <w:num w:numId="42">
+    <w:abstractNumId w:val="30"/>
   </w:num>
   <w:numIdMacAtCleanup w:val="13"/>
 </w:numbering>
@@ -14761,4 +14504,16 @@
     </a:ext>
   </a:extLst>
 </a:theme>
+</file>
+
+<file path=customXml/item1.xml><?xml version="1.0" encoding="utf-8"?>
+<b:Sources xmlns:b="http://schemas.openxmlformats.org/officeDocument/2006/bibliography" xmlns="http://schemas.openxmlformats.org/officeDocument/2006/bibliography" SelectedStyle="\APASixthEditionOfficeOnline.xsl" StyleName="APA" Version="6"/>
+</file>
+
+<file path=customXml/itemProps1.xml><?xml version="1.0" encoding="utf-8"?>
+<ds:datastoreItem xmlns:ds="http://schemas.openxmlformats.org/officeDocument/2006/customXml" ds:itemID="{FEB9455D-25F6-45C7-90D5-A474E365AC6F}">
+  <ds:schemaRefs>
+    <ds:schemaRef ds:uri="http://schemas.openxmlformats.org/officeDocument/2006/bibliography"/>
+  </ds:schemaRefs>
+</ds:datastoreItem>
 </file>
</xml_diff>

<commit_message>
ddp presque finis bientot
</commit_message>
<xml_diff>
--- a/doc/GJ_Documentation de projet.docx
+++ b/doc/GJ_Documentation de projet.docx
@@ -916,7 +916,7 @@
       <w:r>
         <w:fldChar w:fldCharType="separate"/>
       </w:r>
-      <w:hyperlink w:anchor="_Toc5481279" w:history="1">
+      <w:hyperlink w:anchor="_Toc5487190" w:history="1">
         <w:r>
           <w:rPr>
             <w:rStyle w:val="Lienhypertexte"/>
@@ -954,7 +954,7 @@
           <w:rPr>
             <w:webHidden/>
           </w:rPr>
-          <w:instrText xml:space="preserve"> PAGEREF _Toc5481279 \h </w:instrText>
+          <w:instrText xml:space="preserve"> PAGEREF _Toc5487190 \h </w:instrText>
         </w:r>
         <w:r>
           <w:rPr>
@@ -996,7 +996,7 @@
           <w:lang w:val="fr-CH" w:eastAsia="fr-CH"/>
         </w:rPr>
       </w:pPr>
-      <w:hyperlink w:anchor="_Toc5481280" w:history="1">
+      <w:hyperlink w:anchor="_Toc5487191" w:history="1">
         <w:r>
           <w:rPr>
             <w:rStyle w:val="Lienhypertexte"/>
@@ -1042,7 +1042,7 @@
             <w:noProof/>
             <w:webHidden/>
           </w:rPr>
-          <w:instrText xml:space="preserve"> PAGEREF _Toc5481280 \h </w:instrText>
+          <w:instrText xml:space="preserve"> PAGEREF _Toc5487191 \h </w:instrText>
         </w:r>
         <w:r>
           <w:rPr>
@@ -1088,7 +1088,7 @@
           <w:lang w:val="fr-CH" w:eastAsia="fr-CH"/>
         </w:rPr>
       </w:pPr>
-      <w:hyperlink w:anchor="_Toc5481281" w:history="1">
+      <w:hyperlink w:anchor="_Toc5487192" w:history="1">
         <w:r>
           <w:rPr>
             <w:rStyle w:val="Lienhypertexte"/>
@@ -1134,7 +1134,7 @@
             <w:noProof/>
             <w:webHidden/>
           </w:rPr>
-          <w:instrText xml:space="preserve"> PAGEREF _Toc5481281 \h </w:instrText>
+          <w:instrText xml:space="preserve"> PAGEREF _Toc5487192 \h </w:instrText>
         </w:r>
         <w:r>
           <w:rPr>
@@ -1180,7 +1180,7 @@
           <w:lang w:val="fr-CH" w:eastAsia="fr-CH"/>
         </w:rPr>
       </w:pPr>
-      <w:hyperlink w:anchor="_Toc5481282" w:history="1">
+      <w:hyperlink w:anchor="_Toc5487193" w:history="1">
         <w:r>
           <w:rPr>
             <w:rStyle w:val="Lienhypertexte"/>
@@ -1226,7 +1226,7 @@
             <w:noProof/>
             <w:webHidden/>
           </w:rPr>
-          <w:instrText xml:space="preserve"> PAGEREF _Toc5481282 \h </w:instrText>
+          <w:instrText xml:space="preserve"> PAGEREF _Toc5487193 \h </w:instrText>
         </w:r>
         <w:r>
           <w:rPr>
@@ -1272,7 +1272,7 @@
           <w:lang w:val="fr-CH" w:eastAsia="fr-CH"/>
         </w:rPr>
       </w:pPr>
-      <w:hyperlink w:anchor="_Toc5481283" w:history="1">
+      <w:hyperlink w:anchor="_Toc5487194" w:history="1">
         <w:r>
           <w:rPr>
             <w:rStyle w:val="Lienhypertexte"/>
@@ -1318,7 +1318,7 @@
             <w:noProof/>
             <w:webHidden/>
           </w:rPr>
-          <w:instrText xml:space="preserve"> PAGEREF _Toc5481283 \h </w:instrText>
+          <w:instrText xml:space="preserve"> PAGEREF _Toc5487194 \h </w:instrText>
         </w:r>
         <w:r>
           <w:rPr>
@@ -1359,7 +1359,7 @@
           <w:lang w:val="fr-CH" w:eastAsia="fr-CH"/>
         </w:rPr>
       </w:pPr>
-      <w:hyperlink w:anchor="_Toc5481284" w:history="1">
+      <w:hyperlink w:anchor="_Toc5487195" w:history="1">
         <w:r>
           <w:rPr>
             <w:rStyle w:val="Lienhypertexte"/>
@@ -1397,7 +1397,7 @@
           <w:rPr>
             <w:webHidden/>
           </w:rPr>
-          <w:instrText xml:space="preserve"> PAGEREF _Toc5481284 \h </w:instrText>
+          <w:instrText xml:space="preserve"> PAGEREF _Toc5487195 \h </w:instrText>
         </w:r>
         <w:r>
           <w:rPr>
@@ -1439,7 +1439,7 @@
           <w:lang w:val="fr-CH" w:eastAsia="fr-CH"/>
         </w:rPr>
       </w:pPr>
-      <w:hyperlink w:anchor="_Toc5481285" w:history="1">
+      <w:hyperlink w:anchor="_Toc5487196" w:history="1">
         <w:r>
           <w:rPr>
             <w:rStyle w:val="Lienhypertexte"/>
@@ -1485,7 +1485,7 @@
             <w:noProof/>
             <w:webHidden/>
           </w:rPr>
-          <w:instrText xml:space="preserve"> PAGEREF _Toc5481285 \h </w:instrText>
+          <w:instrText xml:space="preserve"> PAGEREF _Toc5487196 \h </w:instrText>
         </w:r>
         <w:r>
           <w:rPr>
@@ -1531,7 +1531,7 @@
           <w:lang w:val="fr-CH" w:eastAsia="fr-CH"/>
         </w:rPr>
       </w:pPr>
-      <w:hyperlink w:anchor="_Toc5481286" w:history="1">
+      <w:hyperlink w:anchor="_Toc5487197" w:history="1">
         <w:r>
           <w:rPr>
             <w:rStyle w:val="Lienhypertexte"/>
@@ -1577,7 +1577,7 @@
             <w:noProof/>
             <w:webHidden/>
           </w:rPr>
-          <w:instrText xml:space="preserve"> PAGEREF _Toc5481286 \h </w:instrText>
+          <w:instrText xml:space="preserve"> PAGEREF _Toc5487197 \h </w:instrText>
         </w:r>
         <w:r>
           <w:rPr>
@@ -1622,7 +1622,7 @@
           <w:lang w:val="fr-CH" w:eastAsia="fr-CH"/>
         </w:rPr>
       </w:pPr>
-      <w:hyperlink w:anchor="_Toc5481287" w:history="1">
+      <w:hyperlink w:anchor="_Toc5487198" w:history="1">
         <w:r>
           <w:rPr>
             <w:rStyle w:val="Lienhypertexte"/>
@@ -1650,7 +1650,7 @@
             <w:noProof/>
             <w:webHidden/>
           </w:rPr>
-          <w:instrText xml:space="preserve"> PAGEREF _Toc5481287 \h </w:instrText>
+          <w:instrText xml:space="preserve"> PAGEREF _Toc5487198 \h </w:instrText>
         </w:r>
         <w:r>
           <w:rPr>
@@ -1696,7 +1696,7 @@
           <w:lang w:val="fr-CH" w:eastAsia="fr-CH"/>
         </w:rPr>
       </w:pPr>
-      <w:hyperlink w:anchor="_Toc5481288" w:history="1">
+      <w:hyperlink w:anchor="_Toc5487199" w:history="1">
         <w:r>
           <w:rPr>
             <w:rStyle w:val="Lienhypertexte"/>
@@ -1742,7 +1742,7 @@
             <w:noProof/>
             <w:webHidden/>
           </w:rPr>
-          <w:instrText xml:space="preserve"> PAGEREF _Toc5481288 \h </w:instrText>
+          <w:instrText xml:space="preserve"> PAGEREF _Toc5487199 \h </w:instrText>
         </w:r>
         <w:r>
           <w:rPr>
@@ -1787,7 +1787,7 @@
           <w:lang w:val="fr-CH" w:eastAsia="fr-CH"/>
         </w:rPr>
       </w:pPr>
-      <w:hyperlink w:anchor="_Toc5481289" w:history="1">
+      <w:hyperlink w:anchor="_Toc5487200" w:history="1">
         <w:r>
           <w:rPr>
             <w:rStyle w:val="Lienhypertexte"/>
@@ -1815,7 +1815,7 @@
             <w:noProof/>
             <w:webHidden/>
           </w:rPr>
-          <w:instrText xml:space="preserve"> PAGEREF _Toc5481289 \h </w:instrText>
+          <w:instrText xml:space="preserve"> PAGEREF _Toc5487200 \h </w:instrText>
         </w:r>
         <w:r>
           <w:rPr>
@@ -1861,7 +1861,7 @@
           <w:lang w:val="fr-CH" w:eastAsia="fr-CH"/>
         </w:rPr>
       </w:pPr>
-      <w:hyperlink w:anchor="_Toc5481290" w:history="1">
+      <w:hyperlink w:anchor="_Toc5487201" w:history="1">
         <w:r>
           <w:rPr>
             <w:rStyle w:val="Lienhypertexte"/>
@@ -1907,7 +1907,7 @@
             <w:noProof/>
             <w:webHidden/>
           </w:rPr>
-          <w:instrText xml:space="preserve"> PAGEREF _Toc5481290 \h </w:instrText>
+          <w:instrText xml:space="preserve"> PAGEREF _Toc5487201 \h </w:instrText>
         </w:r>
         <w:r>
           <w:rPr>
@@ -1927,7 +1927,7 @@
             <w:noProof/>
             <w:webHidden/>
           </w:rPr>
-          <w:t>4</w:t>
+          <w:t>5</w:t>
         </w:r>
         <w:r>
           <w:rPr>
@@ -1952,7 +1952,7 @@
           <w:lang w:val="fr-CH" w:eastAsia="fr-CH"/>
         </w:rPr>
       </w:pPr>
-      <w:hyperlink w:anchor="_Toc5481291" w:history="1">
+      <w:hyperlink w:anchor="_Toc5487202" w:history="1">
         <w:r>
           <w:rPr>
             <w:rStyle w:val="Lienhypertexte"/>
@@ -1980,7 +1980,7 @@
             <w:noProof/>
             <w:webHidden/>
           </w:rPr>
-          <w:instrText xml:space="preserve"> PAGEREF _Toc5481291 \h </w:instrText>
+          <w:instrText xml:space="preserve"> PAGEREF _Toc5487202 \h </w:instrText>
         </w:r>
         <w:r>
           <w:rPr>
@@ -2000,7 +2000,7 @@
             <w:noProof/>
             <w:webHidden/>
           </w:rPr>
-          <w:t>4</w:t>
+          <w:t>5</w:t>
         </w:r>
         <w:r>
           <w:rPr>
@@ -2026,7 +2026,7 @@
           <w:lang w:val="fr-CH" w:eastAsia="fr-CH"/>
         </w:rPr>
       </w:pPr>
-      <w:hyperlink w:anchor="_Toc5481292" w:history="1">
+      <w:hyperlink w:anchor="_Toc5487203" w:history="1">
         <w:r>
           <w:rPr>
             <w:rStyle w:val="Lienhypertexte"/>
@@ -2072,7 +2072,7 @@
             <w:noProof/>
             <w:webHidden/>
           </w:rPr>
-          <w:instrText xml:space="preserve"> PAGEREF _Toc5481292 \h </w:instrText>
+          <w:instrText xml:space="preserve"> PAGEREF _Toc5487203 \h </w:instrText>
         </w:r>
         <w:r>
           <w:rPr>
@@ -2113,7 +2113,7 @@
           <w:lang w:val="fr-CH" w:eastAsia="fr-CH"/>
         </w:rPr>
       </w:pPr>
-      <w:hyperlink w:anchor="_Toc5481293" w:history="1">
+      <w:hyperlink w:anchor="_Toc5487204" w:history="1">
         <w:r>
           <w:rPr>
             <w:rStyle w:val="Lienhypertexte"/>
@@ -2151,7 +2151,7 @@
           <w:rPr>
             <w:webHidden/>
           </w:rPr>
-          <w:instrText xml:space="preserve"> PAGEREF _Toc5481293 \h </w:instrText>
+          <w:instrText xml:space="preserve"> PAGEREF _Toc5487204 \h </w:instrText>
         </w:r>
         <w:r>
           <w:rPr>
@@ -2193,7 +2193,7 @@
           <w:lang w:val="fr-CH" w:eastAsia="fr-CH"/>
         </w:rPr>
       </w:pPr>
-      <w:hyperlink w:anchor="_Toc5481294" w:history="1">
+      <w:hyperlink w:anchor="_Toc5487205" w:history="1">
         <w:r>
           <w:rPr>
             <w:rStyle w:val="Lienhypertexte"/>
@@ -2239,7 +2239,7 @@
             <w:noProof/>
             <w:webHidden/>
           </w:rPr>
-          <w:instrText xml:space="preserve"> PAGEREF _Toc5481294 \h </w:instrText>
+          <w:instrText xml:space="preserve"> PAGEREF _Toc5487205 \h </w:instrText>
         </w:r>
         <w:r>
           <w:rPr>
@@ -2285,7 +2285,7 @@
           <w:lang w:val="fr-CH" w:eastAsia="fr-CH"/>
         </w:rPr>
       </w:pPr>
-      <w:hyperlink w:anchor="_Toc5481295" w:history="1">
+      <w:hyperlink w:anchor="_Toc5487206" w:history="1">
         <w:r>
           <w:rPr>
             <w:rStyle w:val="Lienhypertexte"/>
@@ -2331,7 +2331,7 @@
             <w:noProof/>
             <w:webHidden/>
           </w:rPr>
-          <w:instrText xml:space="preserve"> PAGEREF _Toc5481295 \h </w:instrText>
+          <w:instrText xml:space="preserve"> PAGEREF _Toc5487206 \h </w:instrText>
         </w:r>
         <w:r>
           <w:rPr>
@@ -2366,7 +2366,6 @@
       <w:pPr>
         <w:pStyle w:val="TM3"/>
         <w:tabs>
-          <w:tab w:val="left" w:pos="1200"/>
           <w:tab w:val="right" w:leader="dot" w:pos="9060"/>
         </w:tabs>
         <w:rPr>
@@ -2377,40 +2376,23 @@
           <w:lang w:val="fr-CH" w:eastAsia="fr-CH"/>
         </w:rPr>
       </w:pPr>
-      <w:hyperlink w:anchor="_Toc5481296" w:history="1">
+      <w:hyperlink w:anchor="_Toc5487207" w:history="1">
         <w:r>
           <w:rPr>
             <w:rStyle w:val="Lienhypertexte"/>
             <w:noProof/>
           </w:rPr>
-          <w:t>3.2.1</w:t>
-        </w:r>
-        <w:r>
-          <w:rPr>
-            <w:rFonts w:asciiTheme="minorHAnsi" w:eastAsiaTheme="minorEastAsia" w:hAnsiTheme="minorHAnsi" w:cstheme="minorBidi"/>
-            <w:noProof/>
-            <w:sz w:val="22"/>
-            <w:szCs w:val="22"/>
-            <w:lang w:val="fr-CH" w:eastAsia="fr-CH"/>
+          <w:t>Point 1 Saisie des coordonnées de tir :</w:t>
+        </w:r>
+        <w:r>
+          <w:rPr>
+            <w:noProof/>
+            <w:webHidden/>
           </w:rPr>
           <w:tab/>
         </w:r>
         <w:r>
           <w:rPr>
-            <w:rStyle w:val="Lienhypertexte"/>
-            <w:noProof/>
-          </w:rPr>
-          <w:t>Point 1</w:t>
-        </w:r>
-        <w:r>
-          <w:rPr>
-            <w:noProof/>
-            <w:webHidden/>
-          </w:rPr>
-          <w:tab/>
-        </w:r>
-        <w:r>
-          <w:rPr>
             <w:noProof/>
             <w:webHidden/>
           </w:rPr>
@@ -2421,7 +2403,7 @@
             <w:noProof/>
             <w:webHidden/>
           </w:rPr>
-          <w:instrText xml:space="preserve"> PAGEREF _Toc5481296 \h </w:instrText>
+          <w:instrText xml:space="preserve"> PAGEREF _Toc5487207 \h </w:instrText>
         </w:r>
         <w:r>
           <w:rPr>
@@ -2441,7 +2423,7 @@
             <w:noProof/>
             <w:webHidden/>
           </w:rPr>
-          <w:t>7</w:t>
+          <w:t>6</w:t>
         </w:r>
         <w:r>
           <w:rPr>
@@ -2467,13 +2449,13 @@
           <w:lang w:val="fr-CH" w:eastAsia="fr-CH"/>
         </w:rPr>
       </w:pPr>
-      <w:hyperlink w:anchor="_Toc5481297" w:history="1">
+      <w:hyperlink w:anchor="_Toc5487208" w:history="1">
         <w:r>
           <w:rPr>
             <w:rStyle w:val="Lienhypertexte"/>
             <w:noProof/>
           </w:rPr>
-          <w:t>3.2.2</w:t>
+          <w:t>3.2.1</w:t>
         </w:r>
         <w:r>
           <w:rPr>
@@ -2490,7 +2472,7 @@
             <w:rStyle w:val="Lienhypertexte"/>
             <w:noProof/>
           </w:rPr>
-          <w:t>Point 2</w:t>
+          <w:t>Point 2 Fonctions pour la grille :</w:t>
         </w:r>
         <w:r>
           <w:rPr>
@@ -2511,7 +2493,7 @@
             <w:noProof/>
             <w:webHidden/>
           </w:rPr>
-          <w:instrText xml:space="preserve"> PAGEREF _Toc5481297 \h </w:instrText>
+          <w:instrText xml:space="preserve"> PAGEREF _Toc5487208 \h </w:instrText>
         </w:r>
         <w:r>
           <w:rPr>
@@ -2544,9 +2526,9 @@
     </w:p>
     <w:p>
       <w:pPr>
-        <w:pStyle w:val="TM3"/>
-        <w:tabs>
-          <w:tab w:val="left" w:pos="1200"/>
+        <w:pStyle w:val="TM2"/>
+        <w:tabs>
+          <w:tab w:val="left" w:pos="800"/>
           <w:tab w:val="right" w:leader="dot" w:pos="9060"/>
         </w:tabs>
         <w:rPr>
@@ -2557,13 +2539,14 @@
           <w:lang w:val="fr-CH" w:eastAsia="fr-CH"/>
         </w:rPr>
       </w:pPr>
-      <w:hyperlink w:anchor="_Toc5481298" w:history="1">
+      <w:hyperlink w:anchor="_Toc5487209" w:history="1">
         <w:r>
           <w:rPr>
             <w:rStyle w:val="Lienhypertexte"/>
-            <w:noProof/>
-          </w:rPr>
-          <w:t>3.2.3</w:t>
+            <w:iCs/>
+            <w:noProof/>
+          </w:rPr>
+          <w:t>3.3</w:t>
         </w:r>
         <w:r>
           <w:rPr>
@@ -2578,9 +2561,10 @@
         <w:r>
           <w:rPr>
             <w:rStyle w:val="Lienhypertexte"/>
-            <w:noProof/>
-          </w:rPr>
-          <w:t>Point …</w:t>
+            <w:iCs/>
+            <w:noProof/>
+          </w:rPr>
+          <w:t>Livraisons</w:t>
         </w:r>
         <w:r>
           <w:rPr>
@@ -2601,7 +2585,7 @@
             <w:noProof/>
             <w:webHidden/>
           </w:rPr>
-          <w:instrText xml:space="preserve"> PAGEREF _Toc5481298 \h </w:instrText>
+          <w:instrText xml:space="preserve"> PAGEREF _Toc5487209 \h </w:instrText>
         </w:r>
         <w:r>
           <w:rPr>
@@ -2626,6 +2610,81 @@
         <w:r>
           <w:rPr>
             <w:noProof/>
+            <w:webHidden/>
+          </w:rPr>
+          <w:fldChar w:fldCharType="end"/>
+        </w:r>
+      </w:hyperlink>
+    </w:p>
+    <w:p>
+      <w:pPr>
+        <w:pStyle w:val="TM1"/>
+        <w:rPr>
+          <w:rFonts w:asciiTheme="minorHAnsi" w:eastAsiaTheme="minorEastAsia" w:hAnsiTheme="minorHAnsi" w:cstheme="minorBidi"/>
+          <w:sz w:val="22"/>
+          <w:szCs w:val="22"/>
+          <w:lang w:val="fr-CH" w:eastAsia="fr-CH"/>
+        </w:rPr>
+      </w:pPr>
+      <w:hyperlink w:anchor="_Toc5487210" w:history="1">
+        <w:r>
+          <w:rPr>
+            <w:rStyle w:val="Lienhypertexte"/>
+          </w:rPr>
+          <w:t>4</w:t>
+        </w:r>
+        <w:r>
+          <w:rPr>
+            <w:rFonts w:asciiTheme="minorHAnsi" w:eastAsiaTheme="minorEastAsia" w:hAnsiTheme="minorHAnsi" w:cstheme="minorBidi"/>
+            <w:sz w:val="22"/>
+            <w:szCs w:val="22"/>
+            <w:lang w:val="fr-CH" w:eastAsia="fr-CH"/>
+          </w:rPr>
+          <w:tab/>
+        </w:r>
+        <w:r>
+          <w:rPr>
+            <w:rStyle w:val="Lienhypertexte"/>
+          </w:rPr>
+          <w:t>Tests</w:t>
+        </w:r>
+        <w:r>
+          <w:rPr>
+            <w:webHidden/>
+          </w:rPr>
+          <w:tab/>
+        </w:r>
+        <w:r>
+          <w:rPr>
+            <w:webHidden/>
+          </w:rPr>
+          <w:fldChar w:fldCharType="begin"/>
+        </w:r>
+        <w:r>
+          <w:rPr>
+            <w:webHidden/>
+          </w:rPr>
+          <w:instrText xml:space="preserve"> PAGEREF _Toc5487210 \h </w:instrText>
+        </w:r>
+        <w:r>
+          <w:rPr>
+            <w:webHidden/>
+          </w:rPr>
+        </w:r>
+        <w:r>
+          <w:rPr>
+            <w:webHidden/>
+          </w:rPr>
+          <w:fldChar w:fldCharType="separate"/>
+        </w:r>
+        <w:r>
+          <w:rPr>
+            <w:webHidden/>
+          </w:rPr>
+          <w:t>7</w:t>
+        </w:r>
+        <w:r>
+          <w:rPr>
             <w:webHidden/>
           </w:rPr>
           <w:fldChar w:fldCharType="end"/>
@@ -2647,14 +2706,14 @@
           <w:lang w:val="fr-CH" w:eastAsia="fr-CH"/>
         </w:rPr>
       </w:pPr>
-      <w:hyperlink w:anchor="_Toc5481299" w:history="1">
+      <w:hyperlink w:anchor="_Toc5487211" w:history="1">
         <w:r>
           <w:rPr>
             <w:rStyle w:val="Lienhypertexte"/>
             <w:iCs/>
             <w:noProof/>
           </w:rPr>
-          <w:t>3.3</w:t>
+          <w:t>4.1</w:t>
         </w:r>
         <w:r>
           <w:rPr>
@@ -2672,7 +2731,7 @@
             <w:iCs/>
             <w:noProof/>
           </w:rPr>
-          <w:t>Livraisons</w:t>
+          <w:t>Tests effectués</w:t>
         </w:r>
         <w:r>
           <w:rPr>
@@ -2693,7 +2752,7 @@
             <w:noProof/>
             <w:webHidden/>
           </w:rPr>
-          <w:instrText xml:space="preserve"> PAGEREF _Toc5481299 \h </w:instrText>
+          <w:instrText xml:space="preserve"> PAGEREF _Toc5487211 \h </w:instrText>
         </w:r>
         <w:r>
           <w:rPr>
@@ -2718,81 +2777,6 @@
         <w:r>
           <w:rPr>
             <w:noProof/>
-            <w:webHidden/>
-          </w:rPr>
-          <w:fldChar w:fldCharType="end"/>
-        </w:r>
-      </w:hyperlink>
-    </w:p>
-    <w:p>
-      <w:pPr>
-        <w:pStyle w:val="TM1"/>
-        <w:rPr>
-          <w:rFonts w:asciiTheme="minorHAnsi" w:eastAsiaTheme="minorEastAsia" w:hAnsiTheme="minorHAnsi" w:cstheme="minorBidi"/>
-          <w:sz w:val="22"/>
-          <w:szCs w:val="22"/>
-          <w:lang w:val="fr-CH" w:eastAsia="fr-CH"/>
-        </w:rPr>
-      </w:pPr>
-      <w:hyperlink w:anchor="_Toc5481300" w:history="1">
-        <w:r>
-          <w:rPr>
-            <w:rStyle w:val="Lienhypertexte"/>
-          </w:rPr>
-          <w:t>4</w:t>
-        </w:r>
-        <w:r>
-          <w:rPr>
-            <w:rFonts w:asciiTheme="minorHAnsi" w:eastAsiaTheme="minorEastAsia" w:hAnsiTheme="minorHAnsi" w:cstheme="minorBidi"/>
-            <w:sz w:val="22"/>
-            <w:szCs w:val="22"/>
-            <w:lang w:val="fr-CH" w:eastAsia="fr-CH"/>
-          </w:rPr>
-          <w:tab/>
-        </w:r>
-        <w:r>
-          <w:rPr>
-            <w:rStyle w:val="Lienhypertexte"/>
-          </w:rPr>
-          <w:t>Tests</w:t>
-        </w:r>
-        <w:r>
-          <w:rPr>
-            <w:webHidden/>
-          </w:rPr>
-          <w:tab/>
-        </w:r>
-        <w:r>
-          <w:rPr>
-            <w:webHidden/>
-          </w:rPr>
-          <w:fldChar w:fldCharType="begin"/>
-        </w:r>
-        <w:r>
-          <w:rPr>
-            <w:webHidden/>
-          </w:rPr>
-          <w:instrText xml:space="preserve"> PAGEREF _Toc5481300 \h </w:instrText>
-        </w:r>
-        <w:r>
-          <w:rPr>
-            <w:webHidden/>
-          </w:rPr>
-        </w:r>
-        <w:r>
-          <w:rPr>
-            <w:webHidden/>
-          </w:rPr>
-          <w:fldChar w:fldCharType="separate"/>
-        </w:r>
-        <w:r>
-          <w:rPr>
-            <w:webHidden/>
-          </w:rPr>
-          <w:t>8</w:t>
-        </w:r>
-        <w:r>
-          <w:rPr>
             <w:webHidden/>
           </w:rPr>
           <w:fldChar w:fldCharType="end"/>
@@ -2814,14 +2798,14 @@
           <w:lang w:val="fr-CH" w:eastAsia="fr-CH"/>
         </w:rPr>
       </w:pPr>
-      <w:hyperlink w:anchor="_Toc5481301" w:history="1">
+      <w:hyperlink w:anchor="_Toc5487212" w:history="1">
         <w:r>
           <w:rPr>
             <w:rStyle w:val="Lienhypertexte"/>
             <w:iCs/>
             <w:noProof/>
           </w:rPr>
-          <w:t>4.1</w:t>
+          <w:t>4.2</w:t>
         </w:r>
         <w:r>
           <w:rPr>
@@ -2839,7 +2823,7 @@
             <w:iCs/>
             <w:noProof/>
           </w:rPr>
-          <w:t>Tests effectués</w:t>
+          <w:t>Erreurs restantes</w:t>
         </w:r>
         <w:r>
           <w:rPr>
@@ -2860,7 +2844,7 @@
             <w:noProof/>
             <w:webHidden/>
           </w:rPr>
-          <w:instrText xml:space="preserve"> PAGEREF _Toc5481301 \h </w:instrText>
+          <w:instrText xml:space="preserve"> PAGEREF _Toc5487212 \h </w:instrText>
         </w:r>
         <w:r>
           <w:rPr>
@@ -2885,6 +2869,156 @@
         <w:r>
           <w:rPr>
             <w:noProof/>
+            <w:webHidden/>
+          </w:rPr>
+          <w:fldChar w:fldCharType="end"/>
+        </w:r>
+      </w:hyperlink>
+    </w:p>
+    <w:p>
+      <w:pPr>
+        <w:pStyle w:val="TM1"/>
+        <w:rPr>
+          <w:rFonts w:asciiTheme="minorHAnsi" w:eastAsiaTheme="minorEastAsia" w:hAnsiTheme="minorHAnsi" w:cstheme="minorBidi"/>
+          <w:sz w:val="22"/>
+          <w:szCs w:val="22"/>
+          <w:lang w:val="fr-CH" w:eastAsia="fr-CH"/>
+        </w:rPr>
+      </w:pPr>
+      <w:hyperlink w:anchor="_Toc5487213" w:history="1">
+        <w:r>
+          <w:rPr>
+            <w:rStyle w:val="Lienhypertexte"/>
+          </w:rPr>
+          <w:t>5</w:t>
+        </w:r>
+        <w:r>
+          <w:rPr>
+            <w:rFonts w:asciiTheme="minorHAnsi" w:eastAsiaTheme="minorEastAsia" w:hAnsiTheme="minorHAnsi" w:cstheme="minorBidi"/>
+            <w:sz w:val="22"/>
+            <w:szCs w:val="22"/>
+            <w:lang w:val="fr-CH" w:eastAsia="fr-CH"/>
+          </w:rPr>
+          <w:tab/>
+        </w:r>
+        <w:r>
+          <w:rPr>
+            <w:rStyle w:val="Lienhypertexte"/>
+          </w:rPr>
+          <w:t>Conclusions</w:t>
+        </w:r>
+        <w:r>
+          <w:rPr>
+            <w:webHidden/>
+          </w:rPr>
+          <w:tab/>
+        </w:r>
+        <w:r>
+          <w:rPr>
+            <w:webHidden/>
+          </w:rPr>
+          <w:fldChar w:fldCharType="begin"/>
+        </w:r>
+        <w:r>
+          <w:rPr>
+            <w:webHidden/>
+          </w:rPr>
+          <w:instrText xml:space="preserve"> PAGEREF _Toc5487213 \h </w:instrText>
+        </w:r>
+        <w:r>
+          <w:rPr>
+            <w:webHidden/>
+          </w:rPr>
+        </w:r>
+        <w:r>
+          <w:rPr>
+            <w:webHidden/>
+          </w:rPr>
+          <w:fldChar w:fldCharType="separate"/>
+        </w:r>
+        <w:r>
+          <w:rPr>
+            <w:webHidden/>
+          </w:rPr>
+          <w:t>8</w:t>
+        </w:r>
+        <w:r>
+          <w:rPr>
+            <w:webHidden/>
+          </w:rPr>
+          <w:fldChar w:fldCharType="end"/>
+        </w:r>
+      </w:hyperlink>
+    </w:p>
+    <w:p>
+      <w:pPr>
+        <w:pStyle w:val="TM1"/>
+        <w:rPr>
+          <w:rFonts w:asciiTheme="minorHAnsi" w:eastAsiaTheme="minorEastAsia" w:hAnsiTheme="minorHAnsi" w:cstheme="minorBidi"/>
+          <w:sz w:val="22"/>
+          <w:szCs w:val="22"/>
+          <w:lang w:val="fr-CH" w:eastAsia="fr-CH"/>
+        </w:rPr>
+      </w:pPr>
+      <w:hyperlink w:anchor="_Toc5487214" w:history="1">
+        <w:r>
+          <w:rPr>
+            <w:rStyle w:val="Lienhypertexte"/>
+          </w:rPr>
+          <w:t>6</w:t>
+        </w:r>
+        <w:r>
+          <w:rPr>
+            <w:rFonts w:asciiTheme="minorHAnsi" w:eastAsiaTheme="minorEastAsia" w:hAnsiTheme="minorHAnsi" w:cstheme="minorBidi"/>
+            <w:sz w:val="22"/>
+            <w:szCs w:val="22"/>
+            <w:lang w:val="fr-CH" w:eastAsia="fr-CH"/>
+          </w:rPr>
+          <w:tab/>
+        </w:r>
+        <w:r>
+          <w:rPr>
+            <w:rStyle w:val="Lienhypertexte"/>
+          </w:rPr>
+          <w:t>Annexes</w:t>
+        </w:r>
+        <w:r>
+          <w:rPr>
+            <w:webHidden/>
+          </w:rPr>
+          <w:tab/>
+        </w:r>
+        <w:r>
+          <w:rPr>
+            <w:webHidden/>
+          </w:rPr>
+          <w:fldChar w:fldCharType="begin"/>
+        </w:r>
+        <w:r>
+          <w:rPr>
+            <w:webHidden/>
+          </w:rPr>
+          <w:instrText xml:space="preserve"> PAGEREF _Toc5487214 \h </w:instrText>
+        </w:r>
+        <w:r>
+          <w:rPr>
+            <w:webHidden/>
+          </w:rPr>
+        </w:r>
+        <w:r>
+          <w:rPr>
+            <w:webHidden/>
+          </w:rPr>
+          <w:fldChar w:fldCharType="separate"/>
+        </w:r>
+        <w:r>
+          <w:rPr>
+            <w:webHidden/>
+          </w:rPr>
+          <w:t>9</w:t>
+        </w:r>
+        <w:r>
+          <w:rPr>
             <w:webHidden/>
           </w:rPr>
           <w:fldChar w:fldCharType="end"/>
@@ -2906,14 +3040,14 @@
           <w:lang w:val="fr-CH" w:eastAsia="fr-CH"/>
         </w:rPr>
       </w:pPr>
-      <w:hyperlink w:anchor="_Toc5481302" w:history="1">
+      <w:hyperlink w:anchor="_Toc5487215" w:history="1">
         <w:r>
           <w:rPr>
             <w:rStyle w:val="Lienhypertexte"/>
             <w:iCs/>
             <w:noProof/>
           </w:rPr>
-          <w:t>4.2</w:t>
+          <w:t>6.1</w:t>
         </w:r>
         <w:r>
           <w:rPr>
@@ -2931,7 +3065,7 @@
             <w:iCs/>
             <w:noProof/>
           </w:rPr>
-          <w:t>Erreurs restantes</w:t>
+          <w:t>Sources – Bibliographie</w:t>
         </w:r>
         <w:r>
           <w:rPr>
@@ -2952,7 +3086,7 @@
             <w:noProof/>
             <w:webHidden/>
           </w:rPr>
-          <w:instrText xml:space="preserve"> PAGEREF _Toc5481302 \h </w:instrText>
+          <w:instrText xml:space="preserve"> PAGEREF _Toc5487215 \h </w:instrText>
         </w:r>
         <w:r>
           <w:rPr>
@@ -2972,161 +3106,11 @@
             <w:noProof/>
             <w:webHidden/>
           </w:rPr>
-          <w:t>8</w:t>
-        </w:r>
-        <w:r>
-          <w:rPr>
-            <w:noProof/>
-            <w:webHidden/>
-          </w:rPr>
-          <w:fldChar w:fldCharType="end"/>
-        </w:r>
-      </w:hyperlink>
-    </w:p>
-    <w:p>
-      <w:pPr>
-        <w:pStyle w:val="TM1"/>
-        <w:rPr>
-          <w:rFonts w:asciiTheme="minorHAnsi" w:eastAsiaTheme="minorEastAsia" w:hAnsiTheme="minorHAnsi" w:cstheme="minorBidi"/>
-          <w:sz w:val="22"/>
-          <w:szCs w:val="22"/>
-          <w:lang w:val="fr-CH" w:eastAsia="fr-CH"/>
-        </w:rPr>
-      </w:pPr>
-      <w:hyperlink w:anchor="_Toc5481303" w:history="1">
-        <w:r>
-          <w:rPr>
-            <w:rStyle w:val="Lienhypertexte"/>
-          </w:rPr>
-          <w:t>5</w:t>
-        </w:r>
-        <w:r>
-          <w:rPr>
-            <w:rFonts w:asciiTheme="minorHAnsi" w:eastAsiaTheme="minorEastAsia" w:hAnsiTheme="minorHAnsi" w:cstheme="minorBidi"/>
-            <w:sz w:val="22"/>
-            <w:szCs w:val="22"/>
-            <w:lang w:val="fr-CH" w:eastAsia="fr-CH"/>
-          </w:rPr>
-          <w:tab/>
-        </w:r>
-        <w:r>
-          <w:rPr>
-            <w:rStyle w:val="Lienhypertexte"/>
-          </w:rPr>
-          <w:t>Conclusions</w:t>
-        </w:r>
-        <w:r>
-          <w:rPr>
-            <w:webHidden/>
-          </w:rPr>
-          <w:tab/>
-        </w:r>
-        <w:r>
-          <w:rPr>
-            <w:webHidden/>
-          </w:rPr>
-          <w:fldChar w:fldCharType="begin"/>
-        </w:r>
-        <w:r>
-          <w:rPr>
-            <w:webHidden/>
-          </w:rPr>
-          <w:instrText xml:space="preserve"> PAGEREF _Toc5481303 \h </w:instrText>
-        </w:r>
-        <w:r>
-          <w:rPr>
-            <w:webHidden/>
-          </w:rPr>
-        </w:r>
-        <w:r>
-          <w:rPr>
-            <w:webHidden/>
-          </w:rPr>
-          <w:fldChar w:fldCharType="separate"/>
-        </w:r>
-        <w:r>
-          <w:rPr>
-            <w:webHidden/>
-          </w:rPr>
-          <w:t>8</w:t>
-        </w:r>
-        <w:r>
-          <w:rPr>
-            <w:webHidden/>
-          </w:rPr>
-          <w:fldChar w:fldCharType="end"/>
-        </w:r>
-      </w:hyperlink>
-    </w:p>
-    <w:p>
-      <w:pPr>
-        <w:pStyle w:val="TM1"/>
-        <w:rPr>
-          <w:rFonts w:asciiTheme="minorHAnsi" w:eastAsiaTheme="minorEastAsia" w:hAnsiTheme="minorHAnsi" w:cstheme="minorBidi"/>
-          <w:sz w:val="22"/>
-          <w:szCs w:val="22"/>
-          <w:lang w:val="fr-CH" w:eastAsia="fr-CH"/>
-        </w:rPr>
-      </w:pPr>
-      <w:hyperlink w:anchor="_Toc5481304" w:history="1">
-        <w:r>
-          <w:rPr>
-            <w:rStyle w:val="Lienhypertexte"/>
-          </w:rPr>
-          <w:t>6</w:t>
-        </w:r>
-        <w:r>
-          <w:rPr>
-            <w:rFonts w:asciiTheme="minorHAnsi" w:eastAsiaTheme="minorEastAsia" w:hAnsiTheme="minorHAnsi" w:cstheme="minorBidi"/>
-            <w:sz w:val="22"/>
-            <w:szCs w:val="22"/>
-            <w:lang w:val="fr-CH" w:eastAsia="fr-CH"/>
-          </w:rPr>
-          <w:tab/>
-        </w:r>
-        <w:r>
-          <w:rPr>
-            <w:rStyle w:val="Lienhypertexte"/>
-          </w:rPr>
-          <w:t>Annexes</w:t>
-        </w:r>
-        <w:r>
-          <w:rPr>
-            <w:webHidden/>
-          </w:rPr>
-          <w:tab/>
-        </w:r>
-        <w:r>
-          <w:rPr>
-            <w:webHidden/>
-          </w:rPr>
-          <w:fldChar w:fldCharType="begin"/>
-        </w:r>
-        <w:r>
-          <w:rPr>
-            <w:webHidden/>
-          </w:rPr>
-          <w:instrText xml:space="preserve"> PAGEREF _Toc5481304 \h </w:instrText>
-        </w:r>
-        <w:r>
-          <w:rPr>
-            <w:webHidden/>
-          </w:rPr>
-        </w:r>
-        <w:r>
-          <w:rPr>
-            <w:webHidden/>
-          </w:rPr>
-          <w:fldChar w:fldCharType="separate"/>
-        </w:r>
-        <w:r>
-          <w:rPr>
-            <w:webHidden/>
-          </w:rPr>
           <w:t>9</w:t>
         </w:r>
         <w:r>
           <w:rPr>
+            <w:noProof/>
             <w:webHidden/>
           </w:rPr>
           <w:fldChar w:fldCharType="end"/>
@@ -3148,14 +3132,14 @@
           <w:lang w:val="fr-CH" w:eastAsia="fr-CH"/>
         </w:rPr>
       </w:pPr>
-      <w:hyperlink w:anchor="_Toc5481305" w:history="1">
+      <w:hyperlink w:anchor="_Toc5487216" w:history="1">
         <w:r>
           <w:rPr>
             <w:rStyle w:val="Lienhypertexte"/>
             <w:iCs/>
             <w:noProof/>
           </w:rPr>
-          <w:t>6.1</w:t>
+          <w:t>6.2</w:t>
         </w:r>
         <w:r>
           <w:rPr>
@@ -3173,7 +3157,7 @@
             <w:iCs/>
             <w:noProof/>
           </w:rPr>
-          <w:t>Sources – Bibliographie</w:t>
+          <w:t>Journal de bord du projet</w:t>
         </w:r>
         <w:r>
           <w:rPr>
@@ -3194,7 +3178,7 @@
             <w:noProof/>
             <w:webHidden/>
           </w:rPr>
-          <w:instrText xml:space="preserve"> PAGEREF _Toc5481305 \h </w:instrText>
+          <w:instrText xml:space="preserve"> PAGEREF _Toc5487216 \h </w:instrText>
         </w:r>
         <w:r>
           <w:rPr>
@@ -3226,98 +3210,6 @@
       </w:hyperlink>
     </w:p>
     <w:p>
-      <w:pPr>
-        <w:pStyle w:val="TM2"/>
-        <w:tabs>
-          <w:tab w:val="left" w:pos="800"/>
-          <w:tab w:val="right" w:leader="dot" w:pos="9060"/>
-        </w:tabs>
-        <w:rPr>
-          <w:rFonts w:asciiTheme="minorHAnsi" w:eastAsiaTheme="minorEastAsia" w:hAnsiTheme="minorHAnsi" w:cstheme="minorBidi"/>
-          <w:noProof/>
-          <w:sz w:val="22"/>
-          <w:szCs w:val="22"/>
-          <w:lang w:val="fr-CH" w:eastAsia="fr-CH"/>
-        </w:rPr>
-      </w:pPr>
-      <w:hyperlink w:anchor="_Toc5481306" w:history="1">
-        <w:r>
-          <w:rPr>
-            <w:rStyle w:val="Lienhypertexte"/>
-            <w:iCs/>
-            <w:noProof/>
-          </w:rPr>
-          <w:t>6.2</w:t>
-        </w:r>
-        <w:r>
-          <w:rPr>
-            <w:rFonts w:asciiTheme="minorHAnsi" w:eastAsiaTheme="minorEastAsia" w:hAnsiTheme="minorHAnsi" w:cstheme="minorBidi"/>
-            <w:noProof/>
-            <w:sz w:val="22"/>
-            <w:szCs w:val="22"/>
-            <w:lang w:val="fr-CH" w:eastAsia="fr-CH"/>
-          </w:rPr>
-          <w:tab/>
-        </w:r>
-        <w:r>
-          <w:rPr>
-            <w:rStyle w:val="Lienhypertexte"/>
-            <w:iCs/>
-            <w:noProof/>
-          </w:rPr>
-          <w:t>Journal de bord du projet</w:t>
-        </w:r>
-        <w:r>
-          <w:rPr>
-            <w:noProof/>
-            <w:webHidden/>
-          </w:rPr>
-          <w:tab/>
-        </w:r>
-        <w:r>
-          <w:rPr>
-            <w:noProof/>
-            <w:webHidden/>
-          </w:rPr>
-          <w:fldChar w:fldCharType="begin"/>
-        </w:r>
-        <w:r>
-          <w:rPr>
-            <w:noProof/>
-            <w:webHidden/>
-          </w:rPr>
-          <w:instrText xml:space="preserve"> PAGEREF _Toc5481306 \h </w:instrText>
-        </w:r>
-        <w:r>
-          <w:rPr>
-            <w:noProof/>
-            <w:webHidden/>
-          </w:rPr>
-        </w:r>
-        <w:r>
-          <w:rPr>
-            <w:noProof/>
-            <w:webHidden/>
-          </w:rPr>
-          <w:fldChar w:fldCharType="separate"/>
-        </w:r>
-        <w:r>
-          <w:rPr>
-            <w:noProof/>
-            <w:webHidden/>
-          </w:rPr>
-          <w:t>9</w:t>
-        </w:r>
-        <w:r>
-          <w:rPr>
-            <w:noProof/>
-            <w:webHidden/>
-          </w:rPr>
-          <w:fldChar w:fldCharType="end"/>
-        </w:r>
-      </w:hyperlink>
-    </w:p>
-    <w:p>
       <w:r>
         <w:fldChar w:fldCharType="end"/>
       </w:r>
@@ -3331,7 +3223,7 @@
       <w:pPr>
         <w:pStyle w:val="Titre1"/>
       </w:pPr>
-      <w:bookmarkStart w:id="0" w:name="_Toc5481279"/>
+      <w:bookmarkStart w:id="0" w:name="_Toc5487190"/>
       <w:r>
         <w:lastRenderedPageBreak/>
         <w:t>Introduction</w:t>
@@ -3346,7 +3238,7 @@
           <w:iCs/>
         </w:rPr>
       </w:pPr>
-      <w:bookmarkStart w:id="1" w:name="_Toc5481280"/>
+      <w:bookmarkStart w:id="1" w:name="_Toc5487191"/>
       <w:r>
         <w:rPr>
           <w:i w:val="0"/>
@@ -3423,7 +3315,7 @@
           <w:iCs/>
         </w:rPr>
       </w:pPr>
-      <w:bookmarkStart w:id="2" w:name="_Toc5481281"/>
+      <w:bookmarkStart w:id="2" w:name="_Toc5487192"/>
       <w:r>
         <w:rPr>
           <w:i w:val="0"/>
@@ -3630,7 +3522,7 @@
           <w:iCs/>
         </w:rPr>
       </w:pPr>
-      <w:bookmarkStart w:id="3" w:name="_Toc5481282"/>
+      <w:bookmarkStart w:id="3" w:name="_Toc5487193"/>
       <w:r>
         <w:rPr>
           <w:i w:val="0"/>
@@ -3738,7 +3630,7 @@
           <w:iCs/>
         </w:rPr>
       </w:pPr>
-      <w:bookmarkStart w:id="4" w:name="_Toc5481283"/>
+      <w:bookmarkStart w:id="4" w:name="_Toc5487194"/>
       <w:r>
         <w:rPr>
           <w:i w:val="0"/>
@@ -3801,7 +3693,7 @@
       <w:pPr>
         <w:pStyle w:val="Titre1"/>
       </w:pPr>
-      <w:bookmarkStart w:id="5" w:name="_Toc5481284"/>
+      <w:bookmarkStart w:id="5" w:name="_Toc5487195"/>
       <w:r>
         <w:t>Analyse</w:t>
       </w:r>
@@ -3820,7 +3712,7 @@
           <w:iCs/>
         </w:rPr>
       </w:pPr>
-      <w:bookmarkStart w:id="6" w:name="_Toc5481285"/>
+      <w:bookmarkStart w:id="6" w:name="_Toc5487196"/>
       <w:r>
         <w:rPr>
           <w:i w:val="0"/>
@@ -3840,7 +3732,7 @@
         </w:rPr>
       </w:pPr>
       <w:bookmarkStart w:id="7" w:name="_Toc71691012"/>
-      <w:bookmarkStart w:id="8" w:name="_Toc5481286"/>
+      <w:bookmarkStart w:id="8" w:name="_Toc5487197"/>
       <w:r>
         <w:rPr>
           <w:lang w:val="fr-CH"/>
@@ -3869,7 +3761,7 @@
           <w:lang w:val="fr-CH"/>
         </w:rPr>
       </w:pPr>
-      <w:bookmarkStart w:id="9" w:name="_Toc5481287"/>
+      <w:bookmarkStart w:id="9" w:name="_Toc5487198"/>
       <w:r>
         <w:rPr>
           <w:lang w:val="fr-CH"/>
@@ -4399,7 +4291,7 @@
         </w:rPr>
         <w:t xml:space="preserve"> </w:t>
       </w:r>
-      <w:bookmarkStart w:id="10" w:name="_Toc5481288"/>
+      <w:bookmarkStart w:id="10" w:name="_Toc5487199"/>
       <w:r>
         <w:rPr>
           <w:lang w:val="fr-CH"/>
@@ -4427,7 +4319,7 @@
           <w:lang w:val="fr-CH"/>
         </w:rPr>
       </w:pPr>
-      <w:bookmarkStart w:id="11" w:name="_Toc5481289"/>
+      <w:bookmarkStart w:id="11" w:name="_Toc5487200"/>
       <w:r>
         <w:rPr>
           <w:lang w:val="fr-CH"/>
@@ -5080,7 +4972,7 @@
           <w:lang w:val="fr-CH"/>
         </w:rPr>
       </w:pPr>
-      <w:bookmarkStart w:id="12" w:name="_Toc5481290"/>
+      <w:bookmarkStart w:id="12" w:name="_Toc5487201"/>
       <w:r>
         <w:rPr>
           <w:lang w:val="fr-CH"/>
@@ -5103,7 +4995,7 @@
           <w:lang w:val="fr-CH"/>
         </w:rPr>
       </w:pPr>
-      <w:bookmarkStart w:id="13" w:name="_Toc5481291"/>
+      <w:bookmarkStart w:id="13" w:name="_Toc5487202"/>
       <w:r>
         <w:rPr>
           <w:lang w:val="fr-CH"/>
@@ -5128,25 +5020,13 @@
         <w:rPr>
           <w:lang w:val="fr-CH"/>
         </w:rPr>
-        <w:t xml:space="preserve">L’ordinateur vous demandera ou voulez-vous tirez </w:t>
-      </w:r>
-      <w:r>
-        <w:rPr>
-          <w:lang w:val="fr-CH"/>
-        </w:rPr>
-        <w:t xml:space="preserve">et </w:t>
-      </w:r>
-      <w:r>
-        <w:rPr>
-          <w:lang w:val="fr-CH"/>
-        </w:rPr>
-        <w:t>il</w:t>
-      </w:r>
-      <w:r>
-        <w:rPr>
-          <w:lang w:val="fr-CH"/>
-        </w:rPr>
-        <w:t xml:space="preserve"> répondra par « </w:t>
+        <w:t xml:space="preserve">L’ordinateur </w:t>
+      </w:r>
+      <w:r>
+        <w:rPr>
+          <w:lang w:val="fr-CH"/>
+        </w:rPr>
+        <w:t>répondra par « </w:t>
       </w:r>
       <w:r>
         <w:rPr>
@@ -5170,7 +5050,13 @@
         <w:rPr>
           <w:lang w:val="fr-CH"/>
         </w:rPr>
-        <w:t>« touché coulé ».</w:t>
+        <w:t>« touché coulé »</w:t>
+      </w:r>
+      <w:r>
+        <w:rPr>
+          <w:lang w:val="fr-CH"/>
+        </w:rPr>
+        <w:t xml:space="preserve"> en fonction de vos tirs.</w:t>
       </w:r>
     </w:p>
     <w:tbl>
@@ -6288,7 +6174,7 @@
           <w:iCs/>
         </w:rPr>
       </w:pPr>
-      <w:bookmarkStart w:id="14" w:name="_Toc5481292"/>
+      <w:bookmarkStart w:id="14" w:name="_Toc5487203"/>
       <w:r>
         <w:rPr>
           <w:i w:val="0"/>
@@ -6735,7 +6621,7 @@
           <w:tab w:val="num" w:pos="360"/>
         </w:tabs>
       </w:pPr>
-      <w:bookmarkStart w:id="15" w:name="_Toc5481293"/>
+      <w:bookmarkStart w:id="15" w:name="_Toc5487204"/>
       <w:r>
         <w:t>Implémentation</w:t>
       </w:r>
@@ -6752,7 +6638,7 @@
           <w:iCs/>
         </w:rPr>
       </w:pPr>
-      <w:bookmarkStart w:id="19" w:name="_Toc5481294"/>
+      <w:bookmarkStart w:id="19" w:name="_Toc5487205"/>
       <w:r>
         <w:rPr>
           <w:i w:val="0"/>
@@ -6834,7 +6720,7 @@
           <w:iCs/>
         </w:rPr>
       </w:pPr>
-      <w:bookmarkStart w:id="20" w:name="_Toc5481295"/>
+      <w:bookmarkStart w:id="20" w:name="_Toc5487206"/>
       <w:r>
         <w:rPr>
           <w:i w:val="0"/>
@@ -6844,174 +6730,7 @@
       </w:r>
       <w:bookmarkEnd w:id="20"/>
     </w:p>
-    <w:p>
-      <w:pPr>
-        <w:pStyle w:val="Help"/>
-      </w:pPr>
-      <w:r>
-        <w:t>Cette section contient au minimum deux sous-sections qui décrivent chacune un élément technique précis, qui n’est pas évident et qui sert à comprendre le détail de fonctionnement du système.</w:t>
-      </w:r>
-    </w:p>
-    <w:p>
-      <w:pPr>
-        <w:pStyle w:val="Help"/>
-      </w:pPr>
-      <w:r>
-        <w:t>Il peut s’agir de :</w:t>
-      </w:r>
-    </w:p>
-    <w:p>
-      <w:pPr>
-        <w:pStyle w:val="Help"/>
-        <w:numPr>
-          <w:ilvl w:val="0"/>
-          <w:numId w:val="18"/>
-        </w:numPr>
-        <w:rPr>
-          <w:i w:val="0"/>
-        </w:rPr>
-      </w:pPr>
-      <w:r>
-        <w:t>D</w:t>
-      </w:r>
-      <w:r>
-        <w:t>écoupage modulaire</w:t>
-      </w:r>
-    </w:p>
-    <w:p>
-      <w:pPr>
-        <w:pStyle w:val="Help"/>
-        <w:numPr>
-          <w:ilvl w:val="0"/>
-          <w:numId w:val="18"/>
-        </w:numPr>
-        <w:rPr>
-          <w:i w:val="0"/>
-        </w:rPr>
-      </w:pPr>
-      <w:r>
-        <w:t>E</w:t>
-      </w:r>
-      <w:r>
-        <w:t>ntrées-sorties</w:t>
-      </w:r>
-    </w:p>
-    <w:p>
-      <w:pPr>
-        <w:pStyle w:val="Help"/>
-        <w:numPr>
-          <w:ilvl w:val="0"/>
-          <w:numId w:val="18"/>
-        </w:numPr>
-        <w:rPr>
-          <w:i w:val="0"/>
-        </w:rPr>
-      </w:pPr>
-      <w:r>
-        <w:t>P</w:t>
-      </w:r>
-      <w:r>
-        <w:t>seudo-code</w:t>
-      </w:r>
-      <w:r>
-        <w:t xml:space="preserve"> ou organigramme</w:t>
-      </w:r>
-      <w:r>
-        <w:t xml:space="preserve"> </w:t>
-      </w:r>
-      <w:r>
-        <w:t>(d’application ou de scripts)</w:t>
-      </w:r>
-      <w:r>
-        <w:t>.</w:t>
-      </w:r>
-    </w:p>
-    <w:p>
-      <w:pPr>
-        <w:pStyle w:val="Help"/>
-        <w:numPr>
-          <w:ilvl w:val="0"/>
-          <w:numId w:val="18"/>
-        </w:numPr>
-        <w:rPr>
-          <w:i w:val="0"/>
-        </w:rPr>
-      </w:pPr>
-      <w:r>
-        <w:t>D</w:t>
-      </w:r>
-      <w:r>
-        <w:t>iagramme de navigation des pages</w:t>
-      </w:r>
-      <w:r>
-        <w:t xml:space="preserve"> (site web)</w:t>
-      </w:r>
-    </w:p>
-    <w:p>
-      <w:pPr>
-        <w:pStyle w:val="Help"/>
-        <w:numPr>
-          <w:ilvl w:val="0"/>
-          <w:numId w:val="18"/>
-        </w:numPr>
-        <w:rPr>
-          <w:i w:val="0"/>
-        </w:rPr>
-      </w:pPr>
-      <w:r>
-        <w:t>Diagramme de séquence</w:t>
-      </w:r>
-    </w:p>
-    <w:p>
-      <w:pPr>
-        <w:pStyle w:val="Help"/>
-        <w:numPr>
-          <w:ilvl w:val="0"/>
-          <w:numId w:val="18"/>
-        </w:numPr>
-        <w:rPr>
-          <w:i w:val="0"/>
-        </w:rPr>
-      </w:pPr>
-      <w:r>
-        <w:t>Diagramme d’état</w:t>
-      </w:r>
-    </w:p>
-    <w:p>
-      <w:pPr>
-        <w:pStyle w:val="Help"/>
-      </w:pPr>
-      <w:r>
-        <w:lastRenderedPageBreak/>
-        <w:t xml:space="preserve">NOTE : </w:t>
-      </w:r>
-      <w:r>
-        <w:t>Evitez d’inclure les listings des sources</w:t>
-      </w:r>
-      <w:r>
-        <w:t>, à moins que vous ne désiriez en expliquer une partie vous paraissant</w:t>
-      </w:r>
-      <w:r>
-        <w:t xml:space="preserve"> particulièrement</w:t>
-      </w:r>
-      <w:r>
-        <w:t xml:space="preserve"> importante. Dans ce cas n’incluez que cette partie…</w:t>
-      </w:r>
-      <w:bookmarkStart w:id="21" w:name="_GoBack"/>
-      <w:bookmarkEnd w:id="21"/>
-    </w:p>
-    <w:p>
-      <w:pPr>
-        <w:pStyle w:val="Titre3"/>
-        <w:ind w:left="1416" w:hanging="1416"/>
-      </w:pPr>
-      <w:r>
-        <w:t xml:space="preserve">Point 1 </w:t>
-      </w:r>
-      <w:r>
-        <w:t>Saisie des coordonnées de tir :</w:t>
-      </w:r>
-    </w:p>
+    <w:p/>
     <w:p>
       <w:pPr>
         <w:pStyle w:val="Titre3"/>
@@ -7019,204 +6738,168 @@
           <w:ilvl w:val="0"/>
           <w:numId w:val="0"/>
         </w:numPr>
-        <w:rPr>
-          <w:b w:val="0"/>
-        </w:rPr>
-      </w:pPr>
-      <w:r>
-        <w:rPr>
-          <w:b w:val="0"/>
-        </w:rPr>
-        <w:t xml:space="preserve">Tout d’abord nous avons besoin d’une </w:t>
-      </w:r>
-      <w:r>
-        <w:rPr>
-          <w:b w:val="0"/>
-        </w:rPr>
-        <w:t xml:space="preserve">variable </w:t>
-      </w:r>
-      <w:r>
-        <w:rPr>
-          <w:b w:val="0"/>
-        </w:rPr>
-        <w:t xml:space="preserve">avec un tableau </w:t>
-      </w:r>
-      <w:r>
-        <w:rPr>
-          <w:b w:val="0"/>
-        </w:rPr>
-        <w:t xml:space="preserve">que nous allons appeler </w:t>
+      </w:pPr>
+      <w:bookmarkStart w:id="21" w:name="_Toc5487207"/>
+      <w:r>
+        <w:t xml:space="preserve">Point 1 </w:t>
+      </w:r>
+      <w:r>
+        <w:t>Saisie des coordonnées de tir :</w:t>
+      </w:r>
+      <w:bookmarkEnd w:id="21"/>
+    </w:p>
+    <w:p>
+      <w:r>
+        <w:t xml:space="preserve">Tout d’abord nous avons besoin d’une variable avec un tableau que nous allons appeler </w:t>
       </w:r>
       <w:proofErr w:type="gramStart"/>
       <w:r>
-        <w:rPr>
-          <w:b w:val="0"/>
-        </w:rPr>
-        <w:t>tir</w:t>
-      </w:r>
-      <w:r>
-        <w:rPr>
-          <w:b w:val="0"/>
-        </w:rPr>
-        <w:t>[</w:t>
+        <w:t>tir[</w:t>
       </w:r>
       <w:proofErr w:type="gramEnd"/>
       <w:r>
-        <w:rPr>
-          <w:b w:val="0"/>
-        </w:rPr>
-        <w:t>5]</w:t>
-      </w:r>
-      <w:r>
-        <w:rPr>
-          <w:b w:val="0"/>
-        </w:rPr>
-        <w:t>.</w:t>
-      </w:r>
-      <w:r>
-        <w:rPr>
-          <w:b w:val="0"/>
-        </w:rPr>
-        <w:t xml:space="preserve"> Puis afficher </w:t>
-      </w:r>
-      <w:r>
-        <w:rPr>
-          <w:b w:val="0"/>
-        </w:rPr>
-        <w:t>un</w:t>
-      </w:r>
-      <w:r>
-        <w:rPr>
-          <w:b w:val="0"/>
-        </w:rPr>
-        <w:t xml:space="preserve"> message</w:t>
-      </w:r>
-      <w:r>
-        <w:rPr>
-          <w:b w:val="0"/>
-        </w:rPr>
-        <w:t xml:space="preserve"> pour que le joueur tir é l’endroit souhaiter. Mais pour cela il faut d’abord que nous donnons la valeur dont le joueur pourra se servir pour jouer. Pour cela nous avons de la table ASCII qui transformera notre </w:t>
+        <w:t xml:space="preserve">5]. Puis afficher un message pour que le joueur tir à l’endroit souhaiter. Mais pour cela il faut d’abord que nous donnons la valeur dont le joueur pourra se servir pour jouer. Pour cela nous avons de la table ASCII qui transformera notre </w:t>
       </w:r>
       <w:proofErr w:type="gramStart"/>
       <w:r>
-        <w:rPr>
-          <w:b w:val="0"/>
-        </w:rPr>
         <w:t>tir[</w:t>
       </w:r>
       <w:proofErr w:type="gramEnd"/>
       <w:r>
-        <w:rPr>
-          <w:b w:val="0"/>
-        </w:rPr>
-        <w:t>5] en tir[0] - 49 et tir[1] -65. Ces deux valeurs -49 et -65 sont le numéro 1 et l</w:t>
-      </w:r>
-      <w:r>
-        <w:rPr>
-          <w:b w:val="0"/>
-        </w:rPr>
-        <w:t>a</w:t>
-      </w:r>
-      <w:r>
-        <w:rPr>
-          <w:b w:val="0"/>
-        </w:rPr>
-        <w:t xml:space="preserve"> lettre A majuscule de la table ASCII. Ce qui nous permettra en tant que joueur de pouvoir tirez en utilisant « </w:t>
-      </w:r>
-      <w:r>
-        <w:rPr>
-          <w:b w:val="0"/>
-        </w:rPr>
-        <w:t>G</w:t>
-      </w:r>
-      <w:r>
-        <w:rPr>
-          <w:b w:val="0"/>
-        </w:rPr>
-        <w:t>7 »</w:t>
+        <w:t xml:space="preserve">5] en tir[0] -49 et tir[1] -65. Ces deux valeurs -49 et -65 sont le numéro 1 et la lettre A majuscule de la table ASCII. Ce qui nous permettra en tant que joueur de pouvoir tirez en utilisant « G7 » par exemple. Pour les tirs vous avez deux possibilités, « à l’eau » ou « touché ». Pour les tirs à l’eau il suffit juste de donner une nouvelle variable du nom de </w:t>
+      </w:r>
+      <w:proofErr w:type="spellStart"/>
+      <w:proofErr w:type="gramStart"/>
+      <w:r>
+        <w:t>valcase</w:t>
+      </w:r>
+      <w:proofErr w:type="spellEnd"/>
+      <w:r>
+        <w:t>(</w:t>
+      </w:r>
+      <w:proofErr w:type="gramEnd"/>
+      <w:r>
+        <w:t xml:space="preserve">valeur case) qui est égale a grille[col][li]. Ensuite boucle </w:t>
+      </w:r>
+      <w:r>
+        <w:lastRenderedPageBreak/>
+        <w:t>« </w:t>
+      </w:r>
+      <w:proofErr w:type="gramStart"/>
+      <w:r>
+        <w:t>si</w:t>
+      </w:r>
+      <w:proofErr w:type="gramEnd"/>
+      <w:r>
+        <w:t xml:space="preserve"> » et si </w:t>
+      </w:r>
+      <w:proofErr w:type="spellStart"/>
+      <w:r>
+        <w:t>valcase</w:t>
+      </w:r>
+      <w:proofErr w:type="spellEnd"/>
+      <w:r>
+        <w:t xml:space="preserve"> est égale à 0 alors grille[col][li] est égale à -1 et du coup afficher « à l’eau » et sinon si </w:t>
+      </w:r>
+      <w:proofErr w:type="spellStart"/>
+      <w:r>
+        <w:t>valcase</w:t>
+      </w:r>
+      <w:proofErr w:type="spellEnd"/>
+      <w:r>
+        <w:t xml:space="preserve"> est plus grand ou égale et </w:t>
+      </w:r>
+      <w:proofErr w:type="spellStart"/>
+      <w:r>
+        <w:t>valcase</w:t>
+      </w:r>
+      <w:proofErr w:type="spellEnd"/>
+      <w:r>
+        <w:t xml:space="preserve"> est plus petit que 10 alors grille[col][li] est égale à </w:t>
+      </w:r>
+      <w:proofErr w:type="spellStart"/>
+      <w:r>
+        <w:t>valcase</w:t>
+      </w:r>
+      <w:proofErr w:type="spellEnd"/>
+      <w:r>
+        <w:t xml:space="preserve"> +10 du coup afficher « toucher ». Sinon dernier détail si vous tirez deux fois au même endroit vous devez faire afficher « vous avez tirez deux fois au même endroit ».</w:t>
       </w:r>
     </w:p>
     <w:p>
       <w:pPr>
         <w:pStyle w:val="Titre3"/>
       </w:pPr>
-      <w:bookmarkStart w:id="22" w:name="_Toc5481297"/>
+      <w:bookmarkStart w:id="22" w:name="_Toc5487208"/>
       <w:r>
         <w:t>Point 2</w:t>
       </w:r>
+      <w:r>
+        <w:t xml:space="preserve"> Fonctions pour </w:t>
+      </w:r>
+      <w:r>
+        <w:t>la grille :</w:t>
+      </w:r>
       <w:bookmarkEnd w:id="22"/>
     </w:p>
     <w:p>
-      <w:pPr>
-        <w:pStyle w:val="Titre3"/>
-      </w:pPr>
-      <w:bookmarkStart w:id="23" w:name="_Toc5481298"/>
-      <w:r>
-        <w:t>Point …</w:t>
-      </w:r>
+      <w:r>
+        <w:t>Tout d’abord nous devons créer des fonctions qui ne retournera aucune valeur (</w:t>
+      </w:r>
+      <w:proofErr w:type="spellStart"/>
+      <w:r>
+        <w:t>void</w:t>
+      </w:r>
+      <w:proofErr w:type="spellEnd"/>
+      <w:r>
+        <w:t>). Ensuite nous pouvons commencer notre fonction du haut (</w:t>
+      </w:r>
+      <w:proofErr w:type="spellStart"/>
+      <w:r>
+        <w:t>TopBorder</w:t>
+      </w:r>
+      <w:proofErr w:type="spellEnd"/>
+      <w:r>
+        <w:t xml:space="preserve">) en faisant tout d’abord une variable que nous allons appeler </w:t>
+      </w:r>
+      <w:proofErr w:type="spellStart"/>
+      <w:r>
+        <w:t>width</w:t>
+      </w:r>
+      <w:proofErr w:type="spellEnd"/>
+      <w:r>
+        <w:t xml:space="preserve">(largeur). Nous devons ensuite afficher 5 espaces entre chaque case pour pouvoir donner une lettre au-dessus du carré. Du coup nous avons besoin de faire une boucle for avec une variable qu’on appellera (j) et qui tant que </w:t>
+      </w:r>
+      <w:proofErr w:type="spellStart"/>
+      <w:r>
+        <w:t>width</w:t>
+      </w:r>
+      <w:proofErr w:type="spellEnd"/>
+      <w:r>
+        <w:t xml:space="preserve"> est plus petit, cette variable devra avancer de 1 chaque fois. </w:t>
+      </w:r>
+      <w:r>
+        <w:t>P</w:t>
+      </w:r>
+      <w:bookmarkStart w:id="23" w:name="_GoBack"/>
       <w:bookmarkEnd w:id="23"/>
-    </w:p>
-    <w:bookmarkEnd w:id="16"/>
-    <w:bookmarkEnd w:id="17"/>
-    <w:bookmarkEnd w:id="18"/>
-    <w:p>
-      <w:pPr>
-        <w:pStyle w:val="Help"/>
-        <w:tabs>
-          <w:tab w:val="left" w:pos="8189"/>
-        </w:tabs>
-        <w:rPr>
-          <w:b/>
-          <w:u w:val="single"/>
-        </w:rPr>
-      </w:pPr>
-      <w:r>
-        <w:rPr>
-          <w:b/>
-          <w:u w:val="single"/>
-        </w:rPr>
-        <w:tab/>
-      </w:r>
-    </w:p>
-    <w:p>
-      <w:pPr>
-        <w:pStyle w:val="Help"/>
-        <w:rPr>
-          <w:b/>
-        </w:rPr>
-      </w:pPr>
-      <w:r>
-        <w:rPr>
-          <w:b/>
-          <w:u w:val="single"/>
-        </w:rPr>
-        <w:t>Attention</w:t>
-      </w:r>
-      <w:r>
-        <w:rPr>
-          <w:b/>
-          <w:u w:val="single"/>
-        </w:rPr>
-        <w:t xml:space="preserve"> </w:t>
-      </w:r>
-      <w:r>
-        <w:rPr>
-          <w:b/>
-        </w:rPr>
-        <w:t xml:space="preserve">: </w:t>
-      </w:r>
-      <w:r>
-        <w:rPr>
-          <w:b/>
-        </w:rPr>
-        <w:t xml:space="preserve">Tout ce qui précède </w:t>
-      </w:r>
-      <w:r>
-        <w:rPr>
-          <w:b/>
-        </w:rPr>
-        <w:t>doit permettre à une autre personne de maintenir et modifier votre projet sans votre aide !</w:t>
-      </w:r>
+      <w:r>
+        <w:t xml:space="preserve">our finir il faudra afficher la variable j avec un +A pour que cela aille dans l’ordre alphabétique. Maintenant nous pouvons commencer à faire notre fonctions </w:t>
+      </w:r>
+      <w:proofErr w:type="spellStart"/>
+      <w:r>
+        <w:t>TopBorder</w:t>
+      </w:r>
+      <w:proofErr w:type="spellEnd"/>
+      <w:r>
+        <w:t xml:space="preserve"> en commençant par afficher un saut à la ligne puis commencer à afficher au fur et a mesure les différentes bordures qu’il y a pour faire une grille. Pour les autres bordures s’est le même principe et à la fin cela vous donnera </w:t>
+      </w:r>
+      <w:r>
+        <w:t>une belle grille.</w:t>
+      </w:r>
+      <w:bookmarkEnd w:id="16"/>
+      <w:bookmarkEnd w:id="17"/>
+      <w:bookmarkEnd w:id="18"/>
     </w:p>
     <w:p>
       <w:pPr>
@@ -7226,7 +6909,7 @@
           <w:iCs/>
         </w:rPr>
       </w:pPr>
-      <w:bookmarkStart w:id="24" w:name="_Toc5481299"/>
+      <w:bookmarkStart w:id="24" w:name="_Toc5487209"/>
       <w:r>
         <w:rPr>
           <w:i w:val="0"/>
@@ -7237,19 +6920,13 @@
       <w:bookmarkEnd w:id="24"/>
     </w:p>
     <w:p>
-      <w:r>
-        <w:br w:type="page"/>
-      </w:r>
-    </w:p>
-    <w:p>
       <w:pPr>
         <w:pStyle w:val="Titre1"/>
       </w:pPr>
       <w:bookmarkStart w:id="25" w:name="_Toc25553321"/>
       <w:bookmarkStart w:id="26" w:name="_Toc71691025"/>
-      <w:bookmarkStart w:id="27" w:name="_Toc5481300"/>
-      <w:r>
-        <w:lastRenderedPageBreak/>
+      <w:bookmarkStart w:id="27" w:name="_Toc5487210"/>
+      <w:r>
         <w:t>Tests</w:t>
       </w:r>
       <w:bookmarkEnd w:id="27"/>
@@ -7262,7 +6939,7 @@
           <w:iCs/>
         </w:rPr>
       </w:pPr>
-      <w:bookmarkStart w:id="28" w:name="_Toc5481301"/>
+      <w:bookmarkStart w:id="28" w:name="_Toc5487211"/>
       <w:r>
         <w:rPr>
           <w:i w:val="0"/>
@@ -7521,6 +7198,7 @@
           </w:tcPr>
           <w:p>
             <w:r>
+              <w:lastRenderedPageBreak/>
               <w:t>Afficher les « touché » et pouvoir touchés les bateaux</w:t>
             </w:r>
           </w:p>
@@ -7683,7 +7361,7 @@
       </w:pPr>
       <w:bookmarkStart w:id="29" w:name="_Toc25553322"/>
       <w:bookmarkStart w:id="30" w:name="_Toc71691026"/>
-      <w:bookmarkStart w:id="31" w:name="_Toc5481302"/>
+      <w:bookmarkStart w:id="31" w:name="_Toc5487212"/>
       <w:r>
         <w:rPr>
           <w:i w:val="0"/>
@@ -7759,7 +7437,6 @@
         <w:rPr>
           <w:lang w:val="fr-CH"/>
         </w:rPr>
-        <w:lastRenderedPageBreak/>
         <w:t>Vous ne pourrez pas jouer avec des bateaux placés à un autre endroit</w:t>
       </w:r>
       <w:r>
@@ -7918,7 +7595,7 @@
       </w:pPr>
       <w:bookmarkStart w:id="32" w:name="_Toc25553328"/>
       <w:bookmarkStart w:id="33" w:name="_Toc71703263"/>
-      <w:bookmarkStart w:id="34" w:name="_Toc5481303"/>
+      <w:bookmarkStart w:id="34" w:name="_Toc5487213"/>
       <w:r>
         <w:t>C</w:t>
       </w:r>
@@ -8087,8 +7764,9 @@
         </w:tabs>
       </w:pPr>
       <w:bookmarkStart w:id="35" w:name="_Toc71703264"/>
-      <w:bookmarkStart w:id="36" w:name="_Toc5481304"/>
-      <w:r>
+      <w:bookmarkStart w:id="36" w:name="_Toc5487214"/>
+      <w:r>
+        <w:lastRenderedPageBreak/>
         <w:t>A</w:t>
       </w:r>
       <w:bookmarkEnd w:id="35"/>
@@ -8106,7 +7784,7 @@
         </w:rPr>
       </w:pPr>
       <w:bookmarkStart w:id="37" w:name="_Toc71703265"/>
-      <w:bookmarkStart w:id="38" w:name="_Toc5481305"/>
+      <w:bookmarkStart w:id="38" w:name="_Toc5487215"/>
       <w:r>
         <w:rPr>
           <w:i w:val="0"/>
@@ -8166,7 +7844,7 @@
       </w:pPr>
       <w:bookmarkStart w:id="39" w:name="_Toc25553330"/>
       <w:bookmarkStart w:id="40" w:name="_Toc71703266"/>
-      <w:bookmarkStart w:id="41" w:name="_Toc5481306"/>
+      <w:bookmarkStart w:id="41" w:name="_Toc5487216"/>
       <w:r>
         <w:rPr>
           <w:i w:val="0"/>
@@ -14511,7 +14189,7 @@
 </file>
 
 <file path=customXml/itemProps1.xml><?xml version="1.0" encoding="utf-8"?>
-<ds:datastoreItem xmlns:ds="http://schemas.openxmlformats.org/officeDocument/2006/customXml" ds:itemID="{FEB9455D-25F6-45C7-90D5-A474E365AC6F}">
+<ds:datastoreItem xmlns:ds="http://schemas.openxmlformats.org/officeDocument/2006/customXml" ds:itemID="{E10CA2F2-852A-4465-A5A4-F665DF1E201D}">
   <ds:schemaRefs>
     <ds:schemaRef ds:uri="http://schemas.openxmlformats.org/officeDocument/2006/bibliography"/>
   </ds:schemaRefs>

</xml_diff>